<commit_message>
Start of paper + source
Added a source that I still need to finish reading and cite, and started a rough draft of the paper
</commit_message>
<xml_diff>
--- a/Paper.docx
+++ b/Paper.docx
@@ -75,6 +75,162 @@
     </w:p>
     <w:p>
       <w:pPr>
+        <w:spacing w:after="240" w:line="360" w:lineRule="auto"/>
+        <w:rPr>
+          <w:rFonts w:ascii="Times New Roman" w:hAnsi="Times New Roman" w:cs="Times New Roman"/>
+          <w:sz w:val="24"/>
+          <w:szCs w:val="32"/>
+        </w:rPr>
+      </w:pPr>
+      <w:r>
+        <w:rPr>
+          <w:rFonts w:ascii="Times New Roman" w:hAnsi="Times New Roman" w:cs="Times New Roman"/>
+          <w:sz w:val="24"/>
+          <w:szCs w:val="32"/>
+        </w:rPr>
+        <w:t>Battleship is a game that involves a great degree of chance.  Regardless of the random nature of the game, patterns can be found to improve performance and increase the odds of winning a match.  Ship placement and targeting can both be tailored based on (insert heuristics here!!!) to improve the performance of an AI.</w:t>
+      </w:r>
+    </w:p>
+    <w:p>
+      <w:pPr>
+        <w:spacing w:after="240" w:line="360" w:lineRule="auto"/>
+        <w:rPr>
+          <w:rFonts w:ascii="Times New Roman" w:hAnsi="Times New Roman" w:cs="Times New Roman"/>
+          <w:sz w:val="24"/>
+          <w:szCs w:val="32"/>
+        </w:rPr>
+      </w:pPr>
+      <w:r>
+        <w:rPr>
+          <w:rFonts w:ascii="Times New Roman" w:hAnsi="Times New Roman" w:cs="Times New Roman"/>
+          <w:sz w:val="24"/>
+          <w:szCs w:val="32"/>
+        </w:rPr>
+        <w:tab/>
+        <w:t xml:space="preserve">For ship placement, a simple learning algorithm can be used to decrease the chances of an AI player’s ship being hit.  At the end of every game, the AI records the locations of the cells that its enemy targeted on its </w:t>
+      </w:r>
+      <w:proofErr w:type="gramStart"/>
+      <w:r>
+        <w:rPr>
+          <w:rFonts w:ascii="Times New Roman" w:hAnsi="Times New Roman" w:cs="Times New Roman"/>
+          <w:sz w:val="24"/>
+          <w:szCs w:val="32"/>
+        </w:rPr>
+        <w:t>board, and</w:t>
+      </w:r>
+      <w:proofErr w:type="gramEnd"/>
+      <w:r>
+        <w:rPr>
+          <w:rFonts w:ascii="Times New Roman" w:hAnsi="Times New Roman" w:cs="Times New Roman"/>
+          <w:sz w:val="24"/>
+          <w:szCs w:val="32"/>
+        </w:rPr>
+        <w:t xml:space="preserve"> saves it to a frequency table.  The table contains the amount of times each cell has been hit.  The AI uses this chart, and places ships in the cells with the minimum values.  (THIS CAN BE FURTHER ENHANCED TO DO ROWS/COLUMNS WITH MINIMUM VALUE, CAPSING THIS SO I REMEMBER TO CHANGE IT IF IM ABLE TO GET IT WORKING).  This strategy can result in the AI taking less hits over </w:t>
+      </w:r>
+      <w:proofErr w:type="gramStart"/>
+      <w:r>
+        <w:rPr>
+          <w:rFonts w:ascii="Times New Roman" w:hAnsi="Times New Roman" w:cs="Times New Roman"/>
+          <w:sz w:val="24"/>
+          <w:szCs w:val="32"/>
+        </w:rPr>
+        <w:t>a period of time</w:t>
+      </w:r>
+      <w:proofErr w:type="gramEnd"/>
+      <w:r>
+        <w:rPr>
+          <w:rFonts w:ascii="Times New Roman" w:hAnsi="Times New Roman" w:cs="Times New Roman"/>
+          <w:sz w:val="24"/>
+          <w:szCs w:val="32"/>
+        </w:rPr>
+        <w:t xml:space="preserve">. </w:t>
+      </w:r>
+    </w:p>
+    <w:p>
+      <w:pPr>
+        <w:spacing w:after="240" w:line="360" w:lineRule="auto"/>
+        <w:ind w:firstLine="360"/>
+        <w:rPr>
+          <w:rFonts w:ascii="Times New Roman" w:hAnsi="Times New Roman" w:cs="Times New Roman"/>
+          <w:sz w:val="24"/>
+          <w:szCs w:val="32"/>
+        </w:rPr>
+      </w:pPr>
+      <w:r>
+        <w:rPr>
+          <w:rFonts w:ascii="Times New Roman" w:hAnsi="Times New Roman" w:cs="Times New Roman"/>
+          <w:sz w:val="24"/>
+          <w:szCs w:val="32"/>
+        </w:rPr>
+        <w:t xml:space="preserve">One strong strategy for targeting in Battleship is to use a strafing pattern based on </w:t>
+      </w:r>
+      <w:proofErr w:type="gramStart"/>
+      <w:r>
+        <w:rPr>
+          <w:rFonts w:ascii="Times New Roman" w:hAnsi="Times New Roman" w:cs="Times New Roman"/>
+          <w:sz w:val="24"/>
+          <w:szCs w:val="32"/>
+        </w:rPr>
+        <w:t>a number of</w:t>
+      </w:r>
+      <w:proofErr w:type="gramEnd"/>
+      <w:r>
+        <w:rPr>
+          <w:rFonts w:ascii="Times New Roman" w:hAnsi="Times New Roman" w:cs="Times New Roman"/>
+          <w:sz w:val="24"/>
+          <w:szCs w:val="32"/>
+        </w:rPr>
+        <w:t xml:space="preserve"> </w:t>
+      </w:r>
+      <w:proofErr w:type="spellStart"/>
+      <w:r>
+        <w:rPr>
+          <w:rFonts w:ascii="Times New Roman" w:hAnsi="Times New Roman" w:cs="Times New Roman"/>
+          <w:sz w:val="24"/>
+          <w:szCs w:val="32"/>
+        </w:rPr>
+        <w:t>subgrids</w:t>
+      </w:r>
+      <w:proofErr w:type="spellEnd"/>
+      <w:r>
+        <w:rPr>
+          <w:rFonts w:ascii="Times New Roman" w:hAnsi="Times New Roman" w:cs="Times New Roman"/>
+          <w:sz w:val="24"/>
+          <w:szCs w:val="32"/>
+        </w:rPr>
+        <w:t xml:space="preserve"> of the battleship board [1].  Within these </w:t>
+      </w:r>
+      <w:proofErr w:type="spellStart"/>
+      <w:r>
+        <w:rPr>
+          <w:rFonts w:ascii="Times New Roman" w:hAnsi="Times New Roman" w:cs="Times New Roman"/>
+          <w:sz w:val="24"/>
+          <w:szCs w:val="32"/>
+        </w:rPr>
+        <w:t>subgrids</w:t>
+      </w:r>
+      <w:proofErr w:type="spellEnd"/>
+      <w:r>
+        <w:rPr>
+          <w:rFonts w:ascii="Times New Roman" w:hAnsi="Times New Roman" w:cs="Times New Roman"/>
+          <w:sz w:val="24"/>
+          <w:szCs w:val="32"/>
+        </w:rPr>
+        <w:t>, values can be assigned to each cell based on the frequency of a specific ship appearing there.  These values are used to create a strafing pattern for searching for ships, and the pattern is specific to each size of ship being looked for.  Due to the minimum size of a ship being two cells long, it is also beneficial to choose to only target even or odd cells while searching for a ship.</w:t>
+      </w:r>
+    </w:p>
+    <w:p>
+      <w:pPr>
+        <w:spacing w:after="240" w:line="360" w:lineRule="auto"/>
+        <w:rPr>
+          <w:rFonts w:ascii="Times New Roman" w:hAnsi="Times New Roman" w:cs="Times New Roman"/>
+          <w:sz w:val="24"/>
+          <w:szCs w:val="32"/>
+        </w:rPr>
+      </w:pPr>
+    </w:p>
+    <w:p>
+      <w:pPr>
         <w:pStyle w:val="ListParagraph"/>
         <w:numPr>
           <w:ilvl w:val="0"/>
@@ -121,6 +277,24 @@
     </w:p>
     <w:p>
       <w:pPr>
+        <w:spacing w:after="240" w:line="360" w:lineRule="auto"/>
+        <w:rPr>
+          <w:rFonts w:ascii="Times New Roman" w:hAnsi="Times New Roman" w:cs="Times New Roman"/>
+          <w:sz w:val="24"/>
+          <w:szCs w:val="32"/>
+        </w:rPr>
+      </w:pPr>
+      <w:r>
+        <w:rPr>
+          <w:rFonts w:ascii="Times New Roman" w:hAnsi="Times New Roman" w:cs="Times New Roman"/>
+          <w:sz w:val="24"/>
+          <w:szCs w:val="32"/>
+        </w:rPr>
+        <w:t>While Battleship is frequently seen as a game of chance, strategies can be used to increase the odds of winning a game.</w:t>
+      </w:r>
+    </w:p>
+    <w:p>
+      <w:pPr>
         <w:spacing w:after="0" w:line="240" w:lineRule="auto"/>
         <w:rPr>
           <w:rFonts w:ascii="Times New Roman" w:eastAsia="Times New Roman" w:hAnsi="Times New Roman" w:cs="Times New Roman"/>
@@ -155,7 +329,6 @@
           <w:szCs w:val="24"/>
         </w:rPr>
       </w:pPr>
-      <w:bookmarkStart w:id="0" w:name="_GoBack"/>
       <w:r>
         <w:rPr>
           <w:rFonts w:ascii="Times New Roman" w:eastAsia="Times New Roman" w:hAnsi="Times New Roman" w:cs="Times New Roman"/>
@@ -196,8 +369,22 @@
         <w:t xml:space="preserve">, vol. 10, no. 2, pp. 146–151, 1988. </w:t>
       </w:r>
     </w:p>
-    <w:bookmarkEnd w:id="0"/>
     <w:p/>
+    <w:p>
+      <w:hyperlink r:id="rId5" w:history="1">
+        <w:r>
+          <w:rPr>
+            <w:rStyle w:val="Hyperlink"/>
+          </w:rPr>
+          <w:t>http://www.cores2.com/files/FinalResearchPaper.pdf</w:t>
+        </w:r>
+      </w:hyperlink>
+      <w:r>
+        <w:t xml:space="preserve"> - Not cited yet, but still reading through and would like to use this</w:t>
+      </w:r>
+      <w:bookmarkStart w:id="0" w:name="_GoBack"/>
+      <w:bookmarkEnd w:id="0"/>
+    </w:p>
     <w:sectPr>
       <w:pgSz w:w="12240" w:h="15840"/>
       <w:pgMar w:top="1440" w:right="1440" w:bottom="1440" w:left="1440" w:header="720" w:footer="720" w:gutter="0"/>
@@ -226,7 +413,7 @@
         <w:rFonts w:hint="default"/>
       </w:rPr>
     </w:lvl>
-    <w:lvl w:ilvl="1" w:tplc="04090019" w:tentative="1">
+    <w:lvl w:ilvl="1" w:tplc="04090019">
       <w:start w:val="1"/>
       <w:numFmt w:val="lowerLetter"/>
       <w:lvlText w:val="%2."/>
@@ -322,7 +509,7 @@
       </w:pPr>
     </w:pPrDefault>
   </w:docDefaults>
-  <w:latentStyles w:defLockedState="0" w:defUIPriority="99" w:defSemiHidden="0" w:defUnhideWhenUsed="0" w:defQFormat="0" w:count="376">
+  <w:latentStyles w:defLockedState="0" w:defUIPriority="99" w:defSemiHidden="0" w:defUnhideWhenUsed="0" w:defQFormat="0" w:count="375">
     <w:lsdException w:name="Normal" w:uiPriority="0" w:qFormat="1"/>
     <w:lsdException w:name="heading 1" w:uiPriority="9" w:qFormat="1"/>
     <w:lsdException w:name="heading 2" w:semiHidden="1" w:uiPriority="9" w:unhideWhenUsed="1" w:qFormat="1"/>
@@ -428,6 +615,7 @@
     <w:lsdException w:name="HTML Sample" w:semiHidden="1" w:unhideWhenUsed="1"/>
     <w:lsdException w:name="HTML Typewriter" w:semiHidden="1" w:unhideWhenUsed="1"/>
     <w:lsdException w:name="HTML Variable" w:semiHidden="1" w:unhideWhenUsed="1"/>
+    <w:lsdException w:name="Normal Table" w:semiHidden="1" w:unhideWhenUsed="1"/>
     <w:lsdException w:name="annotation subject" w:semiHidden="1" w:unhideWhenUsed="1"/>
     <w:lsdException w:name="No List" w:semiHidden="1" w:unhideWhenUsed="1"/>
     <w:lsdException w:name="Outline List 1" w:semiHidden="1" w:unhideWhenUsed="1"/>
@@ -474,8 +662,10 @@
     <w:lsdException w:name="Table Subtle 2" w:semiHidden="1" w:unhideWhenUsed="1"/>
     <w:lsdException w:name="Table Web 1" w:semiHidden="1" w:unhideWhenUsed="1"/>
     <w:lsdException w:name="Table Web 2" w:semiHidden="1" w:unhideWhenUsed="1"/>
+    <w:lsdException w:name="Table Web 3" w:semiHidden="1" w:unhideWhenUsed="1"/>
     <w:lsdException w:name="Balloon Text" w:semiHidden="1" w:unhideWhenUsed="1"/>
     <w:lsdException w:name="Table Grid" w:uiPriority="39"/>
+    <w:lsdException w:name="Table Theme" w:semiHidden="1" w:unhideWhenUsed="1"/>
     <w:lsdException w:name="Placeholder Text" w:semiHidden="1"/>
     <w:lsdException w:name="No Spacing" w:uiPriority="1" w:qFormat="1"/>
     <w:lsdException w:name="Light Shading" w:uiPriority="60"/>
@@ -695,7 +885,6 @@
     <w:lsdException w:name="Smart Hyperlink" w:semiHidden="1" w:unhideWhenUsed="1"/>
     <w:lsdException w:name="Hashtag" w:semiHidden="1" w:unhideWhenUsed="1"/>
     <w:lsdException w:name="Unresolved Mention" w:semiHidden="1" w:unhideWhenUsed="1"/>
-    <w:lsdException w:name="Smart Link" w:semiHidden="1" w:unhideWhenUsed="1"/>
   </w:latentStyles>
   <w:style w:type="paragraph" w:default="1" w:styleId="Normal">
     <w:name w:val="Normal"/>
@@ -738,6 +927,18 @@
       <w:ind w:left="720"/>
       <w:contextualSpacing/>
     </w:pPr>
+  </w:style>
+  <w:style w:type="character" w:styleId="Hyperlink">
+    <w:name w:val="Hyperlink"/>
+    <w:basedOn w:val="DefaultParagraphFont"/>
+    <w:uiPriority w:val="99"/>
+    <w:semiHidden/>
+    <w:unhideWhenUsed/>
+    <w:rsid w:val="00A7592D"/>
+    <w:rPr>
+      <w:color w:val="0000FF"/>
+      <w:u w:val="single"/>
+    </w:rPr>
   </w:style>
 </w:styles>
 </file>

</xml_diff>

<commit_message>
Added some data to the paper
</commit_message>
<xml_diff>
--- a/Paper.docx
+++ b/Paper.docx
@@ -76,19 +76,52 @@
     <w:p>
       <w:pPr>
         <w:spacing w:after="240" w:line="360" w:lineRule="auto"/>
-        <w:rPr>
-          <w:rFonts w:ascii="Times New Roman" w:hAnsi="Times New Roman" w:cs="Times New Roman"/>
-          <w:sz w:val="24"/>
-          <w:szCs w:val="32"/>
-        </w:rPr>
-      </w:pPr>
-      <w:r>
-        <w:rPr>
-          <w:rFonts w:ascii="Times New Roman" w:hAnsi="Times New Roman" w:cs="Times New Roman"/>
-          <w:sz w:val="24"/>
-          <w:szCs w:val="32"/>
-        </w:rPr>
-        <w:t>Battleship is a game that involves a great degree of chance.  Regardless of the random nature of the game, patterns can be found to improve performance and increase the odds of winning a match.  Ship placement and targeting can both be tailored based on (insert heuristics here!!!) to improve the performance of an AI.</w:t>
+        <w:ind w:firstLine="360"/>
+        <w:rPr>
+          <w:rFonts w:ascii="Times New Roman" w:hAnsi="Times New Roman" w:cs="Times New Roman"/>
+          <w:sz w:val="24"/>
+          <w:szCs w:val="32"/>
+        </w:rPr>
+      </w:pPr>
+      <w:r>
+        <w:rPr>
+          <w:rFonts w:ascii="Times New Roman" w:hAnsi="Times New Roman" w:cs="Times New Roman"/>
+          <w:sz w:val="24"/>
+          <w:szCs w:val="32"/>
+        </w:rPr>
+        <w:t xml:space="preserve">Battleship is a game that involves a great degree of chance.  Regardless of the random nature of the game, patterns can be found to improve performance and increase the odds of winning a match. </w:t>
+      </w:r>
+      <w:r>
+        <w:rPr>
+          <w:rFonts w:ascii="Times New Roman" w:hAnsi="Times New Roman" w:cs="Times New Roman"/>
+          <w:sz w:val="24"/>
+          <w:szCs w:val="32"/>
+        </w:rPr>
+        <w:t>Ship placement can be tailored based on expected hit areas of the other player, and s</w:t>
+      </w:r>
+      <w:r>
+        <w:rPr>
+          <w:rFonts w:ascii="Times New Roman" w:hAnsi="Times New Roman" w:cs="Times New Roman"/>
+          <w:sz w:val="24"/>
+          <w:szCs w:val="32"/>
+        </w:rPr>
+        <w:t xml:space="preserve">hip targeting can </w:t>
+      </w:r>
+      <w:r>
+        <w:rPr>
+          <w:rFonts w:ascii="Times New Roman" w:hAnsi="Times New Roman" w:cs="Times New Roman"/>
+          <w:sz w:val="24"/>
+          <w:szCs w:val="32"/>
+        </w:rPr>
+        <w:t>be influenced by the number of unexplored cells surrounding each cell</w:t>
+      </w:r>
+      <w:r>
+        <w:rPr>
+          <w:rFonts w:ascii="Times New Roman" w:hAnsi="Times New Roman" w:cs="Times New Roman"/>
+          <w:sz w:val="24"/>
+          <w:szCs w:val="32"/>
+        </w:rPr>
+        <w:t xml:space="preserve"> to improve the performance of an AI.</w:t>
       </w:r>
     </w:p>
     <w:p>
@@ -125,7 +158,15 @@
           <w:sz w:val="24"/>
           <w:szCs w:val="32"/>
         </w:rPr>
-        <w:t xml:space="preserve"> saves it to a frequency table.  The table contains the amount of times each cell has been hit.  The AI uses this chart, and places ships in the cells with the minimum values.  (THIS CAN BE FURTHER ENHANCED TO DO ROWS/COLUMNS WITH MINIMUM VALUE, CAPSING THIS SO I REMEMBER TO CHANGE IT IF IM ABLE TO GET IT WORKING).  This strategy can result in the AI taking less hits over </w:t>
+        <w:t xml:space="preserve"> saves it to a frequency table.  The table contains the amount of times each cell has been hit.  The AI uses this chart, and places ships in the cells with the minimum values.  (THIS CAN BE FURTHER ENHANCED TO DO ROWS/COLUMNS WITH MINIMUM VALUE, CAPSING THIS SO I </w:t>
+      </w:r>
+      <w:r>
+        <w:rPr>
+          <w:rFonts w:ascii="Times New Roman" w:hAnsi="Times New Roman" w:cs="Times New Roman"/>
+          <w:sz w:val="24"/>
+          <w:szCs w:val="32"/>
+        </w:rPr>
+        <w:t xml:space="preserve">REMEMBER TO CHANGE IT IF IM ABLE TO GET IT WORKING).  This strategy can result in the AI taking less hits over </w:t>
       </w:r>
       <w:proofErr w:type="gramStart"/>
       <w:r>
@@ -254,6 +295,68 @@
     </w:p>
     <w:p>
       <w:pPr>
+        <w:spacing w:after="240" w:line="360" w:lineRule="auto"/>
+        <w:rPr>
+          <w:rFonts w:ascii="Times New Roman" w:hAnsi="Times New Roman" w:cs="Times New Roman"/>
+          <w:sz w:val="24"/>
+          <w:szCs w:val="32"/>
+        </w:rPr>
+      </w:pPr>
+    </w:p>
+    <w:p>
+      <w:pPr>
+        <w:pStyle w:val="ListParagraph"/>
+        <w:spacing w:after="240" w:line="360" w:lineRule="auto"/>
+        <w:ind w:left="1080"/>
+        <w:rPr>
+          <w:rFonts w:ascii="Times New Roman" w:hAnsi="Times New Roman" w:cs="Times New Roman"/>
+          <w:sz w:val="24"/>
+          <w:szCs w:val="32"/>
+        </w:rPr>
+      </w:pPr>
+    </w:p>
+    <w:p>
+      <w:pPr>
+        <w:spacing w:after="240" w:line="360" w:lineRule="auto"/>
+        <w:rPr>
+          <w:rFonts w:ascii="Times New Roman" w:hAnsi="Times New Roman" w:cs="Times New Roman"/>
+          <w:sz w:val="24"/>
+          <w:szCs w:val="32"/>
+        </w:rPr>
+      </w:pPr>
+    </w:p>
+    <w:p>
+      <w:pPr>
+        <w:spacing w:after="240" w:line="360" w:lineRule="auto"/>
+        <w:rPr>
+          <w:rFonts w:ascii="Times New Roman" w:hAnsi="Times New Roman" w:cs="Times New Roman"/>
+          <w:sz w:val="24"/>
+          <w:szCs w:val="32"/>
+        </w:rPr>
+      </w:pPr>
+    </w:p>
+    <w:p>
+      <w:pPr>
+        <w:spacing w:after="240" w:line="360" w:lineRule="auto"/>
+        <w:rPr>
+          <w:rFonts w:ascii="Times New Roman" w:hAnsi="Times New Roman" w:cs="Times New Roman"/>
+          <w:sz w:val="24"/>
+          <w:szCs w:val="32"/>
+        </w:rPr>
+      </w:pPr>
+    </w:p>
+    <w:p>
+      <w:pPr>
+        <w:spacing w:after="240" w:line="360" w:lineRule="auto"/>
+        <w:rPr>
+          <w:rFonts w:ascii="Times New Roman" w:hAnsi="Times New Roman" w:cs="Times New Roman"/>
+          <w:sz w:val="24"/>
+          <w:szCs w:val="32"/>
+        </w:rPr>
+      </w:pPr>
+    </w:p>
+    <w:p>
+      <w:pPr>
         <w:pStyle w:val="ListParagraph"/>
         <w:numPr>
           <w:ilvl w:val="0"/>
@@ -266,6 +369,47 @@
           <w:szCs w:val="32"/>
         </w:rPr>
       </w:pPr>
+      <w:bookmarkStart w:id="0" w:name="_GoBack"/>
+      <w:r>
+        <w:rPr>
+          <w:noProof/>
+        </w:rPr>
+        <w:lastRenderedPageBreak/>
+        <w:drawing>
+          <wp:anchor distT="0" distB="0" distL="114300" distR="114300" simplePos="0" relativeHeight="251658240" behindDoc="0" locked="0" layoutInCell="1" allowOverlap="1" wp14:anchorId="15A4DC8A" wp14:editId="01DC9A92">
+            <wp:simplePos x="0" y="0"/>
+            <wp:positionH relativeFrom="margin">
+              <wp:align>left</wp:align>
+            </wp:positionH>
+            <wp:positionV relativeFrom="paragraph">
+              <wp:posOffset>1582</wp:posOffset>
+            </wp:positionV>
+            <wp:extent cx="3511550" cy="2449830"/>
+            <wp:effectExtent l="0" t="0" r="12700" b="7620"/>
+            <wp:wrapTopAndBottom/>
+            <wp:docPr id="1" name="Chart 1">
+              <a:extLst xmlns:a="http://schemas.openxmlformats.org/drawingml/2006/main">
+                <a:ext uri="{FF2B5EF4-FFF2-40B4-BE49-F238E27FC236}">
+                  <a16:creationId xmlns:a16="http://schemas.microsoft.com/office/drawing/2014/main" id="{5579ECBC-9690-440F-9578-AB518027AE25}"/>
+                </a:ext>
+              </a:extLst>
+            </wp:docPr>
+            <wp:cNvGraphicFramePr/>
+            <a:graphic xmlns:a="http://schemas.openxmlformats.org/drawingml/2006/main">
+              <a:graphicData uri="http://schemas.openxmlformats.org/drawingml/2006/chart">
+                <c:chart xmlns:c="http://schemas.openxmlformats.org/drawingml/2006/chart" xmlns:r="http://schemas.openxmlformats.org/officeDocument/2006/relationships" r:id="rId5"/>
+              </a:graphicData>
+            </a:graphic>
+            <wp14:sizeRelH relativeFrom="margin">
+              <wp14:pctWidth>0</wp14:pctWidth>
+            </wp14:sizeRelH>
+            <wp14:sizeRelV relativeFrom="margin">
+              <wp14:pctHeight>0</wp14:pctHeight>
+            </wp14:sizeRelV>
+          </wp:anchor>
+        </w:drawing>
+      </w:r>
+      <w:bookmarkEnd w:id="0"/>
       <w:r>
         <w:rPr>
           <w:rFonts w:ascii="Times New Roman" w:hAnsi="Times New Roman" w:cs="Times New Roman"/>
@@ -292,6 +436,94 @@
         </w:rPr>
         <w:t>While Battleship is frequently seen as a game of chance, strategies can be used to increase the odds of winning a game.</w:t>
       </w:r>
+    </w:p>
+    <w:p>
+      <w:pPr>
+        <w:spacing w:after="0" w:line="240" w:lineRule="auto"/>
+        <w:rPr>
+          <w:rFonts w:ascii="Times New Roman" w:eastAsia="Times New Roman" w:hAnsi="Times New Roman" w:cs="Times New Roman"/>
+          <w:sz w:val="24"/>
+          <w:szCs w:val="24"/>
+        </w:rPr>
+      </w:pPr>
+    </w:p>
+    <w:p>
+      <w:pPr>
+        <w:spacing w:after="0" w:line="240" w:lineRule="auto"/>
+        <w:rPr>
+          <w:rFonts w:ascii="Times New Roman" w:eastAsia="Times New Roman" w:hAnsi="Times New Roman" w:cs="Times New Roman"/>
+          <w:sz w:val="24"/>
+          <w:szCs w:val="24"/>
+        </w:rPr>
+      </w:pPr>
+    </w:p>
+    <w:p>
+      <w:pPr>
+        <w:spacing w:after="0" w:line="240" w:lineRule="auto"/>
+        <w:rPr>
+          <w:rFonts w:ascii="Times New Roman" w:eastAsia="Times New Roman" w:hAnsi="Times New Roman" w:cs="Times New Roman"/>
+          <w:sz w:val="24"/>
+          <w:szCs w:val="24"/>
+        </w:rPr>
+      </w:pPr>
+    </w:p>
+    <w:p>
+      <w:pPr>
+        <w:spacing w:after="0" w:line="240" w:lineRule="auto"/>
+        <w:rPr>
+          <w:rFonts w:ascii="Times New Roman" w:eastAsia="Times New Roman" w:hAnsi="Times New Roman" w:cs="Times New Roman"/>
+          <w:sz w:val="24"/>
+          <w:szCs w:val="24"/>
+        </w:rPr>
+      </w:pPr>
+    </w:p>
+    <w:p>
+      <w:pPr>
+        <w:spacing w:after="0" w:line="240" w:lineRule="auto"/>
+        <w:rPr>
+          <w:rFonts w:ascii="Times New Roman" w:eastAsia="Times New Roman" w:hAnsi="Times New Roman" w:cs="Times New Roman"/>
+          <w:sz w:val="24"/>
+          <w:szCs w:val="24"/>
+        </w:rPr>
+      </w:pPr>
+      <w:r>
+        <w:rPr>
+          <w:rFonts w:ascii="Times New Roman" w:eastAsia="Times New Roman" w:hAnsi="Times New Roman" w:cs="Times New Roman"/>
+          <w:sz w:val="24"/>
+          <w:szCs w:val="24"/>
+        </w:rPr>
+        <w:t>Figure 1. Graph displaying the number of total turns for two AI agents with various methods. Data for each column is based on 1000 games.</w:t>
+      </w:r>
+    </w:p>
+    <w:p>
+      <w:pPr>
+        <w:spacing w:after="0" w:line="240" w:lineRule="auto"/>
+        <w:rPr>
+          <w:rFonts w:ascii="Times New Roman" w:eastAsia="Times New Roman" w:hAnsi="Times New Roman" w:cs="Times New Roman"/>
+          <w:sz w:val="24"/>
+          <w:szCs w:val="24"/>
+        </w:rPr>
+      </w:pPr>
+    </w:p>
+    <w:p>
+      <w:pPr>
+        <w:spacing w:after="0" w:line="240" w:lineRule="auto"/>
+        <w:rPr>
+          <w:rFonts w:ascii="Times New Roman" w:eastAsia="Times New Roman" w:hAnsi="Times New Roman" w:cs="Times New Roman"/>
+          <w:sz w:val="24"/>
+          <w:szCs w:val="24"/>
+        </w:rPr>
+      </w:pPr>
+    </w:p>
+    <w:p>
+      <w:pPr>
+        <w:spacing w:after="0" w:line="240" w:lineRule="auto"/>
+        <w:rPr>
+          <w:rFonts w:ascii="Times New Roman" w:eastAsia="Times New Roman" w:hAnsi="Times New Roman" w:cs="Times New Roman"/>
+          <w:sz w:val="24"/>
+          <w:szCs w:val="24"/>
+        </w:rPr>
+      </w:pPr>
     </w:p>
     <w:p>
       <w:pPr>
@@ -329,6 +561,13 @@
           <w:szCs w:val="24"/>
         </w:rPr>
       </w:pPr>
+      <w:r>
+        <w:rPr>
+          <w:rFonts w:ascii="Times New Roman" w:eastAsia="Times New Roman" w:hAnsi="Times New Roman" w:cs="Times New Roman"/>
+          <w:szCs w:val="24"/>
+        </w:rPr>
+        <w:t xml:space="preserve">[1] </w:t>
+      </w:r>
       <w:r>
         <w:rPr>
           <w:rFonts w:ascii="Times New Roman" w:eastAsia="Times New Roman" w:hAnsi="Times New Roman" w:cs="Times New Roman"/>
@@ -371,7 +610,7 @@
     </w:p>
     <w:p/>
     <w:p>
-      <w:hyperlink r:id="rId5" w:history="1">
+      <w:hyperlink r:id="rId6" w:history="1">
         <w:r>
           <w:rPr>
             <w:rStyle w:val="Hyperlink"/>
@@ -382,13 +621,11 @@
       <w:r>
         <w:t xml:space="preserve"> - Not cited yet, but still reading through and would like to use this</w:t>
       </w:r>
-      <w:bookmarkStart w:id="0" w:name="_GoBack"/>
-      <w:bookmarkEnd w:id="0"/>
     </w:p>
     <w:sectPr>
       <w:pgSz w:w="12240" w:h="15840"/>
       <w:pgMar w:top="1440" w:right="1440" w:bottom="1440" w:left="1440" w:header="720" w:footer="720" w:gutter="0"/>
-      <w:cols w:space="720"/>
+      <w:cols w:num="2" w:space="720"/>
       <w:docGrid w:linePitch="360"/>
     </w:sectPr>
   </w:body>
@@ -509,7 +746,7 @@
       </w:pPr>
     </w:pPrDefault>
   </w:docDefaults>
-  <w:latentStyles w:defLockedState="0" w:defUIPriority="99" w:defSemiHidden="0" w:defUnhideWhenUsed="0" w:defQFormat="0" w:count="375">
+  <w:latentStyles w:defLockedState="0" w:defUIPriority="99" w:defSemiHidden="0" w:defUnhideWhenUsed="0" w:defQFormat="0" w:count="376">
     <w:lsdException w:name="Normal" w:uiPriority="0" w:qFormat="1"/>
     <w:lsdException w:name="heading 1" w:uiPriority="9" w:qFormat="1"/>
     <w:lsdException w:name="heading 2" w:semiHidden="1" w:uiPriority="9" w:unhideWhenUsed="1" w:qFormat="1"/>
@@ -615,7 +852,6 @@
     <w:lsdException w:name="HTML Sample" w:semiHidden="1" w:unhideWhenUsed="1"/>
     <w:lsdException w:name="HTML Typewriter" w:semiHidden="1" w:unhideWhenUsed="1"/>
     <w:lsdException w:name="HTML Variable" w:semiHidden="1" w:unhideWhenUsed="1"/>
-    <w:lsdException w:name="Normal Table" w:semiHidden="1" w:unhideWhenUsed="1"/>
     <w:lsdException w:name="annotation subject" w:semiHidden="1" w:unhideWhenUsed="1"/>
     <w:lsdException w:name="No List" w:semiHidden="1" w:unhideWhenUsed="1"/>
     <w:lsdException w:name="Outline List 1" w:semiHidden="1" w:unhideWhenUsed="1"/>
@@ -662,10 +898,8 @@
     <w:lsdException w:name="Table Subtle 2" w:semiHidden="1" w:unhideWhenUsed="1"/>
     <w:lsdException w:name="Table Web 1" w:semiHidden="1" w:unhideWhenUsed="1"/>
     <w:lsdException w:name="Table Web 2" w:semiHidden="1" w:unhideWhenUsed="1"/>
-    <w:lsdException w:name="Table Web 3" w:semiHidden="1" w:unhideWhenUsed="1"/>
     <w:lsdException w:name="Balloon Text" w:semiHidden="1" w:unhideWhenUsed="1"/>
     <w:lsdException w:name="Table Grid" w:uiPriority="39"/>
-    <w:lsdException w:name="Table Theme" w:semiHidden="1" w:unhideWhenUsed="1"/>
     <w:lsdException w:name="Placeholder Text" w:semiHidden="1"/>
     <w:lsdException w:name="No Spacing" w:uiPriority="1" w:qFormat="1"/>
     <w:lsdException w:name="Light Shading" w:uiPriority="60"/>
@@ -885,6 +1119,7 @@
     <w:lsdException w:name="Smart Hyperlink" w:semiHidden="1" w:unhideWhenUsed="1"/>
     <w:lsdException w:name="Hashtag" w:semiHidden="1" w:unhideWhenUsed="1"/>
     <w:lsdException w:name="Unresolved Mention" w:semiHidden="1" w:unhideWhenUsed="1"/>
+    <w:lsdException w:name="Smart Link" w:semiHidden="1" w:unhideWhenUsed="1"/>
   </w:latentStyles>
   <w:style w:type="paragraph" w:default="1" w:styleId="Normal">
     <w:name w:val="Normal"/>
@@ -940,7 +1175,910 @@
       <w:u w:val="single"/>
     </w:rPr>
   </w:style>
+  <w:style w:type="paragraph" w:styleId="BalloonText">
+    <w:name w:val="Balloon Text"/>
+    <w:basedOn w:val="Normal"/>
+    <w:link w:val="BalloonTextChar"/>
+    <w:uiPriority w:val="99"/>
+    <w:semiHidden/>
+    <w:unhideWhenUsed/>
+    <w:rsid w:val="00411AEB"/>
+    <w:pPr>
+      <w:spacing w:after="0" w:line="240" w:lineRule="auto"/>
+    </w:pPr>
+    <w:rPr>
+      <w:rFonts w:ascii="Segoe UI" w:hAnsi="Segoe UI" w:cs="Segoe UI"/>
+      <w:sz w:val="18"/>
+      <w:szCs w:val="18"/>
+    </w:rPr>
+  </w:style>
+  <w:style w:type="character" w:customStyle="1" w:styleId="BalloonTextChar">
+    <w:name w:val="Balloon Text Char"/>
+    <w:basedOn w:val="DefaultParagraphFont"/>
+    <w:link w:val="BalloonText"/>
+    <w:uiPriority w:val="99"/>
+    <w:semiHidden/>
+    <w:rsid w:val="00411AEB"/>
+    <w:rPr>
+      <w:rFonts w:ascii="Segoe UI" w:hAnsi="Segoe UI" w:cs="Segoe UI"/>
+      <w:sz w:val="18"/>
+      <w:szCs w:val="18"/>
+    </w:rPr>
+  </w:style>
 </w:styles>
+</file>
+
+<file path=word/charts/chart1.xml><?xml version="1.0" encoding="utf-8"?>
+<c:chartSpace xmlns:c="http://schemas.openxmlformats.org/drawingml/2006/chart" xmlns:a="http://schemas.openxmlformats.org/drawingml/2006/main" xmlns:r="http://schemas.openxmlformats.org/officeDocument/2006/relationships" xmlns:c16r2="http://schemas.microsoft.com/office/drawing/2015/06/chart">
+  <c:date1904 val="0"/>
+  <c:lang val="en-US"/>
+  <c:roundedCorners val="0"/>
+  <mc:AlternateContent xmlns:mc="http://schemas.openxmlformats.org/markup-compatibility/2006">
+    <mc:Choice xmlns:c14="http://schemas.microsoft.com/office/drawing/2007/8/2/chart" Requires="c14">
+      <c14:style val="102"/>
+    </mc:Choice>
+    <mc:Fallback>
+      <c:style val="2"/>
+    </mc:Fallback>
+  </mc:AlternateContent>
+  <c:chart>
+    <c:title>
+      <c:tx>
+        <c:rich>
+          <a:bodyPr rot="0" spcFirstLastPara="1" vertOverflow="ellipsis" vert="horz" wrap="square" anchor="ctr" anchorCtr="1"/>
+          <a:lstStyle/>
+          <a:p>
+            <a:pPr>
+              <a:defRPr sz="1400" b="0" i="0" u="none" strike="noStrike" kern="1200" spc="0" baseline="0">
+                <a:solidFill>
+                  <a:schemeClr val="tx1">
+                    <a:lumMod val="65000"/>
+                    <a:lumOff val="35000"/>
+                  </a:schemeClr>
+                </a:solidFill>
+                <a:latin typeface="+mn-lt"/>
+                <a:ea typeface="+mn-ea"/>
+                <a:cs typeface="+mn-cs"/>
+              </a:defRPr>
+            </a:pPr>
+            <a:r>
+              <a:rPr lang="en-US"/>
+              <a:t>Average Number</a:t>
+            </a:r>
+            <a:r>
+              <a:rPr lang="en-US" baseline="0"/>
+              <a:t> of Turns for AI Combined</a:t>
+            </a:r>
+            <a:endParaRPr lang="en-US"/>
+          </a:p>
+        </c:rich>
+      </c:tx>
+      <c:layout>
+        <c:manualLayout>
+          <c:xMode val="edge"/>
+          <c:yMode val="edge"/>
+          <c:x val="0.16931269667240961"/>
+          <c:y val="2.5920165889061691E-2"/>
+        </c:manualLayout>
+      </c:layout>
+      <c:overlay val="0"/>
+      <c:spPr>
+        <a:noFill/>
+        <a:ln>
+          <a:noFill/>
+        </a:ln>
+        <a:effectLst/>
+      </c:spPr>
+      <c:txPr>
+        <a:bodyPr rot="0" spcFirstLastPara="1" vertOverflow="ellipsis" vert="horz" wrap="square" anchor="ctr" anchorCtr="1"/>
+        <a:lstStyle/>
+        <a:p>
+          <a:pPr>
+            <a:defRPr sz="1400" b="0" i="0" u="none" strike="noStrike" kern="1200" spc="0" baseline="0">
+              <a:solidFill>
+                <a:schemeClr val="tx1">
+                  <a:lumMod val="65000"/>
+                  <a:lumOff val="35000"/>
+                </a:schemeClr>
+              </a:solidFill>
+              <a:latin typeface="+mn-lt"/>
+              <a:ea typeface="+mn-ea"/>
+              <a:cs typeface="+mn-cs"/>
+            </a:defRPr>
+          </a:pPr>
+          <a:endParaRPr lang="en-US"/>
+        </a:p>
+      </c:txPr>
+    </c:title>
+    <c:autoTitleDeleted val="0"/>
+    <c:plotArea>
+      <c:layout/>
+      <c:barChart>
+        <c:barDir val="col"/>
+        <c:grouping val="clustered"/>
+        <c:varyColors val="0"/>
+        <c:ser>
+          <c:idx val="0"/>
+          <c:order val="0"/>
+          <c:tx>
+            <c:strRef>
+              <c:f>Sheet1!$A$1004</c:f>
+              <c:strCache>
+                <c:ptCount val="1"/>
+                <c:pt idx="0">
+                  <c:v>Average:</c:v>
+                </c:pt>
+              </c:strCache>
+            </c:strRef>
+          </c:tx>
+          <c:spPr>
+            <a:solidFill>
+              <a:schemeClr val="accent1"/>
+            </a:solidFill>
+            <a:ln>
+              <a:noFill/>
+            </a:ln>
+            <a:effectLst/>
+          </c:spPr>
+          <c:invertIfNegative val="0"/>
+          <c:cat>
+            <c:strRef>
+              <c:f>Sheet1!$B$1003:$E$1003</c:f>
+              <c:strCache>
+                <c:ptCount val="4"/>
+                <c:pt idx="0">
+                  <c:v>Strafing + Cleanup</c:v>
+                </c:pt>
+                <c:pt idx="1">
+                  <c:v>Strafing</c:v>
+                </c:pt>
+                <c:pt idx="2">
+                  <c:v>Random + Parity</c:v>
+                </c:pt>
+                <c:pt idx="3">
+                  <c:v>Random</c:v>
+                </c:pt>
+              </c:strCache>
+            </c:strRef>
+          </c:cat>
+          <c:val>
+            <c:numRef>
+              <c:f>Sheet1!$B$1004:$E$1004</c:f>
+              <c:numCache>
+                <c:formatCode>General</c:formatCode>
+                <c:ptCount val="4"/>
+                <c:pt idx="0">
+                  <c:v>91.792000000000002</c:v>
+                </c:pt>
+                <c:pt idx="1">
+                  <c:v>92.495000000000005</c:v>
+                </c:pt>
+                <c:pt idx="2">
+                  <c:v>97.457999999999998</c:v>
+                </c:pt>
+                <c:pt idx="3">
+                  <c:v>107.24</c:v>
+                </c:pt>
+              </c:numCache>
+            </c:numRef>
+          </c:val>
+          <c:extLst>
+            <c:ext xmlns:c16="http://schemas.microsoft.com/office/drawing/2014/chart" uri="{C3380CC4-5D6E-409C-BE32-E72D297353CC}">
+              <c16:uniqueId val="{00000000-A6EA-4918-8991-99069E4D01B7}"/>
+            </c:ext>
+          </c:extLst>
+        </c:ser>
+        <c:dLbls>
+          <c:showLegendKey val="0"/>
+          <c:showVal val="0"/>
+          <c:showCatName val="0"/>
+          <c:showSerName val="0"/>
+          <c:showPercent val="0"/>
+          <c:showBubbleSize val="0"/>
+        </c:dLbls>
+        <c:gapWidth val="219"/>
+        <c:overlap val="-27"/>
+        <c:axId val="1956303120"/>
+        <c:axId val="2010494464"/>
+      </c:barChart>
+      <c:catAx>
+        <c:axId val="1956303120"/>
+        <c:scaling>
+          <c:orientation val="minMax"/>
+        </c:scaling>
+        <c:delete val="0"/>
+        <c:axPos val="b"/>
+        <c:numFmt formatCode="General" sourceLinked="1"/>
+        <c:majorTickMark val="none"/>
+        <c:minorTickMark val="none"/>
+        <c:tickLblPos val="nextTo"/>
+        <c:spPr>
+          <a:noFill/>
+          <a:ln w="9525" cap="flat" cmpd="sng" algn="ctr">
+            <a:solidFill>
+              <a:schemeClr val="tx1">
+                <a:lumMod val="15000"/>
+                <a:lumOff val="85000"/>
+              </a:schemeClr>
+            </a:solidFill>
+            <a:round/>
+          </a:ln>
+          <a:effectLst/>
+        </c:spPr>
+        <c:txPr>
+          <a:bodyPr rot="-60000000" spcFirstLastPara="1" vertOverflow="ellipsis" vert="horz" wrap="square" anchor="ctr" anchorCtr="1"/>
+          <a:lstStyle/>
+          <a:p>
+            <a:pPr>
+              <a:defRPr sz="900" b="0" i="0" u="none" strike="noStrike" kern="1200" baseline="0">
+                <a:solidFill>
+                  <a:schemeClr val="tx1">
+                    <a:lumMod val="65000"/>
+                    <a:lumOff val="35000"/>
+                  </a:schemeClr>
+                </a:solidFill>
+                <a:latin typeface="+mn-lt"/>
+                <a:ea typeface="+mn-ea"/>
+                <a:cs typeface="+mn-cs"/>
+              </a:defRPr>
+            </a:pPr>
+            <a:endParaRPr lang="en-US"/>
+          </a:p>
+        </c:txPr>
+        <c:crossAx val="2010494464"/>
+        <c:crosses val="autoZero"/>
+        <c:auto val="1"/>
+        <c:lblAlgn val="ctr"/>
+        <c:lblOffset val="100"/>
+        <c:noMultiLvlLbl val="0"/>
+      </c:catAx>
+      <c:valAx>
+        <c:axId val="2010494464"/>
+        <c:scaling>
+          <c:orientation val="minMax"/>
+        </c:scaling>
+        <c:delete val="0"/>
+        <c:axPos val="l"/>
+        <c:majorGridlines>
+          <c:spPr>
+            <a:ln w="9525" cap="flat" cmpd="sng" algn="ctr">
+              <a:solidFill>
+                <a:schemeClr val="tx1">
+                  <a:lumMod val="15000"/>
+                  <a:lumOff val="85000"/>
+                </a:schemeClr>
+              </a:solidFill>
+              <a:round/>
+            </a:ln>
+            <a:effectLst/>
+          </c:spPr>
+        </c:majorGridlines>
+        <c:numFmt formatCode="General" sourceLinked="1"/>
+        <c:majorTickMark val="none"/>
+        <c:minorTickMark val="none"/>
+        <c:tickLblPos val="nextTo"/>
+        <c:spPr>
+          <a:noFill/>
+          <a:ln>
+            <a:noFill/>
+          </a:ln>
+          <a:effectLst/>
+        </c:spPr>
+        <c:txPr>
+          <a:bodyPr rot="-60000000" spcFirstLastPara="1" vertOverflow="ellipsis" vert="horz" wrap="square" anchor="ctr" anchorCtr="1"/>
+          <a:lstStyle/>
+          <a:p>
+            <a:pPr>
+              <a:defRPr sz="900" b="0" i="0" u="none" strike="noStrike" kern="1200" baseline="0">
+                <a:solidFill>
+                  <a:schemeClr val="tx1">
+                    <a:lumMod val="65000"/>
+                    <a:lumOff val="35000"/>
+                  </a:schemeClr>
+                </a:solidFill>
+                <a:latin typeface="+mn-lt"/>
+                <a:ea typeface="+mn-ea"/>
+                <a:cs typeface="+mn-cs"/>
+              </a:defRPr>
+            </a:pPr>
+            <a:endParaRPr lang="en-US"/>
+          </a:p>
+        </c:txPr>
+        <c:crossAx val="1956303120"/>
+        <c:crosses val="autoZero"/>
+        <c:crossBetween val="between"/>
+      </c:valAx>
+      <c:spPr>
+        <a:noFill/>
+        <a:ln>
+          <a:noFill/>
+        </a:ln>
+        <a:effectLst/>
+      </c:spPr>
+    </c:plotArea>
+    <c:plotVisOnly val="1"/>
+    <c:dispBlanksAs val="gap"/>
+    <c:extLst>
+      <c:ext xmlns:c16r3="http://schemas.microsoft.com/office/drawing/2017/03/chart" uri="{56B9EC1D-385E-4148-901F-78D8002777C0}">
+        <c16r3:dataDisplayOptions16>
+          <c16r3:dispNaAsBlank val="1"/>
+        </c16r3:dataDisplayOptions16>
+      </c:ext>
+    </c:extLst>
+    <c:showDLblsOverMax val="0"/>
+  </c:chart>
+  <c:spPr>
+    <a:solidFill>
+      <a:schemeClr val="bg1"/>
+    </a:solidFill>
+    <a:ln w="9525" cap="flat" cmpd="sng" algn="ctr">
+      <a:solidFill>
+        <a:schemeClr val="tx1">
+          <a:lumMod val="15000"/>
+          <a:lumOff val="85000"/>
+        </a:schemeClr>
+      </a:solidFill>
+      <a:round/>
+    </a:ln>
+    <a:effectLst/>
+  </c:spPr>
+  <c:txPr>
+    <a:bodyPr/>
+    <a:lstStyle/>
+    <a:p>
+      <a:pPr>
+        <a:defRPr/>
+      </a:pPr>
+      <a:endParaRPr lang="en-US"/>
+    </a:p>
+  </c:txPr>
+  <c:externalData r:id="rId3">
+    <c:autoUpdate val="0"/>
+  </c:externalData>
+</c:chartSpace>
+</file>
+
+<file path=word/charts/colors1.xml><?xml version="1.0" encoding="utf-8"?>
+<cs:colorStyle xmlns:cs="http://schemas.microsoft.com/office/drawing/2012/chartStyle" xmlns:a="http://schemas.openxmlformats.org/drawingml/2006/main" meth="cycle" id="10">
+  <a:schemeClr val="accent1"/>
+  <a:schemeClr val="accent2"/>
+  <a:schemeClr val="accent3"/>
+  <a:schemeClr val="accent4"/>
+  <a:schemeClr val="accent5"/>
+  <a:schemeClr val="accent6"/>
+  <cs:variation/>
+  <cs:variation>
+    <a:lumMod val="60000"/>
+  </cs:variation>
+  <cs:variation>
+    <a:lumMod val="80000"/>
+    <a:lumOff val="20000"/>
+  </cs:variation>
+  <cs:variation>
+    <a:lumMod val="80000"/>
+  </cs:variation>
+  <cs:variation>
+    <a:lumMod val="60000"/>
+    <a:lumOff val="40000"/>
+  </cs:variation>
+  <cs:variation>
+    <a:lumMod val="50000"/>
+  </cs:variation>
+  <cs:variation>
+    <a:lumMod val="70000"/>
+    <a:lumOff val="30000"/>
+  </cs:variation>
+  <cs:variation>
+    <a:lumMod val="70000"/>
+  </cs:variation>
+  <cs:variation>
+    <a:lumMod val="50000"/>
+    <a:lumOff val="50000"/>
+  </cs:variation>
+</cs:colorStyle>
+</file>
+
+<file path=word/charts/style1.xml><?xml version="1.0" encoding="utf-8"?>
+<cs:chartStyle xmlns:cs="http://schemas.microsoft.com/office/drawing/2012/chartStyle" xmlns:a="http://schemas.openxmlformats.org/drawingml/2006/main" id="201">
+  <cs:axisTitle>
+    <cs:lnRef idx="0"/>
+    <cs:fillRef idx="0"/>
+    <cs:effectRef idx="0"/>
+    <cs:fontRef idx="minor">
+      <a:schemeClr val="tx1">
+        <a:lumMod val="65000"/>
+        <a:lumOff val="35000"/>
+      </a:schemeClr>
+    </cs:fontRef>
+    <cs:defRPr sz="1000" kern="1200"/>
+  </cs:axisTitle>
+  <cs:categoryAxis>
+    <cs:lnRef idx="0"/>
+    <cs:fillRef idx="0"/>
+    <cs:effectRef idx="0"/>
+    <cs:fontRef idx="minor">
+      <a:schemeClr val="tx1">
+        <a:lumMod val="65000"/>
+        <a:lumOff val="35000"/>
+      </a:schemeClr>
+    </cs:fontRef>
+    <cs:spPr>
+      <a:ln w="9525" cap="flat" cmpd="sng" algn="ctr">
+        <a:solidFill>
+          <a:schemeClr val="tx1">
+            <a:lumMod val="15000"/>
+            <a:lumOff val="85000"/>
+          </a:schemeClr>
+        </a:solidFill>
+        <a:round/>
+      </a:ln>
+    </cs:spPr>
+    <cs:defRPr sz="900" kern="1200"/>
+  </cs:categoryAxis>
+  <cs:chartArea mods="allowNoFillOverride allowNoLineOverride">
+    <cs:lnRef idx="0"/>
+    <cs:fillRef idx="0"/>
+    <cs:effectRef idx="0"/>
+    <cs:fontRef idx="minor">
+      <a:schemeClr val="tx1"/>
+    </cs:fontRef>
+    <cs:spPr>
+      <a:solidFill>
+        <a:schemeClr val="bg1"/>
+      </a:solidFill>
+      <a:ln w="9525" cap="flat" cmpd="sng" algn="ctr">
+        <a:solidFill>
+          <a:schemeClr val="tx1">
+            <a:lumMod val="15000"/>
+            <a:lumOff val="85000"/>
+          </a:schemeClr>
+        </a:solidFill>
+        <a:round/>
+      </a:ln>
+    </cs:spPr>
+    <cs:defRPr sz="1000" kern="1200"/>
+  </cs:chartArea>
+  <cs:dataLabel>
+    <cs:lnRef idx="0"/>
+    <cs:fillRef idx="0"/>
+    <cs:effectRef idx="0"/>
+    <cs:fontRef idx="minor">
+      <a:schemeClr val="tx1">
+        <a:lumMod val="75000"/>
+        <a:lumOff val="25000"/>
+      </a:schemeClr>
+    </cs:fontRef>
+    <cs:defRPr sz="900" kern="1200"/>
+  </cs:dataLabel>
+  <cs:dataLabelCallout>
+    <cs:lnRef idx="0"/>
+    <cs:fillRef idx="0"/>
+    <cs:effectRef idx="0"/>
+    <cs:fontRef idx="minor">
+      <a:schemeClr val="dk1">
+        <a:lumMod val="65000"/>
+        <a:lumOff val="35000"/>
+      </a:schemeClr>
+    </cs:fontRef>
+    <cs:spPr>
+      <a:solidFill>
+        <a:schemeClr val="lt1"/>
+      </a:solidFill>
+      <a:ln>
+        <a:solidFill>
+          <a:schemeClr val="dk1">
+            <a:lumMod val="25000"/>
+            <a:lumOff val="75000"/>
+          </a:schemeClr>
+        </a:solidFill>
+      </a:ln>
+    </cs:spPr>
+    <cs:defRPr sz="900" kern="1200"/>
+    <cs:bodyPr rot="0" spcFirstLastPara="1" vertOverflow="clip" horzOverflow="clip" vert="horz" wrap="square" lIns="36576" tIns="18288" rIns="36576" bIns="18288" anchor="ctr" anchorCtr="1">
+      <a:spAutoFit/>
+    </cs:bodyPr>
+  </cs:dataLabelCallout>
+  <cs:dataPoint>
+    <cs:lnRef idx="0"/>
+    <cs:fillRef idx="1">
+      <cs:styleClr val="auto"/>
+    </cs:fillRef>
+    <cs:effectRef idx="0"/>
+    <cs:fontRef idx="minor">
+      <a:schemeClr val="tx1"/>
+    </cs:fontRef>
+  </cs:dataPoint>
+  <cs:dataPoint3D>
+    <cs:lnRef idx="0"/>
+    <cs:fillRef idx="1">
+      <cs:styleClr val="auto"/>
+    </cs:fillRef>
+    <cs:effectRef idx="0"/>
+    <cs:fontRef idx="minor">
+      <a:schemeClr val="tx1"/>
+    </cs:fontRef>
+  </cs:dataPoint3D>
+  <cs:dataPointLine>
+    <cs:lnRef idx="0">
+      <cs:styleClr val="auto"/>
+    </cs:lnRef>
+    <cs:fillRef idx="1"/>
+    <cs:effectRef idx="0"/>
+    <cs:fontRef idx="minor">
+      <a:schemeClr val="tx1"/>
+    </cs:fontRef>
+    <cs:spPr>
+      <a:ln w="28575" cap="rnd">
+        <a:solidFill>
+          <a:schemeClr val="phClr"/>
+        </a:solidFill>
+        <a:round/>
+      </a:ln>
+    </cs:spPr>
+  </cs:dataPointLine>
+  <cs:dataPointMarker>
+    <cs:lnRef idx="0">
+      <cs:styleClr val="auto"/>
+    </cs:lnRef>
+    <cs:fillRef idx="1">
+      <cs:styleClr val="auto"/>
+    </cs:fillRef>
+    <cs:effectRef idx="0"/>
+    <cs:fontRef idx="minor">
+      <a:schemeClr val="tx1"/>
+    </cs:fontRef>
+    <cs:spPr>
+      <a:ln w="9525">
+        <a:solidFill>
+          <a:schemeClr val="phClr"/>
+        </a:solidFill>
+      </a:ln>
+    </cs:spPr>
+  </cs:dataPointMarker>
+  <cs:dataPointMarkerLayout symbol="circle" size="5"/>
+  <cs:dataPointWireframe>
+    <cs:lnRef idx="0">
+      <cs:styleClr val="auto"/>
+    </cs:lnRef>
+    <cs:fillRef idx="1"/>
+    <cs:effectRef idx="0"/>
+    <cs:fontRef idx="minor">
+      <a:schemeClr val="tx1"/>
+    </cs:fontRef>
+    <cs:spPr>
+      <a:ln w="9525" cap="rnd">
+        <a:solidFill>
+          <a:schemeClr val="phClr"/>
+        </a:solidFill>
+        <a:round/>
+      </a:ln>
+    </cs:spPr>
+  </cs:dataPointWireframe>
+  <cs:dataTable>
+    <cs:lnRef idx="0"/>
+    <cs:fillRef idx="0"/>
+    <cs:effectRef idx="0"/>
+    <cs:fontRef idx="minor">
+      <a:schemeClr val="tx1">
+        <a:lumMod val="65000"/>
+        <a:lumOff val="35000"/>
+      </a:schemeClr>
+    </cs:fontRef>
+    <cs:spPr>
+      <a:noFill/>
+      <a:ln w="9525" cap="flat" cmpd="sng" algn="ctr">
+        <a:solidFill>
+          <a:schemeClr val="tx1">
+            <a:lumMod val="15000"/>
+            <a:lumOff val="85000"/>
+          </a:schemeClr>
+        </a:solidFill>
+        <a:round/>
+      </a:ln>
+    </cs:spPr>
+    <cs:defRPr sz="900" kern="1200"/>
+  </cs:dataTable>
+  <cs:downBar>
+    <cs:lnRef idx="0"/>
+    <cs:fillRef idx="0"/>
+    <cs:effectRef idx="0"/>
+    <cs:fontRef idx="minor">
+      <a:schemeClr val="dk1"/>
+    </cs:fontRef>
+    <cs:spPr>
+      <a:solidFill>
+        <a:schemeClr val="dk1">
+          <a:lumMod val="65000"/>
+          <a:lumOff val="35000"/>
+        </a:schemeClr>
+      </a:solidFill>
+      <a:ln w="9525">
+        <a:solidFill>
+          <a:schemeClr val="tx1">
+            <a:lumMod val="65000"/>
+            <a:lumOff val="35000"/>
+          </a:schemeClr>
+        </a:solidFill>
+      </a:ln>
+    </cs:spPr>
+  </cs:downBar>
+  <cs:dropLine>
+    <cs:lnRef idx="0"/>
+    <cs:fillRef idx="0"/>
+    <cs:effectRef idx="0"/>
+    <cs:fontRef idx="minor">
+      <a:schemeClr val="tx1"/>
+    </cs:fontRef>
+    <cs:spPr>
+      <a:ln w="9525" cap="flat" cmpd="sng" algn="ctr">
+        <a:solidFill>
+          <a:schemeClr val="tx1">
+            <a:lumMod val="35000"/>
+            <a:lumOff val="65000"/>
+          </a:schemeClr>
+        </a:solidFill>
+        <a:round/>
+      </a:ln>
+    </cs:spPr>
+  </cs:dropLine>
+  <cs:errorBar>
+    <cs:lnRef idx="0"/>
+    <cs:fillRef idx="0"/>
+    <cs:effectRef idx="0"/>
+    <cs:fontRef idx="minor">
+      <a:schemeClr val="tx1"/>
+    </cs:fontRef>
+    <cs:spPr>
+      <a:ln w="9525" cap="flat" cmpd="sng" algn="ctr">
+        <a:solidFill>
+          <a:schemeClr val="tx1">
+            <a:lumMod val="65000"/>
+            <a:lumOff val="35000"/>
+          </a:schemeClr>
+        </a:solidFill>
+        <a:round/>
+      </a:ln>
+    </cs:spPr>
+  </cs:errorBar>
+  <cs:floor>
+    <cs:lnRef idx="0"/>
+    <cs:fillRef idx="0"/>
+    <cs:effectRef idx="0"/>
+    <cs:fontRef idx="minor">
+      <a:schemeClr val="tx1"/>
+    </cs:fontRef>
+    <cs:spPr>
+      <a:noFill/>
+      <a:ln>
+        <a:noFill/>
+      </a:ln>
+    </cs:spPr>
+  </cs:floor>
+  <cs:gridlineMajor>
+    <cs:lnRef idx="0"/>
+    <cs:fillRef idx="0"/>
+    <cs:effectRef idx="0"/>
+    <cs:fontRef idx="minor">
+      <a:schemeClr val="tx1"/>
+    </cs:fontRef>
+    <cs:spPr>
+      <a:ln w="9525" cap="flat" cmpd="sng" algn="ctr">
+        <a:solidFill>
+          <a:schemeClr val="tx1">
+            <a:lumMod val="15000"/>
+            <a:lumOff val="85000"/>
+          </a:schemeClr>
+        </a:solidFill>
+        <a:round/>
+      </a:ln>
+    </cs:spPr>
+  </cs:gridlineMajor>
+  <cs:gridlineMinor>
+    <cs:lnRef idx="0"/>
+    <cs:fillRef idx="0"/>
+    <cs:effectRef idx="0"/>
+    <cs:fontRef idx="minor">
+      <a:schemeClr val="tx1"/>
+    </cs:fontRef>
+    <cs:spPr>
+      <a:ln w="9525" cap="flat" cmpd="sng" algn="ctr">
+        <a:solidFill>
+          <a:schemeClr val="tx1">
+            <a:lumMod val="5000"/>
+            <a:lumOff val="95000"/>
+          </a:schemeClr>
+        </a:solidFill>
+        <a:round/>
+      </a:ln>
+    </cs:spPr>
+  </cs:gridlineMinor>
+  <cs:hiLoLine>
+    <cs:lnRef idx="0"/>
+    <cs:fillRef idx="0"/>
+    <cs:effectRef idx="0"/>
+    <cs:fontRef idx="minor">
+      <a:schemeClr val="tx1"/>
+    </cs:fontRef>
+    <cs:spPr>
+      <a:ln w="9525" cap="flat" cmpd="sng" algn="ctr">
+        <a:solidFill>
+          <a:schemeClr val="tx1">
+            <a:lumMod val="75000"/>
+            <a:lumOff val="25000"/>
+          </a:schemeClr>
+        </a:solidFill>
+        <a:round/>
+      </a:ln>
+    </cs:spPr>
+  </cs:hiLoLine>
+  <cs:leaderLine>
+    <cs:lnRef idx="0"/>
+    <cs:fillRef idx="0"/>
+    <cs:effectRef idx="0"/>
+    <cs:fontRef idx="minor">
+      <a:schemeClr val="tx1"/>
+    </cs:fontRef>
+    <cs:spPr>
+      <a:ln w="9525" cap="flat" cmpd="sng" algn="ctr">
+        <a:solidFill>
+          <a:schemeClr val="tx1">
+            <a:lumMod val="35000"/>
+            <a:lumOff val="65000"/>
+          </a:schemeClr>
+        </a:solidFill>
+        <a:round/>
+      </a:ln>
+    </cs:spPr>
+  </cs:leaderLine>
+  <cs:legend>
+    <cs:lnRef idx="0"/>
+    <cs:fillRef idx="0"/>
+    <cs:effectRef idx="0"/>
+    <cs:fontRef idx="minor">
+      <a:schemeClr val="tx1">
+        <a:lumMod val="65000"/>
+        <a:lumOff val="35000"/>
+      </a:schemeClr>
+    </cs:fontRef>
+    <cs:defRPr sz="900" kern="1200"/>
+  </cs:legend>
+  <cs:plotArea mods="allowNoFillOverride allowNoLineOverride">
+    <cs:lnRef idx="0"/>
+    <cs:fillRef idx="0"/>
+    <cs:effectRef idx="0"/>
+    <cs:fontRef idx="minor">
+      <a:schemeClr val="tx1"/>
+    </cs:fontRef>
+  </cs:plotArea>
+  <cs:plotArea3D mods="allowNoFillOverride allowNoLineOverride">
+    <cs:lnRef idx="0"/>
+    <cs:fillRef idx="0"/>
+    <cs:effectRef idx="0"/>
+    <cs:fontRef idx="minor">
+      <a:schemeClr val="tx1"/>
+    </cs:fontRef>
+  </cs:plotArea3D>
+  <cs:seriesAxis>
+    <cs:lnRef idx="0"/>
+    <cs:fillRef idx="0"/>
+    <cs:effectRef idx="0"/>
+    <cs:fontRef idx="minor">
+      <a:schemeClr val="tx1">
+        <a:lumMod val="65000"/>
+        <a:lumOff val="35000"/>
+      </a:schemeClr>
+    </cs:fontRef>
+    <cs:defRPr sz="900" kern="1200"/>
+  </cs:seriesAxis>
+  <cs:seriesLine>
+    <cs:lnRef idx="0"/>
+    <cs:fillRef idx="0"/>
+    <cs:effectRef idx="0"/>
+    <cs:fontRef idx="minor">
+      <a:schemeClr val="tx1"/>
+    </cs:fontRef>
+    <cs:spPr>
+      <a:ln w="9525" cap="flat" cmpd="sng" algn="ctr">
+        <a:solidFill>
+          <a:schemeClr val="tx1">
+            <a:lumMod val="35000"/>
+            <a:lumOff val="65000"/>
+          </a:schemeClr>
+        </a:solidFill>
+        <a:round/>
+      </a:ln>
+    </cs:spPr>
+  </cs:seriesLine>
+  <cs:title>
+    <cs:lnRef idx="0"/>
+    <cs:fillRef idx="0"/>
+    <cs:effectRef idx="0"/>
+    <cs:fontRef idx="minor">
+      <a:schemeClr val="tx1">
+        <a:lumMod val="65000"/>
+        <a:lumOff val="35000"/>
+      </a:schemeClr>
+    </cs:fontRef>
+    <cs:defRPr sz="1400" b="0" kern="1200" spc="0" baseline="0"/>
+  </cs:title>
+  <cs:trendline>
+    <cs:lnRef idx="0">
+      <cs:styleClr val="auto"/>
+    </cs:lnRef>
+    <cs:fillRef idx="0"/>
+    <cs:effectRef idx="0"/>
+    <cs:fontRef idx="minor">
+      <a:schemeClr val="tx1"/>
+    </cs:fontRef>
+    <cs:spPr>
+      <a:ln w="19050" cap="rnd">
+        <a:solidFill>
+          <a:schemeClr val="phClr"/>
+        </a:solidFill>
+        <a:prstDash val="sysDot"/>
+      </a:ln>
+    </cs:spPr>
+  </cs:trendline>
+  <cs:trendlineLabel>
+    <cs:lnRef idx="0"/>
+    <cs:fillRef idx="0"/>
+    <cs:effectRef idx="0"/>
+    <cs:fontRef idx="minor">
+      <a:schemeClr val="tx1">
+        <a:lumMod val="65000"/>
+        <a:lumOff val="35000"/>
+      </a:schemeClr>
+    </cs:fontRef>
+    <cs:defRPr sz="900" kern="1200"/>
+  </cs:trendlineLabel>
+  <cs:upBar>
+    <cs:lnRef idx="0"/>
+    <cs:fillRef idx="0"/>
+    <cs:effectRef idx="0"/>
+    <cs:fontRef idx="minor">
+      <a:schemeClr val="dk1"/>
+    </cs:fontRef>
+    <cs:spPr>
+      <a:solidFill>
+        <a:schemeClr val="lt1"/>
+      </a:solidFill>
+      <a:ln w="9525">
+        <a:solidFill>
+          <a:schemeClr val="tx1">
+            <a:lumMod val="15000"/>
+            <a:lumOff val="85000"/>
+          </a:schemeClr>
+        </a:solidFill>
+      </a:ln>
+    </cs:spPr>
+  </cs:upBar>
+  <cs:valueAxis>
+    <cs:lnRef idx="0"/>
+    <cs:fillRef idx="0"/>
+    <cs:effectRef idx="0"/>
+    <cs:fontRef idx="minor">
+      <a:schemeClr val="tx1">
+        <a:lumMod val="65000"/>
+        <a:lumOff val="35000"/>
+      </a:schemeClr>
+    </cs:fontRef>
+    <cs:defRPr sz="900" kern="1200"/>
+  </cs:valueAxis>
+  <cs:wall>
+    <cs:lnRef idx="0"/>
+    <cs:fillRef idx="0"/>
+    <cs:effectRef idx="0"/>
+    <cs:fontRef idx="minor">
+      <a:schemeClr val="tx1"/>
+    </cs:fontRef>
+    <cs:spPr>
+      <a:noFill/>
+      <a:ln>
+        <a:noFill/>
+      </a:ln>
+    </cs:spPr>
+  </cs:wall>
+</cs:chartStyle>
 </file>
 
 <file path=word/theme/theme1.xml><?xml version="1.0" encoding="utf-8"?>

</xml_diff>

<commit_message>
Added some graphs to the paper
</commit_message>
<xml_diff>
--- a/Paper.docx
+++ b/Paper.docx
@@ -79,14 +79,12 @@
         <w:ind w:firstLine="360"/>
         <w:rPr>
           <w:rFonts w:ascii="Times New Roman" w:hAnsi="Times New Roman" w:cs="Times New Roman"/>
-          <w:sz w:val="24"/>
           <w:szCs w:val="32"/>
         </w:rPr>
       </w:pPr>
       <w:r>
         <w:rPr>
           <w:rFonts w:ascii="Times New Roman" w:hAnsi="Times New Roman" w:cs="Times New Roman"/>
-          <w:sz w:val="24"/>
           <w:szCs w:val="32"/>
         </w:rPr>
         <w:t xml:space="preserve">Battleship is a game that involves a great degree of chance.  Regardless of the random nature of the game, patterns can be found to improve performance and increase the odds of winning a match. </w:t>
@@ -94,15 +92,34 @@
       <w:r>
         <w:rPr>
           <w:rFonts w:ascii="Times New Roman" w:hAnsi="Times New Roman" w:cs="Times New Roman"/>
-          <w:sz w:val="24"/>
-          <w:szCs w:val="32"/>
-        </w:rPr>
-        <w:t>Ship placement can be tailored based on expected hit areas of the other player, and s</w:t>
-      </w:r>
-      <w:r>
-        <w:rPr>
-          <w:rFonts w:ascii="Times New Roman" w:hAnsi="Times New Roman" w:cs="Times New Roman"/>
-          <w:sz w:val="24"/>
+          <w:szCs w:val="32"/>
+        </w:rPr>
+        <w:t>Ship placement can be tailored based on expected hit areas of the other player</w:t>
+      </w:r>
+      <w:r>
+        <w:rPr>
+          <w:rFonts w:ascii="Times New Roman" w:hAnsi="Times New Roman" w:cs="Times New Roman"/>
+          <w:szCs w:val="32"/>
+        </w:rPr>
+        <w:t>.</w:t>
+      </w:r>
+      <w:r>
+        <w:rPr>
+          <w:rFonts w:ascii="Times New Roman" w:hAnsi="Times New Roman" w:cs="Times New Roman"/>
+          <w:szCs w:val="32"/>
+        </w:rPr>
+        <w:t xml:space="preserve"> </w:t>
+      </w:r>
+      <w:r>
+        <w:rPr>
+          <w:rFonts w:ascii="Times New Roman" w:hAnsi="Times New Roman" w:cs="Times New Roman"/>
+          <w:szCs w:val="32"/>
+        </w:rPr>
+        <w:t>S</w:t>
+      </w:r>
+      <w:r>
+        <w:rPr>
+          <w:rFonts w:ascii="Times New Roman" w:hAnsi="Times New Roman" w:cs="Times New Roman"/>
           <w:szCs w:val="32"/>
         </w:rPr>
         <w:t xml:space="preserve">hip targeting can </w:t>
@@ -110,7 +127,6 @@
       <w:r>
         <w:rPr>
           <w:rFonts w:ascii="Times New Roman" w:hAnsi="Times New Roman" w:cs="Times New Roman"/>
-          <w:sz w:val="24"/>
           <w:szCs w:val="32"/>
         </w:rPr>
         <w:t>be influenced by the number of unexplored cells surrounding each cell</w:t>
@@ -118,10 +134,44 @@
       <w:r>
         <w:rPr>
           <w:rFonts w:ascii="Times New Roman" w:hAnsi="Times New Roman" w:cs="Times New Roman"/>
-          <w:sz w:val="24"/>
-          <w:szCs w:val="32"/>
-        </w:rPr>
-        <w:t xml:space="preserve"> to improve the performance of an AI.</w:t>
+          <w:szCs w:val="32"/>
+        </w:rPr>
+        <w:t>,</w:t>
+      </w:r>
+      <w:r>
+        <w:rPr>
+          <w:rFonts w:ascii="Times New Roman" w:hAnsi="Times New Roman" w:cs="Times New Roman"/>
+          <w:szCs w:val="32"/>
+        </w:rPr>
+        <w:t xml:space="preserve"> </w:t>
+      </w:r>
+      <w:r>
+        <w:rPr>
+          <w:rFonts w:ascii="Times New Roman" w:hAnsi="Times New Roman" w:cs="Times New Roman"/>
+          <w:szCs w:val="32"/>
+        </w:rPr>
+        <w:t>clustering detection</w:t>
+      </w:r>
+      <w:r>
+        <w:rPr>
+          <w:rFonts w:ascii="Times New Roman" w:hAnsi="Times New Roman" w:cs="Times New Roman"/>
+          <w:szCs w:val="32"/>
+        </w:rPr>
+        <w:t>, and</w:t>
+      </w:r>
+      <w:r>
+        <w:rPr>
+          <w:rFonts w:ascii="Times New Roman" w:hAnsi="Times New Roman" w:cs="Times New Roman"/>
+          <w:szCs w:val="32"/>
+        </w:rPr>
+        <w:t xml:space="preserve"> strafing patterns</w:t>
+      </w:r>
+      <w:r>
+        <w:rPr>
+          <w:rFonts w:ascii="Times New Roman" w:hAnsi="Times New Roman" w:cs="Times New Roman"/>
+          <w:szCs w:val="32"/>
+        </w:rPr>
+        <w:t>.</w:t>
       </w:r>
     </w:p>
     <w:p>
@@ -129,14 +179,12 @@
         <w:spacing w:after="240" w:line="360" w:lineRule="auto"/>
         <w:rPr>
           <w:rFonts w:ascii="Times New Roman" w:hAnsi="Times New Roman" w:cs="Times New Roman"/>
-          <w:sz w:val="24"/>
           <w:szCs w:val="32"/>
         </w:rPr>
       </w:pPr>
       <w:r>
         <w:rPr>
           <w:rFonts w:ascii="Times New Roman" w:hAnsi="Times New Roman" w:cs="Times New Roman"/>
-          <w:sz w:val="24"/>
           <w:szCs w:val="32"/>
         </w:rPr>
         <w:tab/>
@@ -146,7 +194,6 @@
       <w:r>
         <w:rPr>
           <w:rFonts w:ascii="Times New Roman" w:hAnsi="Times New Roman" w:cs="Times New Roman"/>
-          <w:sz w:val="24"/>
           <w:szCs w:val="32"/>
         </w:rPr>
         <w:t>board, and</w:t>
@@ -155,24 +202,14 @@
       <w:r>
         <w:rPr>
           <w:rFonts w:ascii="Times New Roman" w:hAnsi="Times New Roman" w:cs="Times New Roman"/>
-          <w:sz w:val="24"/>
-          <w:szCs w:val="32"/>
-        </w:rPr>
-        <w:t xml:space="preserve"> saves it to a frequency table.  The table contains the amount of times each cell has been hit.  The AI uses this chart, and places ships in the cells with the minimum values.  (THIS CAN BE FURTHER ENHANCED TO DO ROWS/COLUMNS WITH MINIMUM VALUE, CAPSING THIS SO I </w:t>
-      </w:r>
-      <w:r>
-        <w:rPr>
-          <w:rFonts w:ascii="Times New Roman" w:hAnsi="Times New Roman" w:cs="Times New Roman"/>
-          <w:sz w:val="24"/>
-          <w:szCs w:val="32"/>
-        </w:rPr>
-        <w:t xml:space="preserve">REMEMBER TO CHANGE IT IF IM ABLE TO GET IT WORKING).  This strategy can result in the AI taking less hits over </w:t>
+          <w:szCs w:val="32"/>
+        </w:rPr>
+        <w:t xml:space="preserve"> saves it to a frequency table.  The table contains the amount of times each cell has been hit.  The AI uses this chart, and places ships in the cells with the minimum values.  (THIS CAN BE FURTHER ENHANCED TO DO ROWS/COLUMNS WITH MINIMUM VALUE, CAPSING THIS SO I REMEMBER TO CHANGE IT IF IM ABLE TO GET IT WORKING).  This strategy can result in the AI taking less hits over </w:t>
       </w:r>
       <w:proofErr w:type="gramStart"/>
       <w:r>
         <w:rPr>
           <w:rFonts w:ascii="Times New Roman" w:hAnsi="Times New Roman" w:cs="Times New Roman"/>
-          <w:sz w:val="24"/>
           <w:szCs w:val="32"/>
         </w:rPr>
         <w:t>a period of time</w:t>
@@ -181,7 +218,6 @@
       <w:r>
         <w:rPr>
           <w:rFonts w:ascii="Times New Roman" w:hAnsi="Times New Roman" w:cs="Times New Roman"/>
-          <w:sz w:val="24"/>
           <w:szCs w:val="32"/>
         </w:rPr>
         <w:t xml:space="preserve">. </w:t>
@@ -193,79 +229,459 @@
         <w:ind w:firstLine="360"/>
         <w:rPr>
           <w:rFonts w:ascii="Times New Roman" w:hAnsi="Times New Roman" w:cs="Times New Roman"/>
-          <w:sz w:val="24"/>
           <w:szCs w:val="32"/>
         </w:rPr>
       </w:pPr>
       <w:r>
         <w:rPr>
           <w:rFonts w:ascii="Times New Roman" w:hAnsi="Times New Roman" w:cs="Times New Roman"/>
-          <w:sz w:val="24"/>
-          <w:szCs w:val="32"/>
-        </w:rPr>
-        <w:t xml:space="preserve">One strong strategy for targeting in Battleship is to use a strafing pattern based on </w:t>
-      </w:r>
-      <w:proofErr w:type="gramStart"/>
-      <w:r>
-        <w:rPr>
-          <w:rFonts w:ascii="Times New Roman" w:hAnsi="Times New Roman" w:cs="Times New Roman"/>
-          <w:sz w:val="24"/>
-          <w:szCs w:val="32"/>
-        </w:rPr>
-        <w:t>a number of</w:t>
-      </w:r>
-      <w:proofErr w:type="gramEnd"/>
-      <w:r>
-        <w:rPr>
-          <w:rFonts w:ascii="Times New Roman" w:hAnsi="Times New Roman" w:cs="Times New Roman"/>
-          <w:sz w:val="24"/>
-          <w:szCs w:val="32"/>
-        </w:rPr>
-        <w:t xml:space="preserve"> </w:t>
-      </w:r>
-      <w:proofErr w:type="spellStart"/>
-      <w:r>
-        <w:rPr>
-          <w:rFonts w:ascii="Times New Roman" w:hAnsi="Times New Roman" w:cs="Times New Roman"/>
-          <w:sz w:val="24"/>
-          <w:szCs w:val="32"/>
-        </w:rPr>
-        <w:t>subgrids</w:t>
-      </w:r>
-      <w:proofErr w:type="spellEnd"/>
-      <w:r>
-        <w:rPr>
-          <w:rFonts w:ascii="Times New Roman" w:hAnsi="Times New Roman" w:cs="Times New Roman"/>
-          <w:sz w:val="24"/>
-          <w:szCs w:val="32"/>
-        </w:rPr>
-        <w:t xml:space="preserve"> of the battleship board [1].  Within these </w:t>
-      </w:r>
-      <w:proofErr w:type="spellStart"/>
-      <w:r>
-        <w:rPr>
-          <w:rFonts w:ascii="Times New Roman" w:hAnsi="Times New Roman" w:cs="Times New Roman"/>
-          <w:sz w:val="24"/>
-          <w:szCs w:val="32"/>
-        </w:rPr>
-        <w:t>subgrids</w:t>
-      </w:r>
-      <w:proofErr w:type="spellEnd"/>
-      <w:r>
-        <w:rPr>
-          <w:rFonts w:ascii="Times New Roman" w:hAnsi="Times New Roman" w:cs="Times New Roman"/>
-          <w:sz w:val="24"/>
-          <w:szCs w:val="32"/>
-        </w:rPr>
-        <w:t>, values can be assigned to each cell based on the frequency of a specific ship appearing there.  These values are used to create a strafing pattern for searching for ships, and the pattern is specific to each size of ship being looked for.  Due to the minimum size of a ship being two cells long, it is also beneficial to choose to only target even or odd cells while searching for a ship.</w:t>
+          <w:szCs w:val="32"/>
+        </w:rPr>
+        <w:t>The main strategies used for targeting were heatmaps, strafing patterns, and clustering detection. The heatmaps was simple, raising and decreasing cells’ values depending on how many open spots were surrounding each cell.</w:t>
+      </w:r>
+      <w:r>
+        <w:rPr>
+          <w:rFonts w:ascii="Times New Roman" w:hAnsi="Times New Roman" w:cs="Times New Roman"/>
+          <w:szCs w:val="32"/>
+        </w:rPr>
+        <w:t xml:space="preserve"> To detect clustering, the algorithm would revisit areas where a ship should have sunk but didn’t, the ship’s coordinates were not aligned, or the length was greater than the largest possible length.</w:t>
       </w:r>
     </w:p>
     <w:p>
       <w:pPr>
         <w:spacing w:after="240" w:line="360" w:lineRule="auto"/>
+        <w:ind w:firstLine="360"/>
+        <w:rPr>
+          <w:rFonts w:ascii="Times New Roman" w:hAnsi="Times New Roman" w:cs="Times New Roman"/>
+          <w:szCs w:val="32"/>
+        </w:rPr>
+      </w:pPr>
+      <w:r>
+        <w:rPr>
+          <w:rFonts w:ascii="Times New Roman" w:hAnsi="Times New Roman" w:cs="Times New Roman"/>
+          <w:szCs w:val="32"/>
+        </w:rPr>
+        <w:t xml:space="preserve">One strong strategy for targeting in Battleship is to use a strafing pattern based on </w:t>
+      </w:r>
+      <w:proofErr w:type="gramStart"/>
+      <w:r>
+        <w:rPr>
+          <w:rFonts w:ascii="Times New Roman" w:hAnsi="Times New Roman" w:cs="Times New Roman"/>
+          <w:szCs w:val="32"/>
+        </w:rPr>
+        <w:t>a number of</w:t>
+      </w:r>
+      <w:proofErr w:type="gramEnd"/>
+      <w:r>
+        <w:rPr>
+          <w:rFonts w:ascii="Times New Roman" w:hAnsi="Times New Roman" w:cs="Times New Roman"/>
+          <w:szCs w:val="32"/>
+        </w:rPr>
+        <w:t xml:space="preserve"> </w:t>
+      </w:r>
+      <w:proofErr w:type="spellStart"/>
+      <w:r>
+        <w:rPr>
+          <w:rFonts w:ascii="Times New Roman" w:hAnsi="Times New Roman" w:cs="Times New Roman"/>
+          <w:szCs w:val="32"/>
+        </w:rPr>
+        <w:t>subgrids</w:t>
+      </w:r>
+      <w:proofErr w:type="spellEnd"/>
+      <w:r>
+        <w:rPr>
+          <w:rFonts w:ascii="Times New Roman" w:hAnsi="Times New Roman" w:cs="Times New Roman"/>
+          <w:szCs w:val="32"/>
+        </w:rPr>
+        <w:t xml:space="preserve"> of the battleship board [1].  Within these </w:t>
+      </w:r>
+      <w:proofErr w:type="spellStart"/>
+      <w:r>
+        <w:rPr>
+          <w:rFonts w:ascii="Times New Roman" w:hAnsi="Times New Roman" w:cs="Times New Roman"/>
+          <w:szCs w:val="32"/>
+        </w:rPr>
+        <w:t>subgrids</w:t>
+      </w:r>
+      <w:proofErr w:type="spellEnd"/>
+      <w:r>
+        <w:rPr>
+          <w:rFonts w:ascii="Times New Roman" w:hAnsi="Times New Roman" w:cs="Times New Roman"/>
+          <w:szCs w:val="32"/>
+        </w:rPr>
+        <w:t xml:space="preserve">, values can be assigned to each cell based on the frequency of a specific ship appearing there.  These values are used to create a strafing pattern for searching for ships, and the pattern is specific to each size of ship being looked for. </w:t>
+      </w:r>
+      <w:r>
+        <w:rPr>
+          <w:rFonts w:ascii="Times New Roman" w:hAnsi="Times New Roman" w:cs="Times New Roman"/>
+          <w:szCs w:val="32"/>
+        </w:rPr>
+        <w:t>Once completed, this pattern is guaranteed to find all the ships except the ship of length two, while only searching one third of the board. In addition, the algorithm and use a cleanup pattern to find the smaller ship while minimizing the number of cells to find.</w:t>
+      </w:r>
+    </w:p>
+    <w:p>
+      <w:pPr>
+        <w:spacing w:after="240" w:line="360" w:lineRule="auto"/>
+        <w:rPr>
+          <w:rFonts w:ascii="Times New Roman" w:hAnsi="Times New Roman" w:cs="Times New Roman"/>
+          <w:szCs w:val="32"/>
+        </w:rPr>
+      </w:pPr>
+      <w:r>
+        <w:rPr>
+          <w:rFonts w:ascii="Times New Roman" w:hAnsi="Times New Roman" w:cs="Times New Roman"/>
+          <w:szCs w:val="32"/>
+        </w:rPr>
+        <w:tab/>
+      </w:r>
+      <w:r>
+        <w:rPr>
+          <w:rFonts w:ascii="Times New Roman" w:hAnsi="Times New Roman" w:cs="Times New Roman"/>
+          <w:szCs w:val="32"/>
+        </w:rPr>
+        <w:t>T</w:t>
+      </w:r>
+      <w:r>
+        <w:rPr>
+          <w:rFonts w:ascii="Times New Roman" w:hAnsi="Times New Roman" w:cs="Times New Roman"/>
+          <w:szCs w:val="32"/>
+        </w:rPr>
+        <w:t>he expected results of this project are that heatmaps, strafing, and clustering detection will each lead to overall less turns.</w:t>
+      </w:r>
+    </w:p>
+    <w:p>
+      <w:pPr>
+        <w:pStyle w:val="ListParagraph"/>
+        <w:numPr>
+          <w:ilvl w:val="0"/>
+          <w:numId w:val="1"/>
+        </w:numPr>
+        <w:spacing w:after="240" w:line="360" w:lineRule="auto"/>
         <w:rPr>
           <w:rFonts w:ascii="Times New Roman" w:hAnsi="Times New Roman" w:cs="Times New Roman"/>
           <w:sz w:val="24"/>
+          <w:szCs w:val="32"/>
+        </w:rPr>
+      </w:pPr>
+      <w:r>
+        <w:rPr>
+          <w:rFonts w:ascii="Times New Roman" w:hAnsi="Times New Roman" w:cs="Times New Roman"/>
+          <w:sz w:val="24"/>
+          <w:szCs w:val="32"/>
+        </w:rPr>
+        <w:t>OTHER CONSIDERATIONS</w:t>
+      </w:r>
+    </w:p>
+    <w:p>
+      <w:pPr>
+        <w:spacing w:after="240" w:line="360" w:lineRule="auto"/>
+        <w:ind w:firstLine="720"/>
+        <w:rPr>
+          <w:rFonts w:ascii="Times New Roman" w:hAnsi="Times New Roman" w:cs="Times New Roman"/>
+          <w:szCs w:val="32"/>
+        </w:rPr>
+      </w:pPr>
+      <w:r>
+        <w:rPr>
+          <w:rFonts w:ascii="Times New Roman" w:hAnsi="Times New Roman" w:cs="Times New Roman"/>
+          <w:szCs w:val="32"/>
+        </w:rPr>
+        <w:t xml:space="preserve">Alpha Beta Pruning is commonly used in two player games and was considered for this project. However, this algorithm has certain </w:t>
+      </w:r>
+      <w:r>
+        <w:rPr>
+          <w:rFonts w:ascii="Times New Roman" w:hAnsi="Times New Roman" w:cs="Times New Roman"/>
+          <w:szCs w:val="32"/>
+        </w:rPr>
+        <w:lastRenderedPageBreak/>
+        <w:t>limitations. The algorithm is dependent on knowing how one player’s actions will affect the other player’s actions, and how each player will respond to each other. In battleship, a player’s actions have absolutely no effect on the other player’s actions, and one cannot judge what the other player will do based on one’s own actions. Therefore, our project Alpha Beta Pruning did not seem like the ideal algorithm for this project.</w:t>
+      </w:r>
+    </w:p>
+    <w:p>
+      <w:pPr>
+        <w:pStyle w:val="ListParagraph"/>
+        <w:numPr>
+          <w:ilvl w:val="0"/>
+          <w:numId w:val="1"/>
+        </w:numPr>
+        <w:spacing w:after="240" w:line="360" w:lineRule="auto"/>
+        <w:rPr>
+          <w:rFonts w:ascii="Times New Roman" w:hAnsi="Times New Roman" w:cs="Times New Roman"/>
+          <w:sz w:val="24"/>
+          <w:szCs w:val="32"/>
+        </w:rPr>
+      </w:pPr>
+      <w:r>
+        <w:rPr>
+          <w:rFonts w:ascii="Times New Roman" w:hAnsi="Times New Roman" w:cs="Times New Roman"/>
+          <w:sz w:val="24"/>
+          <w:szCs w:val="32"/>
+        </w:rPr>
+        <w:t>MAIN RESULTS</w:t>
+      </w:r>
+    </w:p>
+    <w:p>
+      <w:pPr>
+        <w:spacing w:after="240" w:line="360" w:lineRule="auto"/>
+        <w:ind w:left="360"/>
+        <w:rPr>
+          <w:rFonts w:ascii="Times New Roman" w:hAnsi="Times New Roman" w:cs="Times New Roman"/>
+          <w:szCs w:val="32"/>
+        </w:rPr>
+      </w:pPr>
+      <w:r>
+        <w:rPr>
+          <w:rFonts w:ascii="Times New Roman" w:hAnsi="Times New Roman" w:cs="Times New Roman"/>
+          <w:szCs w:val="32"/>
+        </w:rPr>
+        <w:t>Heatmaps</w:t>
+      </w:r>
+    </w:p>
+    <w:p>
+      <w:pPr>
+        <w:spacing w:after="0" w:line="240" w:lineRule="auto"/>
+        <w:rPr>
+          <w:rFonts w:ascii="Times New Roman" w:hAnsi="Times New Roman" w:cs="Times New Roman"/>
+          <w:szCs w:val="32"/>
+        </w:rPr>
+      </w:pPr>
+      <w:r>
+        <w:rPr>
+          <w:noProof/>
+          <w:sz w:val="20"/>
+        </w:rPr>
+        <w:drawing>
+          <wp:inline distT="0" distB="0" distL="0" distR="0" wp14:anchorId="0557EB75" wp14:editId="0A12EB0B">
+            <wp:extent cx="2932981" cy="2328545"/>
+            <wp:effectExtent l="0" t="0" r="1270" b="14605"/>
+            <wp:docPr id="2" name="Chart 2">
+              <a:extLst xmlns:a="http://schemas.openxmlformats.org/drawingml/2006/main">
+                <a:ext uri="{FF2B5EF4-FFF2-40B4-BE49-F238E27FC236}">
+                  <a16:creationId xmlns:a16="http://schemas.microsoft.com/office/drawing/2014/main" id="{75DF130B-1D69-4828-9E7B-E81B3121AFB6}"/>
+                </a:ext>
+              </a:extLst>
+            </wp:docPr>
+            <wp:cNvGraphicFramePr/>
+            <a:graphic xmlns:a="http://schemas.openxmlformats.org/drawingml/2006/main">
+              <a:graphicData uri="http://schemas.openxmlformats.org/drawingml/2006/chart">
+                <c:chart xmlns:c="http://schemas.openxmlformats.org/drawingml/2006/chart" xmlns:r="http://schemas.openxmlformats.org/officeDocument/2006/relationships" r:id="rId5"/>
+              </a:graphicData>
+            </a:graphic>
+          </wp:inline>
+        </w:drawing>
+      </w:r>
+      <w:r>
+        <w:rPr>
+          <w:noProof/>
+          <w:sz w:val="20"/>
+        </w:rPr>
+        <w:t xml:space="preserve"> </w:t>
+      </w:r>
+    </w:p>
+    <w:p>
+      <w:pPr>
+        <w:spacing w:after="240" w:line="240" w:lineRule="auto"/>
+        <w:rPr>
+          <w:rFonts w:ascii="Times New Roman" w:hAnsi="Times New Roman" w:cs="Times New Roman"/>
+          <w:szCs w:val="32"/>
+        </w:rPr>
+      </w:pPr>
+      <w:r>
+        <w:rPr>
+          <w:rFonts w:ascii="Times New Roman" w:hAnsi="Times New Roman" w:cs="Times New Roman"/>
+          <w:szCs w:val="32"/>
+        </w:rPr>
+        <w:t>Figure 1. Graph displaying the number of total turns for two AI agents comparing heatmap use versus random selection for strafing and cleanup, only cleanup, only strafing, and neither.</w:t>
+      </w:r>
+      <w:bookmarkStart w:id="0" w:name="_GoBack"/>
+      <w:bookmarkEnd w:id="0"/>
+    </w:p>
+    <w:p>
+      <w:pPr>
+        <w:spacing w:after="240" w:line="360" w:lineRule="auto"/>
+        <w:rPr>
+          <w:rFonts w:ascii="Times New Roman" w:hAnsi="Times New Roman" w:cs="Times New Roman"/>
+          <w:szCs w:val="32"/>
+        </w:rPr>
+      </w:pPr>
+      <w:r>
+        <w:rPr>
+          <w:rFonts w:ascii="Times New Roman" w:hAnsi="Times New Roman" w:cs="Times New Roman"/>
+          <w:szCs w:val="32"/>
+        </w:rPr>
+        <w:t>Clustering detection</w:t>
+      </w:r>
+    </w:p>
+    <w:p>
+      <w:pPr>
+        <w:spacing w:after="0" w:line="240" w:lineRule="auto"/>
+        <w:rPr>
+          <w:rFonts w:ascii="Times New Roman" w:hAnsi="Times New Roman" w:cs="Times New Roman"/>
+          <w:szCs w:val="32"/>
+        </w:rPr>
+      </w:pPr>
+      <w:r>
+        <w:rPr>
+          <w:noProof/>
+          <w:sz w:val="20"/>
+        </w:rPr>
+        <w:drawing>
+          <wp:inline distT="0" distB="0" distL="0" distR="0" wp14:anchorId="6B305AB4" wp14:editId="73190983">
+            <wp:extent cx="2743200" cy="2363638"/>
+            <wp:effectExtent l="0" t="0" r="0" b="17780"/>
+            <wp:docPr id="3" name="Chart 3">
+              <a:extLst xmlns:a="http://schemas.openxmlformats.org/drawingml/2006/main">
+                <a:ext uri="{FF2B5EF4-FFF2-40B4-BE49-F238E27FC236}">
+                  <a16:creationId xmlns:a16="http://schemas.microsoft.com/office/drawing/2014/main" id="{AA6CD3CF-93EC-4044-B6A3-4849D028A51F}"/>
+                </a:ext>
+              </a:extLst>
+            </wp:docPr>
+            <wp:cNvGraphicFramePr/>
+            <a:graphic xmlns:a="http://schemas.openxmlformats.org/drawingml/2006/main">
+              <a:graphicData uri="http://schemas.openxmlformats.org/drawingml/2006/chart">
+                <c:chart xmlns:c="http://schemas.openxmlformats.org/drawingml/2006/chart" xmlns:r="http://schemas.openxmlformats.org/officeDocument/2006/relationships" r:id="rId6"/>
+              </a:graphicData>
+            </a:graphic>
+          </wp:inline>
+        </w:drawing>
+      </w:r>
+    </w:p>
+    <w:p>
+      <w:pPr>
+        <w:spacing w:after="240" w:line="240" w:lineRule="auto"/>
+        <w:rPr>
+          <w:rFonts w:ascii="Times New Roman" w:hAnsi="Times New Roman" w:cs="Times New Roman"/>
+          <w:szCs w:val="32"/>
+        </w:rPr>
+      </w:pPr>
+      <w:r>
+        <w:rPr>
+          <w:rFonts w:ascii="Times New Roman" w:hAnsi="Times New Roman" w:cs="Times New Roman"/>
+          <w:szCs w:val="32"/>
+        </w:rPr>
+        <w:t>Figure</w:t>
+      </w:r>
+      <w:r>
+        <w:rPr>
+          <w:rFonts w:ascii="Times New Roman" w:hAnsi="Times New Roman" w:cs="Times New Roman"/>
+          <w:szCs w:val="32"/>
+        </w:rPr>
+        <w:t xml:space="preserve"> 2. </w:t>
+      </w:r>
+      <w:r>
+        <w:rPr>
+          <w:rFonts w:ascii="Times New Roman" w:hAnsi="Times New Roman" w:cs="Times New Roman"/>
+          <w:szCs w:val="32"/>
+        </w:rPr>
+        <w:t>Graph displaying the number of total turns for two AI agents comparing clustering detection, no clustering detection, and skipping previous hits.</w:t>
+      </w:r>
+    </w:p>
+    <w:p>
+      <w:pPr>
+        <w:spacing w:after="240" w:line="360" w:lineRule="auto"/>
+        <w:rPr>
+          <w:rFonts w:ascii="Times New Roman" w:hAnsi="Times New Roman" w:cs="Times New Roman"/>
+          <w:szCs w:val="32"/>
+        </w:rPr>
+      </w:pPr>
+      <w:r>
+        <w:rPr>
+          <w:rFonts w:ascii="Times New Roman" w:hAnsi="Times New Roman" w:cs="Times New Roman"/>
+          <w:szCs w:val="32"/>
+        </w:rPr>
+        <w:t>Strafing</w:t>
+      </w:r>
+    </w:p>
+    <w:p>
+      <w:pPr>
+        <w:spacing w:after="0" w:line="240" w:lineRule="auto"/>
+        <w:rPr>
+          <w:rFonts w:ascii="Times New Roman" w:hAnsi="Times New Roman" w:cs="Times New Roman"/>
+          <w:szCs w:val="32"/>
+        </w:rPr>
+      </w:pPr>
+      <w:r>
+        <w:rPr>
+          <w:noProof/>
+          <w:sz w:val="20"/>
+        </w:rPr>
+        <w:drawing>
+          <wp:inline distT="0" distB="0" distL="0" distR="0" wp14:anchorId="4537A9C5" wp14:editId="7820852C">
+            <wp:extent cx="2743200" cy="2631057"/>
+            <wp:effectExtent l="0" t="0" r="0" b="17145"/>
+            <wp:docPr id="5" name="Chart 5">
+              <a:extLst xmlns:a="http://schemas.openxmlformats.org/drawingml/2006/main">
+                <a:ext uri="{FF2B5EF4-FFF2-40B4-BE49-F238E27FC236}">
+                  <a16:creationId xmlns:a16="http://schemas.microsoft.com/office/drawing/2014/main" id="{5579ECBC-9690-440F-9578-AB518027AE25}"/>
+                </a:ext>
+              </a:extLst>
+            </wp:docPr>
+            <wp:cNvGraphicFramePr/>
+            <a:graphic xmlns:a="http://schemas.openxmlformats.org/drawingml/2006/main">
+              <a:graphicData uri="http://schemas.openxmlformats.org/drawingml/2006/chart">
+                <c:chart xmlns:c="http://schemas.openxmlformats.org/drawingml/2006/chart" xmlns:r="http://schemas.openxmlformats.org/officeDocument/2006/relationships" r:id="rId7"/>
+              </a:graphicData>
+            </a:graphic>
+          </wp:inline>
+        </w:drawing>
+      </w:r>
+      <w:r>
+        <w:rPr>
+          <w:noProof/>
+          <w:sz w:val="20"/>
+        </w:rPr>
+        <w:t xml:space="preserve"> </w:t>
+      </w:r>
+    </w:p>
+    <w:p>
+      <w:pPr>
+        <w:spacing w:after="0" w:line="240" w:lineRule="auto"/>
+        <w:rPr>
+          <w:rFonts w:ascii="Times New Roman" w:eastAsia="Times New Roman" w:hAnsi="Times New Roman" w:cs="Times New Roman"/>
+          <w:szCs w:val="24"/>
+        </w:rPr>
+      </w:pPr>
+      <w:r>
+        <w:rPr>
+          <w:rFonts w:ascii="Times New Roman" w:eastAsia="Times New Roman" w:hAnsi="Times New Roman" w:cs="Times New Roman"/>
+          <w:szCs w:val="24"/>
+        </w:rPr>
+        <w:t xml:space="preserve">Figure </w:t>
+      </w:r>
+      <w:r>
+        <w:rPr>
+          <w:rFonts w:ascii="Times New Roman" w:eastAsia="Times New Roman" w:hAnsi="Times New Roman" w:cs="Times New Roman"/>
+          <w:szCs w:val="24"/>
+        </w:rPr>
+        <w:t>3</w:t>
+      </w:r>
+      <w:r>
+        <w:rPr>
+          <w:rFonts w:ascii="Times New Roman" w:eastAsia="Times New Roman" w:hAnsi="Times New Roman" w:cs="Times New Roman"/>
+          <w:szCs w:val="24"/>
+        </w:rPr>
+        <w:t>. Graph displaying the number of total turns for two AI agents with</w:t>
+      </w:r>
+      <w:r>
+        <w:rPr>
+          <w:rFonts w:ascii="Times New Roman" w:eastAsia="Times New Roman" w:hAnsi="Times New Roman" w:cs="Times New Roman"/>
+          <w:szCs w:val="24"/>
+        </w:rPr>
+        <w:t xml:space="preserve"> strafing and cleanup, only strafing, random with parity, and purely random shots</w:t>
+      </w:r>
+      <w:r>
+        <w:rPr>
+          <w:rFonts w:ascii="Times New Roman" w:eastAsia="Times New Roman" w:hAnsi="Times New Roman" w:cs="Times New Roman"/>
+          <w:szCs w:val="24"/>
+        </w:rPr>
+        <w:t>. Data for each column is based on 1000 games.</w:t>
+      </w:r>
+    </w:p>
+    <w:p>
+      <w:pPr>
+        <w:spacing w:after="240" w:line="360" w:lineRule="auto"/>
+        <w:rPr>
+          <w:rFonts w:ascii="Times New Roman" w:hAnsi="Times New Roman" w:cs="Times New Roman"/>
           <w:szCs w:val="32"/>
         </w:rPr>
       </w:pPr>
@@ -290,7 +706,7 @@
           <w:sz w:val="24"/>
           <w:szCs w:val="32"/>
         </w:rPr>
-        <w:t>MAIN RESULTS</w:t>
+        <w:t>CONCLUSION</w:t>
       </w:r>
     </w:p>
     <w:p>
@@ -298,142 +714,15 @@
         <w:spacing w:after="240" w:line="360" w:lineRule="auto"/>
         <w:rPr>
           <w:rFonts w:ascii="Times New Roman" w:hAnsi="Times New Roman" w:cs="Times New Roman"/>
-          <w:sz w:val="24"/>
           <w:szCs w:val="32"/>
         </w:rPr>
       </w:pPr>
-    </w:p>
-    <w:p>
-      <w:pPr>
-        <w:pStyle w:val="ListParagraph"/>
-        <w:spacing w:after="240" w:line="360" w:lineRule="auto"/>
-        <w:ind w:left="1080"/>
-        <w:rPr>
-          <w:rFonts w:ascii="Times New Roman" w:hAnsi="Times New Roman" w:cs="Times New Roman"/>
-          <w:sz w:val="24"/>
-          <w:szCs w:val="32"/>
-        </w:rPr>
-      </w:pPr>
-    </w:p>
-    <w:p>
-      <w:pPr>
-        <w:spacing w:after="240" w:line="360" w:lineRule="auto"/>
-        <w:rPr>
-          <w:rFonts w:ascii="Times New Roman" w:hAnsi="Times New Roman" w:cs="Times New Roman"/>
-          <w:sz w:val="24"/>
-          <w:szCs w:val="32"/>
-        </w:rPr>
-      </w:pPr>
-    </w:p>
-    <w:p>
-      <w:pPr>
-        <w:spacing w:after="240" w:line="360" w:lineRule="auto"/>
-        <w:rPr>
-          <w:rFonts w:ascii="Times New Roman" w:hAnsi="Times New Roman" w:cs="Times New Roman"/>
-          <w:sz w:val="24"/>
-          <w:szCs w:val="32"/>
-        </w:rPr>
-      </w:pPr>
-    </w:p>
-    <w:p>
-      <w:pPr>
-        <w:spacing w:after="240" w:line="360" w:lineRule="auto"/>
-        <w:rPr>
-          <w:rFonts w:ascii="Times New Roman" w:hAnsi="Times New Roman" w:cs="Times New Roman"/>
-          <w:sz w:val="24"/>
-          <w:szCs w:val="32"/>
-        </w:rPr>
-      </w:pPr>
-    </w:p>
-    <w:p>
-      <w:pPr>
-        <w:spacing w:after="240" w:line="360" w:lineRule="auto"/>
-        <w:rPr>
-          <w:rFonts w:ascii="Times New Roman" w:hAnsi="Times New Roman" w:cs="Times New Roman"/>
-          <w:sz w:val="24"/>
-          <w:szCs w:val="32"/>
-        </w:rPr>
-      </w:pPr>
-    </w:p>
-    <w:p>
-      <w:pPr>
-        <w:pStyle w:val="ListParagraph"/>
-        <w:numPr>
-          <w:ilvl w:val="0"/>
-          <w:numId w:val="1"/>
-        </w:numPr>
-        <w:spacing w:after="240" w:line="360" w:lineRule="auto"/>
-        <w:rPr>
-          <w:rFonts w:ascii="Times New Roman" w:hAnsi="Times New Roman" w:cs="Times New Roman"/>
-          <w:sz w:val="24"/>
-          <w:szCs w:val="32"/>
-        </w:rPr>
-      </w:pPr>
-      <w:bookmarkStart w:id="0" w:name="_GoBack"/>
-      <w:r>
-        <w:rPr>
-          <w:noProof/>
+      <w:r>
+        <w:rPr>
+          <w:rFonts w:ascii="Times New Roman" w:hAnsi="Times New Roman" w:cs="Times New Roman"/>
+          <w:szCs w:val="32"/>
         </w:rPr>
         <w:lastRenderedPageBreak/>
-        <w:drawing>
-          <wp:anchor distT="0" distB="0" distL="114300" distR="114300" simplePos="0" relativeHeight="251658240" behindDoc="0" locked="0" layoutInCell="1" allowOverlap="1" wp14:anchorId="15A4DC8A" wp14:editId="01DC9A92">
-            <wp:simplePos x="0" y="0"/>
-            <wp:positionH relativeFrom="margin">
-              <wp:align>left</wp:align>
-            </wp:positionH>
-            <wp:positionV relativeFrom="paragraph">
-              <wp:posOffset>1582</wp:posOffset>
-            </wp:positionV>
-            <wp:extent cx="3511550" cy="2449830"/>
-            <wp:effectExtent l="0" t="0" r="12700" b="7620"/>
-            <wp:wrapTopAndBottom/>
-            <wp:docPr id="1" name="Chart 1">
-              <a:extLst xmlns:a="http://schemas.openxmlformats.org/drawingml/2006/main">
-                <a:ext uri="{FF2B5EF4-FFF2-40B4-BE49-F238E27FC236}">
-                  <a16:creationId xmlns:a16="http://schemas.microsoft.com/office/drawing/2014/main" id="{5579ECBC-9690-440F-9578-AB518027AE25}"/>
-                </a:ext>
-              </a:extLst>
-            </wp:docPr>
-            <wp:cNvGraphicFramePr/>
-            <a:graphic xmlns:a="http://schemas.openxmlformats.org/drawingml/2006/main">
-              <a:graphicData uri="http://schemas.openxmlformats.org/drawingml/2006/chart">
-                <c:chart xmlns:c="http://schemas.openxmlformats.org/drawingml/2006/chart" xmlns:r="http://schemas.openxmlformats.org/officeDocument/2006/relationships" r:id="rId5"/>
-              </a:graphicData>
-            </a:graphic>
-            <wp14:sizeRelH relativeFrom="margin">
-              <wp14:pctWidth>0</wp14:pctWidth>
-            </wp14:sizeRelH>
-            <wp14:sizeRelV relativeFrom="margin">
-              <wp14:pctHeight>0</wp14:pctHeight>
-            </wp14:sizeRelV>
-          </wp:anchor>
-        </w:drawing>
-      </w:r>
-      <w:bookmarkEnd w:id="0"/>
-      <w:r>
-        <w:rPr>
-          <w:rFonts w:ascii="Times New Roman" w:hAnsi="Times New Roman" w:cs="Times New Roman"/>
-          <w:sz w:val="24"/>
-          <w:szCs w:val="32"/>
-        </w:rPr>
-        <w:t>CONCLUSION</w:t>
-      </w:r>
-    </w:p>
-    <w:p>
-      <w:pPr>
-        <w:spacing w:after="240" w:line="360" w:lineRule="auto"/>
-        <w:rPr>
-          <w:rFonts w:ascii="Times New Roman" w:hAnsi="Times New Roman" w:cs="Times New Roman"/>
-          <w:sz w:val="24"/>
-          <w:szCs w:val="32"/>
-        </w:rPr>
-      </w:pPr>
-      <w:r>
-        <w:rPr>
-          <w:rFonts w:ascii="Times New Roman" w:hAnsi="Times New Roman" w:cs="Times New Roman"/>
-          <w:sz w:val="24"/>
-          <w:szCs w:val="32"/>
-        </w:rPr>
         <w:t>While Battleship is frequently seen as a game of chance, strategies can be used to increase the odds of winning a game.</w:t>
       </w:r>
     </w:p>
@@ -486,14 +775,6 @@
           <w:szCs w:val="24"/>
         </w:rPr>
       </w:pPr>
-      <w:r>
-        <w:rPr>
-          <w:rFonts w:ascii="Times New Roman" w:eastAsia="Times New Roman" w:hAnsi="Times New Roman" w:cs="Times New Roman"/>
-          <w:sz w:val="24"/>
-          <w:szCs w:val="24"/>
-        </w:rPr>
-        <w:t>Figure 1. Graph displaying the number of total turns for two AI agents with various methods. Data for each column is based on 1000 games.</w:t>
-      </w:r>
     </w:p>
     <w:p>
       <w:pPr>
@@ -534,30 +815,20 @@
           <w:szCs w:val="24"/>
         </w:rPr>
       </w:pPr>
+      <w:r>
+        <w:rPr>
+          <w:rFonts w:ascii="Times New Roman" w:eastAsia="Times New Roman" w:hAnsi="Times New Roman" w:cs="Times New Roman"/>
+          <w:sz w:val="24"/>
+          <w:szCs w:val="24"/>
+        </w:rPr>
+        <w:t>REFERENCES:</w:t>
+      </w:r>
     </w:p>
     <w:p>
       <w:pPr>
         <w:spacing w:after="0" w:line="240" w:lineRule="auto"/>
         <w:rPr>
           <w:rFonts w:ascii="Times New Roman" w:eastAsia="Times New Roman" w:hAnsi="Times New Roman" w:cs="Times New Roman"/>
-          <w:sz w:val="24"/>
-          <w:szCs w:val="24"/>
-        </w:rPr>
-      </w:pPr>
-      <w:r>
-        <w:rPr>
-          <w:rFonts w:ascii="Times New Roman" w:eastAsia="Times New Roman" w:hAnsi="Times New Roman" w:cs="Times New Roman"/>
-          <w:sz w:val="24"/>
-          <w:szCs w:val="24"/>
-        </w:rPr>
-        <w:t>REFERENCES:</w:t>
-      </w:r>
-    </w:p>
-    <w:p>
-      <w:pPr>
-        <w:spacing w:after="0" w:line="240" w:lineRule="auto"/>
-        <w:rPr>
-          <w:rFonts w:ascii="Times New Roman" w:eastAsia="Times New Roman" w:hAnsi="Times New Roman" w:cs="Times New Roman"/>
           <w:szCs w:val="24"/>
         </w:rPr>
       </w:pPr>
@@ -610,7 +881,7 @@
     </w:p>
     <w:p/>
     <w:p>
-      <w:hyperlink r:id="rId6" w:history="1">
+      <w:hyperlink r:id="rId8" w:history="1">
         <w:r>
           <w:rPr>
             <w:rStyle w:val="Hyperlink"/>
@@ -852,6 +1123,7 @@
     <w:lsdException w:name="HTML Sample" w:semiHidden="1" w:unhideWhenUsed="1"/>
     <w:lsdException w:name="HTML Typewriter" w:semiHidden="1" w:unhideWhenUsed="1"/>
     <w:lsdException w:name="HTML Variable" w:semiHidden="1" w:unhideWhenUsed="1"/>
+    <w:lsdException w:name="Normal Table" w:semiHidden="1" w:unhideWhenUsed="1"/>
     <w:lsdException w:name="annotation subject" w:semiHidden="1" w:unhideWhenUsed="1"/>
     <w:lsdException w:name="No List" w:semiHidden="1" w:unhideWhenUsed="1"/>
     <w:lsdException w:name="Outline List 1" w:semiHidden="1" w:unhideWhenUsed="1"/>
@@ -898,8 +1170,10 @@
     <w:lsdException w:name="Table Subtle 2" w:semiHidden="1" w:unhideWhenUsed="1"/>
     <w:lsdException w:name="Table Web 1" w:semiHidden="1" w:unhideWhenUsed="1"/>
     <w:lsdException w:name="Table Web 2" w:semiHidden="1" w:unhideWhenUsed="1"/>
+    <w:lsdException w:name="Table Web 3" w:semiHidden="1" w:unhideWhenUsed="1"/>
     <w:lsdException w:name="Balloon Text" w:semiHidden="1" w:unhideWhenUsed="1"/>
     <w:lsdException w:name="Table Grid" w:uiPriority="39"/>
+    <w:lsdException w:name="Table Theme" w:semiHidden="1" w:unhideWhenUsed="1"/>
     <w:lsdException w:name="Placeholder Text" w:semiHidden="1"/>
     <w:lsdException w:name="No Spacing" w:uiPriority="1" w:qFormat="1"/>
     <w:lsdException w:name="Light Shading" w:uiPriority="60"/>
@@ -1243,24 +1517,632 @@
             </a:pPr>
             <a:r>
               <a:rPr lang="en-US"/>
-              <a:t>Average Number</a:t>
+              <a:t>Average Number of Turns Comparing Heatmap</a:t>
             </a:r>
             <a:r>
               <a:rPr lang="en-US" baseline="0"/>
-              <a:t> of Turns for AI Combined</a:t>
+              <a:t> Use</a:t>
             </a:r>
             <a:endParaRPr lang="en-US"/>
           </a:p>
         </c:rich>
       </c:tx>
-      <c:layout>
-        <c:manualLayout>
-          <c:xMode val="edge"/>
-          <c:yMode val="edge"/>
-          <c:x val="0.16931269667240961"/>
-          <c:y val="2.5920165889061691E-2"/>
-        </c:manualLayout>
-      </c:layout>
+      <c:overlay val="0"/>
+      <c:spPr>
+        <a:noFill/>
+        <a:ln>
+          <a:noFill/>
+        </a:ln>
+        <a:effectLst/>
+      </c:spPr>
+      <c:txPr>
+        <a:bodyPr rot="0" spcFirstLastPara="1" vertOverflow="ellipsis" vert="horz" wrap="square" anchor="ctr" anchorCtr="1"/>
+        <a:lstStyle/>
+        <a:p>
+          <a:pPr>
+            <a:defRPr sz="1400" b="0" i="0" u="none" strike="noStrike" kern="1200" spc="0" baseline="0">
+              <a:solidFill>
+                <a:schemeClr val="tx1">
+                  <a:lumMod val="65000"/>
+                  <a:lumOff val="35000"/>
+                </a:schemeClr>
+              </a:solidFill>
+              <a:latin typeface="+mn-lt"/>
+              <a:ea typeface="+mn-ea"/>
+              <a:cs typeface="+mn-cs"/>
+            </a:defRPr>
+          </a:pPr>
+          <a:endParaRPr lang="en-US"/>
+        </a:p>
+      </c:txPr>
+    </c:title>
+    <c:autoTitleDeleted val="0"/>
+    <c:plotArea>
+      <c:layout/>
+      <c:barChart>
+        <c:barDir val="col"/>
+        <c:grouping val="clustered"/>
+        <c:varyColors val="0"/>
+        <c:ser>
+          <c:idx val="0"/>
+          <c:order val="0"/>
+          <c:spPr>
+            <a:solidFill>
+              <a:schemeClr val="accent1"/>
+            </a:solidFill>
+            <a:ln>
+              <a:noFill/>
+            </a:ln>
+            <a:effectLst/>
+          </c:spPr>
+          <c:invertIfNegative val="0"/>
+          <c:cat>
+            <c:strRef>
+              <c:f>Sheet1!$F$1003:$I$1003</c:f>
+              <c:strCache>
+                <c:ptCount val="4"/>
+                <c:pt idx="0">
+                  <c:v>Random Strafing and Cleanup</c:v>
+                </c:pt>
+                <c:pt idx="1">
+                  <c:v>Random Cleanup</c:v>
+                </c:pt>
+                <c:pt idx="2">
+                  <c:v>Heatmap</c:v>
+                </c:pt>
+                <c:pt idx="3">
+                  <c:v>Random Strafing</c:v>
+                </c:pt>
+              </c:strCache>
+            </c:strRef>
+          </c:cat>
+          <c:val>
+            <c:numRef>
+              <c:f>Sheet1!$F$1004:$I$1004</c:f>
+              <c:numCache>
+                <c:formatCode>General</c:formatCode>
+                <c:ptCount val="4"/>
+                <c:pt idx="0">
+                  <c:v>125.5022</c:v>
+                </c:pt>
+                <c:pt idx="1">
+                  <c:v>125.44764000000001</c:v>
+                </c:pt>
+                <c:pt idx="2">
+                  <c:v>125.27654</c:v>
+                </c:pt>
+                <c:pt idx="3">
+                  <c:v>125.54266</c:v>
+                </c:pt>
+              </c:numCache>
+            </c:numRef>
+          </c:val>
+          <c:extLst>
+            <c:ext xmlns:c16="http://schemas.microsoft.com/office/drawing/2014/chart" uri="{C3380CC4-5D6E-409C-BE32-E72D297353CC}">
+              <c16:uniqueId val="{00000000-4C7C-4768-88C1-8F11BD2BEA8D}"/>
+            </c:ext>
+          </c:extLst>
+        </c:ser>
+        <c:dLbls>
+          <c:showLegendKey val="0"/>
+          <c:showVal val="0"/>
+          <c:showCatName val="0"/>
+          <c:showSerName val="0"/>
+          <c:showPercent val="0"/>
+          <c:showBubbleSize val="0"/>
+        </c:dLbls>
+        <c:gapWidth val="219"/>
+        <c:overlap val="-27"/>
+        <c:axId val="454834143"/>
+        <c:axId val="443027039"/>
+      </c:barChart>
+      <c:catAx>
+        <c:axId val="454834143"/>
+        <c:scaling>
+          <c:orientation val="minMax"/>
+        </c:scaling>
+        <c:delete val="0"/>
+        <c:axPos val="b"/>
+        <c:numFmt formatCode="General" sourceLinked="1"/>
+        <c:majorTickMark val="none"/>
+        <c:minorTickMark val="none"/>
+        <c:tickLblPos val="nextTo"/>
+        <c:spPr>
+          <a:noFill/>
+          <a:ln w="9525" cap="flat" cmpd="sng" algn="ctr">
+            <a:solidFill>
+              <a:schemeClr val="tx1">
+                <a:lumMod val="15000"/>
+                <a:lumOff val="85000"/>
+              </a:schemeClr>
+            </a:solidFill>
+            <a:round/>
+          </a:ln>
+          <a:effectLst/>
+        </c:spPr>
+        <c:txPr>
+          <a:bodyPr rot="-60000000" spcFirstLastPara="1" vertOverflow="ellipsis" vert="horz" wrap="square" anchor="ctr" anchorCtr="1"/>
+          <a:lstStyle/>
+          <a:p>
+            <a:pPr>
+              <a:defRPr sz="900" b="0" i="0" u="none" strike="noStrike" kern="1200" baseline="0">
+                <a:solidFill>
+                  <a:schemeClr val="tx1">
+                    <a:lumMod val="65000"/>
+                    <a:lumOff val="35000"/>
+                  </a:schemeClr>
+                </a:solidFill>
+                <a:latin typeface="+mn-lt"/>
+                <a:ea typeface="+mn-ea"/>
+                <a:cs typeface="+mn-cs"/>
+              </a:defRPr>
+            </a:pPr>
+            <a:endParaRPr lang="en-US"/>
+          </a:p>
+        </c:txPr>
+        <c:crossAx val="443027039"/>
+        <c:crosses val="autoZero"/>
+        <c:auto val="1"/>
+        <c:lblAlgn val="ctr"/>
+        <c:lblOffset val="100"/>
+        <c:noMultiLvlLbl val="0"/>
+      </c:catAx>
+      <c:valAx>
+        <c:axId val="443027039"/>
+        <c:scaling>
+          <c:orientation val="minMax"/>
+        </c:scaling>
+        <c:delete val="0"/>
+        <c:axPos val="l"/>
+        <c:majorGridlines>
+          <c:spPr>
+            <a:ln w="9525" cap="flat" cmpd="sng" algn="ctr">
+              <a:solidFill>
+                <a:schemeClr val="tx1">
+                  <a:lumMod val="15000"/>
+                  <a:lumOff val="85000"/>
+                </a:schemeClr>
+              </a:solidFill>
+              <a:round/>
+            </a:ln>
+            <a:effectLst/>
+          </c:spPr>
+        </c:majorGridlines>
+        <c:numFmt formatCode="General" sourceLinked="1"/>
+        <c:majorTickMark val="none"/>
+        <c:minorTickMark val="none"/>
+        <c:tickLblPos val="nextTo"/>
+        <c:spPr>
+          <a:noFill/>
+          <a:ln>
+            <a:noFill/>
+          </a:ln>
+          <a:effectLst/>
+        </c:spPr>
+        <c:txPr>
+          <a:bodyPr rot="-60000000" spcFirstLastPara="1" vertOverflow="ellipsis" vert="horz" wrap="square" anchor="ctr" anchorCtr="1"/>
+          <a:lstStyle/>
+          <a:p>
+            <a:pPr>
+              <a:defRPr sz="900" b="0" i="0" u="none" strike="noStrike" kern="1200" baseline="0">
+                <a:solidFill>
+                  <a:schemeClr val="tx1">
+                    <a:lumMod val="65000"/>
+                    <a:lumOff val="35000"/>
+                  </a:schemeClr>
+                </a:solidFill>
+                <a:latin typeface="+mn-lt"/>
+                <a:ea typeface="+mn-ea"/>
+                <a:cs typeface="+mn-cs"/>
+              </a:defRPr>
+            </a:pPr>
+            <a:endParaRPr lang="en-US"/>
+          </a:p>
+        </c:txPr>
+        <c:crossAx val="454834143"/>
+        <c:crosses val="autoZero"/>
+        <c:crossBetween val="between"/>
+      </c:valAx>
+      <c:spPr>
+        <a:noFill/>
+        <a:ln>
+          <a:noFill/>
+        </a:ln>
+        <a:effectLst/>
+      </c:spPr>
+    </c:plotArea>
+    <c:plotVisOnly val="1"/>
+    <c:dispBlanksAs val="gap"/>
+    <c:extLst>
+      <c:ext xmlns:c16r3="http://schemas.microsoft.com/office/drawing/2017/03/chart" uri="{56B9EC1D-385E-4148-901F-78D8002777C0}">
+        <c16r3:dataDisplayOptions16>
+          <c16r3:dispNaAsBlank val="1"/>
+        </c16r3:dataDisplayOptions16>
+      </c:ext>
+    </c:extLst>
+    <c:showDLblsOverMax val="0"/>
+  </c:chart>
+  <c:spPr>
+    <a:solidFill>
+      <a:schemeClr val="bg1"/>
+    </a:solidFill>
+    <a:ln w="9525" cap="flat" cmpd="sng" algn="ctr">
+      <a:solidFill>
+        <a:schemeClr val="tx1">
+          <a:lumMod val="15000"/>
+          <a:lumOff val="85000"/>
+        </a:schemeClr>
+      </a:solidFill>
+      <a:round/>
+    </a:ln>
+    <a:effectLst/>
+  </c:spPr>
+  <c:txPr>
+    <a:bodyPr/>
+    <a:lstStyle/>
+    <a:p>
+      <a:pPr>
+        <a:defRPr/>
+      </a:pPr>
+      <a:endParaRPr lang="en-US"/>
+    </a:p>
+  </c:txPr>
+  <c:externalData r:id="rId3">
+    <c:autoUpdate val="0"/>
+  </c:externalData>
+</c:chartSpace>
+</file>
+
+<file path=word/charts/chart2.xml><?xml version="1.0" encoding="utf-8"?>
+<c:chartSpace xmlns:c="http://schemas.openxmlformats.org/drawingml/2006/chart" xmlns:a="http://schemas.openxmlformats.org/drawingml/2006/main" xmlns:r="http://schemas.openxmlformats.org/officeDocument/2006/relationships" xmlns:c16r2="http://schemas.microsoft.com/office/drawing/2015/06/chart">
+  <c:date1904 val="0"/>
+  <c:lang val="en-US"/>
+  <c:roundedCorners val="0"/>
+  <mc:AlternateContent xmlns:mc="http://schemas.openxmlformats.org/markup-compatibility/2006">
+    <mc:Choice xmlns:c14="http://schemas.microsoft.com/office/drawing/2007/8/2/chart" Requires="c14">
+      <c14:style val="102"/>
+    </mc:Choice>
+    <mc:Fallback>
+      <c:style val="2"/>
+    </mc:Fallback>
+  </mc:AlternateContent>
+  <c:chart>
+    <c:title>
+      <c:tx>
+        <c:rich>
+          <a:bodyPr rot="0" spcFirstLastPara="1" vertOverflow="ellipsis" vert="horz" wrap="square" anchor="ctr" anchorCtr="1"/>
+          <a:lstStyle/>
+          <a:p>
+            <a:pPr>
+              <a:defRPr sz="1400" b="0" i="0" u="none" strike="noStrike" kern="1200" spc="0" baseline="0">
+                <a:solidFill>
+                  <a:schemeClr val="tx1">
+                    <a:lumMod val="65000"/>
+                    <a:lumOff val="35000"/>
+                  </a:schemeClr>
+                </a:solidFill>
+                <a:latin typeface="+mn-lt"/>
+                <a:ea typeface="+mn-ea"/>
+                <a:cs typeface="+mn-cs"/>
+              </a:defRPr>
+            </a:pPr>
+            <a:r>
+              <a:rPr lang="en-US"/>
+              <a:t>Average Number of Turns Comparing AI</a:t>
+            </a:r>
+            <a:r>
+              <a:rPr lang="en-US" baseline="0"/>
+              <a:t> Logical Capabilities</a:t>
+            </a:r>
+            <a:endParaRPr lang="en-US"/>
+          </a:p>
+        </c:rich>
+      </c:tx>
+      <c:overlay val="0"/>
+      <c:spPr>
+        <a:noFill/>
+        <a:ln>
+          <a:noFill/>
+        </a:ln>
+        <a:effectLst/>
+      </c:spPr>
+      <c:txPr>
+        <a:bodyPr rot="0" spcFirstLastPara="1" vertOverflow="ellipsis" vert="horz" wrap="square" anchor="ctr" anchorCtr="1"/>
+        <a:lstStyle/>
+        <a:p>
+          <a:pPr>
+            <a:defRPr sz="1400" b="0" i="0" u="none" strike="noStrike" kern="1200" spc="0" baseline="0">
+              <a:solidFill>
+                <a:schemeClr val="tx1">
+                  <a:lumMod val="65000"/>
+                  <a:lumOff val="35000"/>
+                </a:schemeClr>
+              </a:solidFill>
+              <a:latin typeface="+mn-lt"/>
+              <a:ea typeface="+mn-ea"/>
+              <a:cs typeface="+mn-cs"/>
+            </a:defRPr>
+          </a:pPr>
+          <a:endParaRPr lang="en-US"/>
+        </a:p>
+      </c:txPr>
+    </c:title>
+    <c:autoTitleDeleted val="0"/>
+    <c:plotArea>
+      <c:layout/>
+      <c:barChart>
+        <c:barDir val="col"/>
+        <c:grouping val="clustered"/>
+        <c:varyColors val="0"/>
+        <c:ser>
+          <c:idx val="0"/>
+          <c:order val="0"/>
+          <c:spPr>
+            <a:solidFill>
+              <a:schemeClr val="accent1"/>
+            </a:solidFill>
+            <a:ln>
+              <a:noFill/>
+            </a:ln>
+            <a:effectLst/>
+          </c:spPr>
+          <c:invertIfNegative val="0"/>
+          <c:cat>
+            <c:strRef>
+              <c:f>Sheet1!$K$1018:$M$1018</c:f>
+              <c:strCache>
+                <c:ptCount val="3"/>
+                <c:pt idx="0">
+                  <c:v>Revisiting Suspicious Areas</c:v>
+                </c:pt>
+                <c:pt idx="1">
+                  <c:v>Not Revisiting Suspicious Areas</c:v>
+                </c:pt>
+                <c:pt idx="2">
+                  <c:v>Not Hopping Over Previous Hits</c:v>
+                </c:pt>
+              </c:strCache>
+            </c:strRef>
+          </c:cat>
+          <c:val>
+            <c:numRef>
+              <c:f>Sheet1!$K$1019:$M$1019</c:f>
+              <c:numCache>
+                <c:formatCode>General</c:formatCode>
+                <c:ptCount val="3"/>
+                <c:pt idx="0">
+                  <c:v>125.27654</c:v>
+                </c:pt>
+                <c:pt idx="1">
+                  <c:v>130.83655999999999</c:v>
+                </c:pt>
+                <c:pt idx="2">
+                  <c:v>137.99258</c:v>
+                </c:pt>
+              </c:numCache>
+            </c:numRef>
+          </c:val>
+          <c:extLst>
+            <c:ext xmlns:c16="http://schemas.microsoft.com/office/drawing/2014/chart" uri="{C3380CC4-5D6E-409C-BE32-E72D297353CC}">
+              <c16:uniqueId val="{00000000-64BD-4FBA-89D7-4B40068A731D}"/>
+            </c:ext>
+          </c:extLst>
+        </c:ser>
+        <c:dLbls>
+          <c:showLegendKey val="0"/>
+          <c:showVal val="0"/>
+          <c:showCatName val="0"/>
+          <c:showSerName val="0"/>
+          <c:showPercent val="0"/>
+          <c:showBubbleSize val="0"/>
+        </c:dLbls>
+        <c:gapWidth val="219"/>
+        <c:overlap val="-27"/>
+        <c:axId val="38424447"/>
+        <c:axId val="317081855"/>
+      </c:barChart>
+      <c:catAx>
+        <c:axId val="38424447"/>
+        <c:scaling>
+          <c:orientation val="minMax"/>
+        </c:scaling>
+        <c:delete val="0"/>
+        <c:axPos val="b"/>
+        <c:numFmt formatCode="General" sourceLinked="1"/>
+        <c:majorTickMark val="none"/>
+        <c:minorTickMark val="none"/>
+        <c:tickLblPos val="nextTo"/>
+        <c:spPr>
+          <a:noFill/>
+          <a:ln w="9525" cap="flat" cmpd="sng" algn="ctr">
+            <a:solidFill>
+              <a:schemeClr val="tx1">
+                <a:lumMod val="15000"/>
+                <a:lumOff val="85000"/>
+              </a:schemeClr>
+            </a:solidFill>
+            <a:round/>
+          </a:ln>
+          <a:effectLst/>
+        </c:spPr>
+        <c:txPr>
+          <a:bodyPr rot="-60000000" spcFirstLastPara="1" vertOverflow="ellipsis" vert="horz" wrap="square" anchor="ctr" anchorCtr="1"/>
+          <a:lstStyle/>
+          <a:p>
+            <a:pPr>
+              <a:defRPr sz="900" b="0" i="0" u="none" strike="noStrike" kern="1200" baseline="0">
+                <a:solidFill>
+                  <a:schemeClr val="tx1">
+                    <a:lumMod val="65000"/>
+                    <a:lumOff val="35000"/>
+                  </a:schemeClr>
+                </a:solidFill>
+                <a:latin typeface="+mn-lt"/>
+                <a:ea typeface="+mn-ea"/>
+                <a:cs typeface="+mn-cs"/>
+              </a:defRPr>
+            </a:pPr>
+            <a:endParaRPr lang="en-US"/>
+          </a:p>
+        </c:txPr>
+        <c:crossAx val="317081855"/>
+        <c:crosses val="autoZero"/>
+        <c:auto val="1"/>
+        <c:lblAlgn val="ctr"/>
+        <c:lblOffset val="100"/>
+        <c:noMultiLvlLbl val="0"/>
+      </c:catAx>
+      <c:valAx>
+        <c:axId val="317081855"/>
+        <c:scaling>
+          <c:orientation val="minMax"/>
+        </c:scaling>
+        <c:delete val="0"/>
+        <c:axPos val="l"/>
+        <c:majorGridlines>
+          <c:spPr>
+            <a:ln w="9525" cap="flat" cmpd="sng" algn="ctr">
+              <a:solidFill>
+                <a:schemeClr val="tx1">
+                  <a:lumMod val="15000"/>
+                  <a:lumOff val="85000"/>
+                </a:schemeClr>
+              </a:solidFill>
+              <a:round/>
+            </a:ln>
+            <a:effectLst/>
+          </c:spPr>
+        </c:majorGridlines>
+        <c:numFmt formatCode="General" sourceLinked="1"/>
+        <c:majorTickMark val="none"/>
+        <c:minorTickMark val="none"/>
+        <c:tickLblPos val="nextTo"/>
+        <c:spPr>
+          <a:noFill/>
+          <a:ln>
+            <a:noFill/>
+          </a:ln>
+          <a:effectLst/>
+        </c:spPr>
+        <c:txPr>
+          <a:bodyPr rot="-60000000" spcFirstLastPara="1" vertOverflow="ellipsis" vert="horz" wrap="square" anchor="ctr" anchorCtr="1"/>
+          <a:lstStyle/>
+          <a:p>
+            <a:pPr>
+              <a:defRPr sz="900" b="0" i="0" u="none" strike="noStrike" kern="1200" baseline="0">
+                <a:solidFill>
+                  <a:schemeClr val="tx1">
+                    <a:lumMod val="65000"/>
+                    <a:lumOff val="35000"/>
+                  </a:schemeClr>
+                </a:solidFill>
+                <a:latin typeface="+mn-lt"/>
+                <a:ea typeface="+mn-ea"/>
+                <a:cs typeface="+mn-cs"/>
+              </a:defRPr>
+            </a:pPr>
+            <a:endParaRPr lang="en-US"/>
+          </a:p>
+        </c:txPr>
+        <c:crossAx val="38424447"/>
+        <c:crosses val="autoZero"/>
+        <c:crossBetween val="between"/>
+      </c:valAx>
+      <c:spPr>
+        <a:noFill/>
+        <a:ln>
+          <a:noFill/>
+        </a:ln>
+        <a:effectLst/>
+      </c:spPr>
+    </c:plotArea>
+    <c:plotVisOnly val="1"/>
+    <c:dispBlanksAs val="gap"/>
+    <c:extLst>
+      <c:ext xmlns:c16r3="http://schemas.microsoft.com/office/drawing/2017/03/chart" uri="{56B9EC1D-385E-4148-901F-78D8002777C0}">
+        <c16r3:dataDisplayOptions16>
+          <c16r3:dispNaAsBlank val="1"/>
+        </c16r3:dataDisplayOptions16>
+      </c:ext>
+    </c:extLst>
+    <c:showDLblsOverMax val="0"/>
+  </c:chart>
+  <c:spPr>
+    <a:solidFill>
+      <a:schemeClr val="bg1"/>
+    </a:solidFill>
+    <a:ln w="9525" cap="flat" cmpd="sng" algn="ctr">
+      <a:solidFill>
+        <a:schemeClr val="tx1">
+          <a:lumMod val="15000"/>
+          <a:lumOff val="85000"/>
+        </a:schemeClr>
+      </a:solidFill>
+      <a:round/>
+    </a:ln>
+    <a:effectLst/>
+  </c:spPr>
+  <c:txPr>
+    <a:bodyPr/>
+    <a:lstStyle/>
+    <a:p>
+      <a:pPr>
+        <a:defRPr/>
+      </a:pPr>
+      <a:endParaRPr lang="en-US"/>
+    </a:p>
+  </c:txPr>
+  <c:externalData r:id="rId3">
+    <c:autoUpdate val="0"/>
+  </c:externalData>
+</c:chartSpace>
+</file>
+
+<file path=word/charts/chart3.xml><?xml version="1.0" encoding="utf-8"?>
+<c:chartSpace xmlns:c="http://schemas.openxmlformats.org/drawingml/2006/chart" xmlns:a="http://schemas.openxmlformats.org/drawingml/2006/main" xmlns:r="http://schemas.openxmlformats.org/officeDocument/2006/relationships" xmlns:c16r2="http://schemas.microsoft.com/office/drawing/2015/06/chart">
+  <c:date1904 val="0"/>
+  <c:lang val="en-US"/>
+  <c:roundedCorners val="0"/>
+  <mc:AlternateContent xmlns:mc="http://schemas.openxmlformats.org/markup-compatibility/2006">
+    <mc:Choice xmlns:c14="http://schemas.microsoft.com/office/drawing/2007/8/2/chart" Requires="c14">
+      <c14:style val="102"/>
+    </mc:Choice>
+    <mc:Fallback>
+      <c:style val="2"/>
+    </mc:Fallback>
+  </mc:AlternateContent>
+  <c:chart>
+    <c:title>
+      <c:tx>
+        <c:rich>
+          <a:bodyPr rot="0" spcFirstLastPara="1" vertOverflow="ellipsis" vert="horz" wrap="square" anchor="ctr" anchorCtr="1"/>
+          <a:lstStyle/>
+          <a:p>
+            <a:pPr>
+              <a:defRPr sz="1400" b="0" i="0" u="none" strike="noStrike" kern="1200" spc="0" baseline="0">
+                <a:solidFill>
+                  <a:schemeClr val="tx1">
+                    <a:lumMod val="65000"/>
+                    <a:lumOff val="35000"/>
+                  </a:schemeClr>
+                </a:solidFill>
+                <a:latin typeface="+mn-lt"/>
+                <a:ea typeface="+mn-ea"/>
+                <a:cs typeface="+mn-cs"/>
+              </a:defRPr>
+            </a:pPr>
+            <a:r>
+              <a:rPr lang="en-US"/>
+              <a:t>Average Number</a:t>
+            </a:r>
+            <a:r>
+              <a:rPr lang="en-US" baseline="0"/>
+              <a:t> of Turns for AI Comparing Shot Placement</a:t>
+            </a:r>
+            <a:endParaRPr lang="en-US"/>
+          </a:p>
+        </c:rich>
+      </c:tx>
       <c:overlay val="0"/>
       <c:spPr>
         <a:noFill/>
@@ -1364,7 +2246,7 @@
           </c:val>
           <c:extLst>
             <c:ext xmlns:c16="http://schemas.microsoft.com/office/drawing/2014/chart" uri="{C3380CC4-5D6E-409C-BE32-E72D297353CC}">
-              <c16:uniqueId val="{00000000-A6EA-4918-8991-99069E4D01B7}"/>
+              <c16:uniqueId val="{00000000-6A06-4997-8DCF-502250733C30}"/>
             </c:ext>
           </c:extLst>
         </c:ser>
@@ -1578,7 +2460,1093 @@
 </cs:colorStyle>
 </file>
 
+<file path=word/charts/colors2.xml><?xml version="1.0" encoding="utf-8"?>
+<cs:colorStyle xmlns:cs="http://schemas.microsoft.com/office/drawing/2012/chartStyle" xmlns:a="http://schemas.openxmlformats.org/drawingml/2006/main" meth="cycle" id="10">
+  <a:schemeClr val="accent1"/>
+  <a:schemeClr val="accent2"/>
+  <a:schemeClr val="accent3"/>
+  <a:schemeClr val="accent4"/>
+  <a:schemeClr val="accent5"/>
+  <a:schemeClr val="accent6"/>
+  <cs:variation/>
+  <cs:variation>
+    <a:lumMod val="60000"/>
+  </cs:variation>
+  <cs:variation>
+    <a:lumMod val="80000"/>
+    <a:lumOff val="20000"/>
+  </cs:variation>
+  <cs:variation>
+    <a:lumMod val="80000"/>
+  </cs:variation>
+  <cs:variation>
+    <a:lumMod val="60000"/>
+    <a:lumOff val="40000"/>
+  </cs:variation>
+  <cs:variation>
+    <a:lumMod val="50000"/>
+  </cs:variation>
+  <cs:variation>
+    <a:lumMod val="70000"/>
+    <a:lumOff val="30000"/>
+  </cs:variation>
+  <cs:variation>
+    <a:lumMod val="70000"/>
+  </cs:variation>
+  <cs:variation>
+    <a:lumMod val="50000"/>
+    <a:lumOff val="50000"/>
+  </cs:variation>
+</cs:colorStyle>
+</file>
+
+<file path=word/charts/colors3.xml><?xml version="1.0" encoding="utf-8"?>
+<cs:colorStyle xmlns:cs="http://schemas.microsoft.com/office/drawing/2012/chartStyle" xmlns:a="http://schemas.openxmlformats.org/drawingml/2006/main" meth="cycle" id="10">
+  <a:schemeClr val="accent1"/>
+  <a:schemeClr val="accent2"/>
+  <a:schemeClr val="accent3"/>
+  <a:schemeClr val="accent4"/>
+  <a:schemeClr val="accent5"/>
+  <a:schemeClr val="accent6"/>
+  <cs:variation/>
+  <cs:variation>
+    <a:lumMod val="60000"/>
+  </cs:variation>
+  <cs:variation>
+    <a:lumMod val="80000"/>
+    <a:lumOff val="20000"/>
+  </cs:variation>
+  <cs:variation>
+    <a:lumMod val="80000"/>
+  </cs:variation>
+  <cs:variation>
+    <a:lumMod val="60000"/>
+    <a:lumOff val="40000"/>
+  </cs:variation>
+  <cs:variation>
+    <a:lumMod val="50000"/>
+  </cs:variation>
+  <cs:variation>
+    <a:lumMod val="70000"/>
+    <a:lumOff val="30000"/>
+  </cs:variation>
+  <cs:variation>
+    <a:lumMod val="70000"/>
+  </cs:variation>
+  <cs:variation>
+    <a:lumMod val="50000"/>
+    <a:lumOff val="50000"/>
+  </cs:variation>
+</cs:colorStyle>
+</file>
+
 <file path=word/charts/style1.xml><?xml version="1.0" encoding="utf-8"?>
+<cs:chartStyle xmlns:cs="http://schemas.microsoft.com/office/drawing/2012/chartStyle" xmlns:a="http://schemas.openxmlformats.org/drawingml/2006/main" id="201">
+  <cs:axisTitle>
+    <cs:lnRef idx="0"/>
+    <cs:fillRef idx="0"/>
+    <cs:effectRef idx="0"/>
+    <cs:fontRef idx="minor">
+      <a:schemeClr val="tx1">
+        <a:lumMod val="65000"/>
+        <a:lumOff val="35000"/>
+      </a:schemeClr>
+    </cs:fontRef>
+    <cs:defRPr sz="1000" kern="1200"/>
+  </cs:axisTitle>
+  <cs:categoryAxis>
+    <cs:lnRef idx="0"/>
+    <cs:fillRef idx="0"/>
+    <cs:effectRef idx="0"/>
+    <cs:fontRef idx="minor">
+      <a:schemeClr val="tx1">
+        <a:lumMod val="65000"/>
+        <a:lumOff val="35000"/>
+      </a:schemeClr>
+    </cs:fontRef>
+    <cs:spPr>
+      <a:ln w="9525" cap="flat" cmpd="sng" algn="ctr">
+        <a:solidFill>
+          <a:schemeClr val="tx1">
+            <a:lumMod val="15000"/>
+            <a:lumOff val="85000"/>
+          </a:schemeClr>
+        </a:solidFill>
+        <a:round/>
+      </a:ln>
+    </cs:spPr>
+    <cs:defRPr sz="900" kern="1200"/>
+  </cs:categoryAxis>
+  <cs:chartArea mods="allowNoFillOverride allowNoLineOverride">
+    <cs:lnRef idx="0"/>
+    <cs:fillRef idx="0"/>
+    <cs:effectRef idx="0"/>
+    <cs:fontRef idx="minor">
+      <a:schemeClr val="tx1"/>
+    </cs:fontRef>
+    <cs:spPr>
+      <a:solidFill>
+        <a:schemeClr val="bg1"/>
+      </a:solidFill>
+      <a:ln w="9525" cap="flat" cmpd="sng" algn="ctr">
+        <a:solidFill>
+          <a:schemeClr val="tx1">
+            <a:lumMod val="15000"/>
+            <a:lumOff val="85000"/>
+          </a:schemeClr>
+        </a:solidFill>
+        <a:round/>
+      </a:ln>
+    </cs:spPr>
+    <cs:defRPr sz="1000" kern="1200"/>
+  </cs:chartArea>
+  <cs:dataLabel>
+    <cs:lnRef idx="0"/>
+    <cs:fillRef idx="0"/>
+    <cs:effectRef idx="0"/>
+    <cs:fontRef idx="minor">
+      <a:schemeClr val="tx1">
+        <a:lumMod val="75000"/>
+        <a:lumOff val="25000"/>
+      </a:schemeClr>
+    </cs:fontRef>
+    <cs:defRPr sz="900" kern="1200"/>
+  </cs:dataLabel>
+  <cs:dataLabelCallout>
+    <cs:lnRef idx="0"/>
+    <cs:fillRef idx="0"/>
+    <cs:effectRef idx="0"/>
+    <cs:fontRef idx="minor">
+      <a:schemeClr val="dk1">
+        <a:lumMod val="65000"/>
+        <a:lumOff val="35000"/>
+      </a:schemeClr>
+    </cs:fontRef>
+    <cs:spPr>
+      <a:solidFill>
+        <a:schemeClr val="lt1"/>
+      </a:solidFill>
+      <a:ln>
+        <a:solidFill>
+          <a:schemeClr val="dk1">
+            <a:lumMod val="25000"/>
+            <a:lumOff val="75000"/>
+          </a:schemeClr>
+        </a:solidFill>
+      </a:ln>
+    </cs:spPr>
+    <cs:defRPr sz="900" kern="1200"/>
+    <cs:bodyPr rot="0" spcFirstLastPara="1" vertOverflow="clip" horzOverflow="clip" vert="horz" wrap="square" lIns="36576" tIns="18288" rIns="36576" bIns="18288" anchor="ctr" anchorCtr="1">
+      <a:spAutoFit/>
+    </cs:bodyPr>
+  </cs:dataLabelCallout>
+  <cs:dataPoint>
+    <cs:lnRef idx="0"/>
+    <cs:fillRef idx="1">
+      <cs:styleClr val="auto"/>
+    </cs:fillRef>
+    <cs:effectRef idx="0"/>
+    <cs:fontRef idx="minor">
+      <a:schemeClr val="tx1"/>
+    </cs:fontRef>
+  </cs:dataPoint>
+  <cs:dataPoint3D>
+    <cs:lnRef idx="0"/>
+    <cs:fillRef idx="1">
+      <cs:styleClr val="auto"/>
+    </cs:fillRef>
+    <cs:effectRef idx="0"/>
+    <cs:fontRef idx="minor">
+      <a:schemeClr val="tx1"/>
+    </cs:fontRef>
+  </cs:dataPoint3D>
+  <cs:dataPointLine>
+    <cs:lnRef idx="0">
+      <cs:styleClr val="auto"/>
+    </cs:lnRef>
+    <cs:fillRef idx="1"/>
+    <cs:effectRef idx="0"/>
+    <cs:fontRef idx="minor">
+      <a:schemeClr val="tx1"/>
+    </cs:fontRef>
+    <cs:spPr>
+      <a:ln w="28575" cap="rnd">
+        <a:solidFill>
+          <a:schemeClr val="phClr"/>
+        </a:solidFill>
+        <a:round/>
+      </a:ln>
+    </cs:spPr>
+  </cs:dataPointLine>
+  <cs:dataPointMarker>
+    <cs:lnRef idx="0">
+      <cs:styleClr val="auto"/>
+    </cs:lnRef>
+    <cs:fillRef idx="1">
+      <cs:styleClr val="auto"/>
+    </cs:fillRef>
+    <cs:effectRef idx="0"/>
+    <cs:fontRef idx="minor">
+      <a:schemeClr val="tx1"/>
+    </cs:fontRef>
+    <cs:spPr>
+      <a:ln w="9525">
+        <a:solidFill>
+          <a:schemeClr val="phClr"/>
+        </a:solidFill>
+      </a:ln>
+    </cs:spPr>
+  </cs:dataPointMarker>
+  <cs:dataPointMarkerLayout symbol="circle" size="5"/>
+  <cs:dataPointWireframe>
+    <cs:lnRef idx="0">
+      <cs:styleClr val="auto"/>
+    </cs:lnRef>
+    <cs:fillRef idx="1"/>
+    <cs:effectRef idx="0"/>
+    <cs:fontRef idx="minor">
+      <a:schemeClr val="tx1"/>
+    </cs:fontRef>
+    <cs:spPr>
+      <a:ln w="9525" cap="rnd">
+        <a:solidFill>
+          <a:schemeClr val="phClr"/>
+        </a:solidFill>
+        <a:round/>
+      </a:ln>
+    </cs:spPr>
+  </cs:dataPointWireframe>
+  <cs:dataTable>
+    <cs:lnRef idx="0"/>
+    <cs:fillRef idx="0"/>
+    <cs:effectRef idx="0"/>
+    <cs:fontRef idx="minor">
+      <a:schemeClr val="tx1">
+        <a:lumMod val="65000"/>
+        <a:lumOff val="35000"/>
+      </a:schemeClr>
+    </cs:fontRef>
+    <cs:spPr>
+      <a:noFill/>
+      <a:ln w="9525" cap="flat" cmpd="sng" algn="ctr">
+        <a:solidFill>
+          <a:schemeClr val="tx1">
+            <a:lumMod val="15000"/>
+            <a:lumOff val="85000"/>
+          </a:schemeClr>
+        </a:solidFill>
+        <a:round/>
+      </a:ln>
+    </cs:spPr>
+    <cs:defRPr sz="900" kern="1200"/>
+  </cs:dataTable>
+  <cs:downBar>
+    <cs:lnRef idx="0"/>
+    <cs:fillRef idx="0"/>
+    <cs:effectRef idx="0"/>
+    <cs:fontRef idx="minor">
+      <a:schemeClr val="dk1"/>
+    </cs:fontRef>
+    <cs:spPr>
+      <a:solidFill>
+        <a:schemeClr val="dk1">
+          <a:lumMod val="65000"/>
+          <a:lumOff val="35000"/>
+        </a:schemeClr>
+      </a:solidFill>
+      <a:ln w="9525">
+        <a:solidFill>
+          <a:schemeClr val="tx1">
+            <a:lumMod val="65000"/>
+            <a:lumOff val="35000"/>
+          </a:schemeClr>
+        </a:solidFill>
+      </a:ln>
+    </cs:spPr>
+  </cs:downBar>
+  <cs:dropLine>
+    <cs:lnRef idx="0"/>
+    <cs:fillRef idx="0"/>
+    <cs:effectRef idx="0"/>
+    <cs:fontRef idx="minor">
+      <a:schemeClr val="tx1"/>
+    </cs:fontRef>
+    <cs:spPr>
+      <a:ln w="9525" cap="flat" cmpd="sng" algn="ctr">
+        <a:solidFill>
+          <a:schemeClr val="tx1">
+            <a:lumMod val="35000"/>
+            <a:lumOff val="65000"/>
+          </a:schemeClr>
+        </a:solidFill>
+        <a:round/>
+      </a:ln>
+    </cs:spPr>
+  </cs:dropLine>
+  <cs:errorBar>
+    <cs:lnRef idx="0"/>
+    <cs:fillRef idx="0"/>
+    <cs:effectRef idx="0"/>
+    <cs:fontRef idx="minor">
+      <a:schemeClr val="tx1"/>
+    </cs:fontRef>
+    <cs:spPr>
+      <a:ln w="9525" cap="flat" cmpd="sng" algn="ctr">
+        <a:solidFill>
+          <a:schemeClr val="tx1">
+            <a:lumMod val="65000"/>
+            <a:lumOff val="35000"/>
+          </a:schemeClr>
+        </a:solidFill>
+        <a:round/>
+      </a:ln>
+    </cs:spPr>
+  </cs:errorBar>
+  <cs:floor>
+    <cs:lnRef idx="0"/>
+    <cs:fillRef idx="0"/>
+    <cs:effectRef idx="0"/>
+    <cs:fontRef idx="minor">
+      <a:schemeClr val="tx1"/>
+    </cs:fontRef>
+    <cs:spPr>
+      <a:noFill/>
+      <a:ln>
+        <a:noFill/>
+      </a:ln>
+    </cs:spPr>
+  </cs:floor>
+  <cs:gridlineMajor>
+    <cs:lnRef idx="0"/>
+    <cs:fillRef idx="0"/>
+    <cs:effectRef idx="0"/>
+    <cs:fontRef idx="minor">
+      <a:schemeClr val="tx1"/>
+    </cs:fontRef>
+    <cs:spPr>
+      <a:ln w="9525" cap="flat" cmpd="sng" algn="ctr">
+        <a:solidFill>
+          <a:schemeClr val="tx1">
+            <a:lumMod val="15000"/>
+            <a:lumOff val="85000"/>
+          </a:schemeClr>
+        </a:solidFill>
+        <a:round/>
+      </a:ln>
+    </cs:spPr>
+  </cs:gridlineMajor>
+  <cs:gridlineMinor>
+    <cs:lnRef idx="0"/>
+    <cs:fillRef idx="0"/>
+    <cs:effectRef idx="0"/>
+    <cs:fontRef idx="minor">
+      <a:schemeClr val="tx1"/>
+    </cs:fontRef>
+    <cs:spPr>
+      <a:ln w="9525" cap="flat" cmpd="sng" algn="ctr">
+        <a:solidFill>
+          <a:schemeClr val="tx1">
+            <a:lumMod val="5000"/>
+            <a:lumOff val="95000"/>
+          </a:schemeClr>
+        </a:solidFill>
+        <a:round/>
+      </a:ln>
+    </cs:spPr>
+  </cs:gridlineMinor>
+  <cs:hiLoLine>
+    <cs:lnRef idx="0"/>
+    <cs:fillRef idx="0"/>
+    <cs:effectRef idx="0"/>
+    <cs:fontRef idx="minor">
+      <a:schemeClr val="tx1"/>
+    </cs:fontRef>
+    <cs:spPr>
+      <a:ln w="9525" cap="flat" cmpd="sng" algn="ctr">
+        <a:solidFill>
+          <a:schemeClr val="tx1">
+            <a:lumMod val="75000"/>
+            <a:lumOff val="25000"/>
+          </a:schemeClr>
+        </a:solidFill>
+        <a:round/>
+      </a:ln>
+    </cs:spPr>
+  </cs:hiLoLine>
+  <cs:leaderLine>
+    <cs:lnRef idx="0"/>
+    <cs:fillRef idx="0"/>
+    <cs:effectRef idx="0"/>
+    <cs:fontRef idx="minor">
+      <a:schemeClr val="tx1"/>
+    </cs:fontRef>
+    <cs:spPr>
+      <a:ln w="9525" cap="flat" cmpd="sng" algn="ctr">
+        <a:solidFill>
+          <a:schemeClr val="tx1">
+            <a:lumMod val="35000"/>
+            <a:lumOff val="65000"/>
+          </a:schemeClr>
+        </a:solidFill>
+        <a:round/>
+      </a:ln>
+    </cs:spPr>
+  </cs:leaderLine>
+  <cs:legend>
+    <cs:lnRef idx="0"/>
+    <cs:fillRef idx="0"/>
+    <cs:effectRef idx="0"/>
+    <cs:fontRef idx="minor">
+      <a:schemeClr val="tx1">
+        <a:lumMod val="65000"/>
+        <a:lumOff val="35000"/>
+      </a:schemeClr>
+    </cs:fontRef>
+    <cs:defRPr sz="900" kern="1200"/>
+  </cs:legend>
+  <cs:plotArea mods="allowNoFillOverride allowNoLineOverride">
+    <cs:lnRef idx="0"/>
+    <cs:fillRef idx="0"/>
+    <cs:effectRef idx="0"/>
+    <cs:fontRef idx="minor">
+      <a:schemeClr val="tx1"/>
+    </cs:fontRef>
+  </cs:plotArea>
+  <cs:plotArea3D mods="allowNoFillOverride allowNoLineOverride">
+    <cs:lnRef idx="0"/>
+    <cs:fillRef idx="0"/>
+    <cs:effectRef idx="0"/>
+    <cs:fontRef idx="minor">
+      <a:schemeClr val="tx1"/>
+    </cs:fontRef>
+  </cs:plotArea3D>
+  <cs:seriesAxis>
+    <cs:lnRef idx="0"/>
+    <cs:fillRef idx="0"/>
+    <cs:effectRef idx="0"/>
+    <cs:fontRef idx="minor">
+      <a:schemeClr val="tx1">
+        <a:lumMod val="65000"/>
+        <a:lumOff val="35000"/>
+      </a:schemeClr>
+    </cs:fontRef>
+    <cs:defRPr sz="900" kern="1200"/>
+  </cs:seriesAxis>
+  <cs:seriesLine>
+    <cs:lnRef idx="0"/>
+    <cs:fillRef idx="0"/>
+    <cs:effectRef idx="0"/>
+    <cs:fontRef idx="minor">
+      <a:schemeClr val="tx1"/>
+    </cs:fontRef>
+    <cs:spPr>
+      <a:ln w="9525" cap="flat" cmpd="sng" algn="ctr">
+        <a:solidFill>
+          <a:schemeClr val="tx1">
+            <a:lumMod val="35000"/>
+            <a:lumOff val="65000"/>
+          </a:schemeClr>
+        </a:solidFill>
+        <a:round/>
+      </a:ln>
+    </cs:spPr>
+  </cs:seriesLine>
+  <cs:title>
+    <cs:lnRef idx="0"/>
+    <cs:fillRef idx="0"/>
+    <cs:effectRef idx="0"/>
+    <cs:fontRef idx="minor">
+      <a:schemeClr val="tx1">
+        <a:lumMod val="65000"/>
+        <a:lumOff val="35000"/>
+      </a:schemeClr>
+    </cs:fontRef>
+    <cs:defRPr sz="1400" b="0" kern="1200" spc="0" baseline="0"/>
+  </cs:title>
+  <cs:trendline>
+    <cs:lnRef idx="0">
+      <cs:styleClr val="auto"/>
+    </cs:lnRef>
+    <cs:fillRef idx="0"/>
+    <cs:effectRef idx="0"/>
+    <cs:fontRef idx="minor">
+      <a:schemeClr val="tx1"/>
+    </cs:fontRef>
+    <cs:spPr>
+      <a:ln w="19050" cap="rnd">
+        <a:solidFill>
+          <a:schemeClr val="phClr"/>
+        </a:solidFill>
+        <a:prstDash val="sysDot"/>
+      </a:ln>
+    </cs:spPr>
+  </cs:trendline>
+  <cs:trendlineLabel>
+    <cs:lnRef idx="0"/>
+    <cs:fillRef idx="0"/>
+    <cs:effectRef idx="0"/>
+    <cs:fontRef idx="minor">
+      <a:schemeClr val="tx1">
+        <a:lumMod val="65000"/>
+        <a:lumOff val="35000"/>
+      </a:schemeClr>
+    </cs:fontRef>
+    <cs:defRPr sz="900" kern="1200"/>
+  </cs:trendlineLabel>
+  <cs:upBar>
+    <cs:lnRef idx="0"/>
+    <cs:fillRef idx="0"/>
+    <cs:effectRef idx="0"/>
+    <cs:fontRef idx="minor">
+      <a:schemeClr val="dk1"/>
+    </cs:fontRef>
+    <cs:spPr>
+      <a:solidFill>
+        <a:schemeClr val="lt1"/>
+      </a:solidFill>
+      <a:ln w="9525">
+        <a:solidFill>
+          <a:schemeClr val="tx1">
+            <a:lumMod val="15000"/>
+            <a:lumOff val="85000"/>
+          </a:schemeClr>
+        </a:solidFill>
+      </a:ln>
+    </cs:spPr>
+  </cs:upBar>
+  <cs:valueAxis>
+    <cs:lnRef idx="0"/>
+    <cs:fillRef idx="0"/>
+    <cs:effectRef idx="0"/>
+    <cs:fontRef idx="minor">
+      <a:schemeClr val="tx1">
+        <a:lumMod val="65000"/>
+        <a:lumOff val="35000"/>
+      </a:schemeClr>
+    </cs:fontRef>
+    <cs:defRPr sz="900" kern="1200"/>
+  </cs:valueAxis>
+  <cs:wall>
+    <cs:lnRef idx="0"/>
+    <cs:fillRef idx="0"/>
+    <cs:effectRef idx="0"/>
+    <cs:fontRef idx="minor">
+      <a:schemeClr val="tx1"/>
+    </cs:fontRef>
+    <cs:spPr>
+      <a:noFill/>
+      <a:ln>
+        <a:noFill/>
+      </a:ln>
+    </cs:spPr>
+  </cs:wall>
+</cs:chartStyle>
+</file>
+
+<file path=word/charts/style2.xml><?xml version="1.0" encoding="utf-8"?>
+<cs:chartStyle xmlns:cs="http://schemas.microsoft.com/office/drawing/2012/chartStyle" xmlns:a="http://schemas.openxmlformats.org/drawingml/2006/main" id="201">
+  <cs:axisTitle>
+    <cs:lnRef idx="0"/>
+    <cs:fillRef idx="0"/>
+    <cs:effectRef idx="0"/>
+    <cs:fontRef idx="minor">
+      <a:schemeClr val="tx1">
+        <a:lumMod val="65000"/>
+        <a:lumOff val="35000"/>
+      </a:schemeClr>
+    </cs:fontRef>
+    <cs:defRPr sz="1000" kern="1200"/>
+  </cs:axisTitle>
+  <cs:categoryAxis>
+    <cs:lnRef idx="0"/>
+    <cs:fillRef idx="0"/>
+    <cs:effectRef idx="0"/>
+    <cs:fontRef idx="minor">
+      <a:schemeClr val="tx1">
+        <a:lumMod val="65000"/>
+        <a:lumOff val="35000"/>
+      </a:schemeClr>
+    </cs:fontRef>
+    <cs:spPr>
+      <a:ln w="9525" cap="flat" cmpd="sng" algn="ctr">
+        <a:solidFill>
+          <a:schemeClr val="tx1">
+            <a:lumMod val="15000"/>
+            <a:lumOff val="85000"/>
+          </a:schemeClr>
+        </a:solidFill>
+        <a:round/>
+      </a:ln>
+    </cs:spPr>
+    <cs:defRPr sz="900" kern="1200"/>
+  </cs:categoryAxis>
+  <cs:chartArea mods="allowNoFillOverride allowNoLineOverride">
+    <cs:lnRef idx="0"/>
+    <cs:fillRef idx="0"/>
+    <cs:effectRef idx="0"/>
+    <cs:fontRef idx="minor">
+      <a:schemeClr val="tx1"/>
+    </cs:fontRef>
+    <cs:spPr>
+      <a:solidFill>
+        <a:schemeClr val="bg1"/>
+      </a:solidFill>
+      <a:ln w="9525" cap="flat" cmpd="sng" algn="ctr">
+        <a:solidFill>
+          <a:schemeClr val="tx1">
+            <a:lumMod val="15000"/>
+            <a:lumOff val="85000"/>
+          </a:schemeClr>
+        </a:solidFill>
+        <a:round/>
+      </a:ln>
+    </cs:spPr>
+    <cs:defRPr sz="1000" kern="1200"/>
+  </cs:chartArea>
+  <cs:dataLabel>
+    <cs:lnRef idx="0"/>
+    <cs:fillRef idx="0"/>
+    <cs:effectRef idx="0"/>
+    <cs:fontRef idx="minor">
+      <a:schemeClr val="tx1">
+        <a:lumMod val="75000"/>
+        <a:lumOff val="25000"/>
+      </a:schemeClr>
+    </cs:fontRef>
+    <cs:defRPr sz="900" kern="1200"/>
+  </cs:dataLabel>
+  <cs:dataLabelCallout>
+    <cs:lnRef idx="0"/>
+    <cs:fillRef idx="0"/>
+    <cs:effectRef idx="0"/>
+    <cs:fontRef idx="minor">
+      <a:schemeClr val="dk1">
+        <a:lumMod val="65000"/>
+        <a:lumOff val="35000"/>
+      </a:schemeClr>
+    </cs:fontRef>
+    <cs:spPr>
+      <a:solidFill>
+        <a:schemeClr val="lt1"/>
+      </a:solidFill>
+      <a:ln>
+        <a:solidFill>
+          <a:schemeClr val="dk1">
+            <a:lumMod val="25000"/>
+            <a:lumOff val="75000"/>
+          </a:schemeClr>
+        </a:solidFill>
+      </a:ln>
+    </cs:spPr>
+    <cs:defRPr sz="900" kern="1200"/>
+    <cs:bodyPr rot="0" spcFirstLastPara="1" vertOverflow="clip" horzOverflow="clip" vert="horz" wrap="square" lIns="36576" tIns="18288" rIns="36576" bIns="18288" anchor="ctr" anchorCtr="1">
+      <a:spAutoFit/>
+    </cs:bodyPr>
+  </cs:dataLabelCallout>
+  <cs:dataPoint>
+    <cs:lnRef idx="0"/>
+    <cs:fillRef idx="1">
+      <cs:styleClr val="auto"/>
+    </cs:fillRef>
+    <cs:effectRef idx="0"/>
+    <cs:fontRef idx="minor">
+      <a:schemeClr val="tx1"/>
+    </cs:fontRef>
+  </cs:dataPoint>
+  <cs:dataPoint3D>
+    <cs:lnRef idx="0"/>
+    <cs:fillRef idx="1">
+      <cs:styleClr val="auto"/>
+    </cs:fillRef>
+    <cs:effectRef idx="0"/>
+    <cs:fontRef idx="minor">
+      <a:schemeClr val="tx1"/>
+    </cs:fontRef>
+  </cs:dataPoint3D>
+  <cs:dataPointLine>
+    <cs:lnRef idx="0">
+      <cs:styleClr val="auto"/>
+    </cs:lnRef>
+    <cs:fillRef idx="1"/>
+    <cs:effectRef idx="0"/>
+    <cs:fontRef idx="minor">
+      <a:schemeClr val="tx1"/>
+    </cs:fontRef>
+    <cs:spPr>
+      <a:ln w="28575" cap="rnd">
+        <a:solidFill>
+          <a:schemeClr val="phClr"/>
+        </a:solidFill>
+        <a:round/>
+      </a:ln>
+    </cs:spPr>
+  </cs:dataPointLine>
+  <cs:dataPointMarker>
+    <cs:lnRef idx="0">
+      <cs:styleClr val="auto"/>
+    </cs:lnRef>
+    <cs:fillRef idx="1">
+      <cs:styleClr val="auto"/>
+    </cs:fillRef>
+    <cs:effectRef idx="0"/>
+    <cs:fontRef idx="minor">
+      <a:schemeClr val="tx1"/>
+    </cs:fontRef>
+    <cs:spPr>
+      <a:ln w="9525">
+        <a:solidFill>
+          <a:schemeClr val="phClr"/>
+        </a:solidFill>
+      </a:ln>
+    </cs:spPr>
+  </cs:dataPointMarker>
+  <cs:dataPointMarkerLayout symbol="circle" size="5"/>
+  <cs:dataPointWireframe>
+    <cs:lnRef idx="0">
+      <cs:styleClr val="auto"/>
+    </cs:lnRef>
+    <cs:fillRef idx="1"/>
+    <cs:effectRef idx="0"/>
+    <cs:fontRef idx="minor">
+      <a:schemeClr val="tx1"/>
+    </cs:fontRef>
+    <cs:spPr>
+      <a:ln w="9525" cap="rnd">
+        <a:solidFill>
+          <a:schemeClr val="phClr"/>
+        </a:solidFill>
+        <a:round/>
+      </a:ln>
+    </cs:spPr>
+  </cs:dataPointWireframe>
+  <cs:dataTable>
+    <cs:lnRef idx="0"/>
+    <cs:fillRef idx="0"/>
+    <cs:effectRef idx="0"/>
+    <cs:fontRef idx="minor">
+      <a:schemeClr val="tx1">
+        <a:lumMod val="65000"/>
+        <a:lumOff val="35000"/>
+      </a:schemeClr>
+    </cs:fontRef>
+    <cs:spPr>
+      <a:noFill/>
+      <a:ln w="9525" cap="flat" cmpd="sng" algn="ctr">
+        <a:solidFill>
+          <a:schemeClr val="tx1">
+            <a:lumMod val="15000"/>
+            <a:lumOff val="85000"/>
+          </a:schemeClr>
+        </a:solidFill>
+        <a:round/>
+      </a:ln>
+    </cs:spPr>
+    <cs:defRPr sz="900" kern="1200"/>
+  </cs:dataTable>
+  <cs:downBar>
+    <cs:lnRef idx="0"/>
+    <cs:fillRef idx="0"/>
+    <cs:effectRef idx="0"/>
+    <cs:fontRef idx="minor">
+      <a:schemeClr val="dk1"/>
+    </cs:fontRef>
+    <cs:spPr>
+      <a:solidFill>
+        <a:schemeClr val="dk1">
+          <a:lumMod val="65000"/>
+          <a:lumOff val="35000"/>
+        </a:schemeClr>
+      </a:solidFill>
+      <a:ln w="9525">
+        <a:solidFill>
+          <a:schemeClr val="tx1">
+            <a:lumMod val="65000"/>
+            <a:lumOff val="35000"/>
+          </a:schemeClr>
+        </a:solidFill>
+      </a:ln>
+    </cs:spPr>
+  </cs:downBar>
+  <cs:dropLine>
+    <cs:lnRef idx="0"/>
+    <cs:fillRef idx="0"/>
+    <cs:effectRef idx="0"/>
+    <cs:fontRef idx="minor">
+      <a:schemeClr val="tx1"/>
+    </cs:fontRef>
+    <cs:spPr>
+      <a:ln w="9525" cap="flat" cmpd="sng" algn="ctr">
+        <a:solidFill>
+          <a:schemeClr val="tx1">
+            <a:lumMod val="35000"/>
+            <a:lumOff val="65000"/>
+          </a:schemeClr>
+        </a:solidFill>
+        <a:round/>
+      </a:ln>
+    </cs:spPr>
+  </cs:dropLine>
+  <cs:errorBar>
+    <cs:lnRef idx="0"/>
+    <cs:fillRef idx="0"/>
+    <cs:effectRef idx="0"/>
+    <cs:fontRef idx="minor">
+      <a:schemeClr val="tx1"/>
+    </cs:fontRef>
+    <cs:spPr>
+      <a:ln w="9525" cap="flat" cmpd="sng" algn="ctr">
+        <a:solidFill>
+          <a:schemeClr val="tx1">
+            <a:lumMod val="65000"/>
+            <a:lumOff val="35000"/>
+          </a:schemeClr>
+        </a:solidFill>
+        <a:round/>
+      </a:ln>
+    </cs:spPr>
+  </cs:errorBar>
+  <cs:floor>
+    <cs:lnRef idx="0"/>
+    <cs:fillRef idx="0"/>
+    <cs:effectRef idx="0"/>
+    <cs:fontRef idx="minor">
+      <a:schemeClr val="tx1"/>
+    </cs:fontRef>
+    <cs:spPr>
+      <a:noFill/>
+      <a:ln>
+        <a:noFill/>
+      </a:ln>
+    </cs:spPr>
+  </cs:floor>
+  <cs:gridlineMajor>
+    <cs:lnRef idx="0"/>
+    <cs:fillRef idx="0"/>
+    <cs:effectRef idx="0"/>
+    <cs:fontRef idx="minor">
+      <a:schemeClr val="tx1"/>
+    </cs:fontRef>
+    <cs:spPr>
+      <a:ln w="9525" cap="flat" cmpd="sng" algn="ctr">
+        <a:solidFill>
+          <a:schemeClr val="tx1">
+            <a:lumMod val="15000"/>
+            <a:lumOff val="85000"/>
+          </a:schemeClr>
+        </a:solidFill>
+        <a:round/>
+      </a:ln>
+    </cs:spPr>
+  </cs:gridlineMajor>
+  <cs:gridlineMinor>
+    <cs:lnRef idx="0"/>
+    <cs:fillRef idx="0"/>
+    <cs:effectRef idx="0"/>
+    <cs:fontRef idx="minor">
+      <a:schemeClr val="tx1"/>
+    </cs:fontRef>
+    <cs:spPr>
+      <a:ln w="9525" cap="flat" cmpd="sng" algn="ctr">
+        <a:solidFill>
+          <a:schemeClr val="tx1">
+            <a:lumMod val="5000"/>
+            <a:lumOff val="95000"/>
+          </a:schemeClr>
+        </a:solidFill>
+        <a:round/>
+      </a:ln>
+    </cs:spPr>
+  </cs:gridlineMinor>
+  <cs:hiLoLine>
+    <cs:lnRef idx="0"/>
+    <cs:fillRef idx="0"/>
+    <cs:effectRef idx="0"/>
+    <cs:fontRef idx="minor">
+      <a:schemeClr val="tx1"/>
+    </cs:fontRef>
+    <cs:spPr>
+      <a:ln w="9525" cap="flat" cmpd="sng" algn="ctr">
+        <a:solidFill>
+          <a:schemeClr val="tx1">
+            <a:lumMod val="75000"/>
+            <a:lumOff val="25000"/>
+          </a:schemeClr>
+        </a:solidFill>
+        <a:round/>
+      </a:ln>
+    </cs:spPr>
+  </cs:hiLoLine>
+  <cs:leaderLine>
+    <cs:lnRef idx="0"/>
+    <cs:fillRef idx="0"/>
+    <cs:effectRef idx="0"/>
+    <cs:fontRef idx="minor">
+      <a:schemeClr val="tx1"/>
+    </cs:fontRef>
+    <cs:spPr>
+      <a:ln w="9525" cap="flat" cmpd="sng" algn="ctr">
+        <a:solidFill>
+          <a:schemeClr val="tx1">
+            <a:lumMod val="35000"/>
+            <a:lumOff val="65000"/>
+          </a:schemeClr>
+        </a:solidFill>
+        <a:round/>
+      </a:ln>
+    </cs:spPr>
+  </cs:leaderLine>
+  <cs:legend>
+    <cs:lnRef idx="0"/>
+    <cs:fillRef idx="0"/>
+    <cs:effectRef idx="0"/>
+    <cs:fontRef idx="minor">
+      <a:schemeClr val="tx1">
+        <a:lumMod val="65000"/>
+        <a:lumOff val="35000"/>
+      </a:schemeClr>
+    </cs:fontRef>
+    <cs:defRPr sz="900" kern="1200"/>
+  </cs:legend>
+  <cs:plotArea mods="allowNoFillOverride allowNoLineOverride">
+    <cs:lnRef idx="0"/>
+    <cs:fillRef idx="0"/>
+    <cs:effectRef idx="0"/>
+    <cs:fontRef idx="minor">
+      <a:schemeClr val="tx1"/>
+    </cs:fontRef>
+  </cs:plotArea>
+  <cs:plotArea3D mods="allowNoFillOverride allowNoLineOverride">
+    <cs:lnRef idx="0"/>
+    <cs:fillRef idx="0"/>
+    <cs:effectRef idx="0"/>
+    <cs:fontRef idx="minor">
+      <a:schemeClr val="tx1"/>
+    </cs:fontRef>
+  </cs:plotArea3D>
+  <cs:seriesAxis>
+    <cs:lnRef idx="0"/>
+    <cs:fillRef idx="0"/>
+    <cs:effectRef idx="0"/>
+    <cs:fontRef idx="minor">
+      <a:schemeClr val="tx1">
+        <a:lumMod val="65000"/>
+        <a:lumOff val="35000"/>
+      </a:schemeClr>
+    </cs:fontRef>
+    <cs:defRPr sz="900" kern="1200"/>
+  </cs:seriesAxis>
+  <cs:seriesLine>
+    <cs:lnRef idx="0"/>
+    <cs:fillRef idx="0"/>
+    <cs:effectRef idx="0"/>
+    <cs:fontRef idx="minor">
+      <a:schemeClr val="tx1"/>
+    </cs:fontRef>
+    <cs:spPr>
+      <a:ln w="9525" cap="flat" cmpd="sng" algn="ctr">
+        <a:solidFill>
+          <a:schemeClr val="tx1">
+            <a:lumMod val="35000"/>
+            <a:lumOff val="65000"/>
+          </a:schemeClr>
+        </a:solidFill>
+        <a:round/>
+      </a:ln>
+    </cs:spPr>
+  </cs:seriesLine>
+  <cs:title>
+    <cs:lnRef idx="0"/>
+    <cs:fillRef idx="0"/>
+    <cs:effectRef idx="0"/>
+    <cs:fontRef idx="minor">
+      <a:schemeClr val="tx1">
+        <a:lumMod val="65000"/>
+        <a:lumOff val="35000"/>
+      </a:schemeClr>
+    </cs:fontRef>
+    <cs:defRPr sz="1400" b="0" kern="1200" spc="0" baseline="0"/>
+  </cs:title>
+  <cs:trendline>
+    <cs:lnRef idx="0">
+      <cs:styleClr val="auto"/>
+    </cs:lnRef>
+    <cs:fillRef idx="0"/>
+    <cs:effectRef idx="0"/>
+    <cs:fontRef idx="minor">
+      <a:schemeClr val="tx1"/>
+    </cs:fontRef>
+    <cs:spPr>
+      <a:ln w="19050" cap="rnd">
+        <a:solidFill>
+          <a:schemeClr val="phClr"/>
+        </a:solidFill>
+        <a:prstDash val="sysDot"/>
+      </a:ln>
+    </cs:spPr>
+  </cs:trendline>
+  <cs:trendlineLabel>
+    <cs:lnRef idx="0"/>
+    <cs:fillRef idx="0"/>
+    <cs:effectRef idx="0"/>
+    <cs:fontRef idx="minor">
+      <a:schemeClr val="tx1">
+        <a:lumMod val="65000"/>
+        <a:lumOff val="35000"/>
+      </a:schemeClr>
+    </cs:fontRef>
+    <cs:defRPr sz="900" kern="1200"/>
+  </cs:trendlineLabel>
+  <cs:upBar>
+    <cs:lnRef idx="0"/>
+    <cs:fillRef idx="0"/>
+    <cs:effectRef idx="0"/>
+    <cs:fontRef idx="minor">
+      <a:schemeClr val="dk1"/>
+    </cs:fontRef>
+    <cs:spPr>
+      <a:solidFill>
+        <a:schemeClr val="lt1"/>
+      </a:solidFill>
+      <a:ln w="9525">
+        <a:solidFill>
+          <a:schemeClr val="tx1">
+            <a:lumMod val="15000"/>
+            <a:lumOff val="85000"/>
+          </a:schemeClr>
+        </a:solidFill>
+      </a:ln>
+    </cs:spPr>
+  </cs:upBar>
+  <cs:valueAxis>
+    <cs:lnRef idx="0"/>
+    <cs:fillRef idx="0"/>
+    <cs:effectRef idx="0"/>
+    <cs:fontRef idx="minor">
+      <a:schemeClr val="tx1">
+        <a:lumMod val="65000"/>
+        <a:lumOff val="35000"/>
+      </a:schemeClr>
+    </cs:fontRef>
+    <cs:defRPr sz="900" kern="1200"/>
+  </cs:valueAxis>
+  <cs:wall>
+    <cs:lnRef idx="0"/>
+    <cs:fillRef idx="0"/>
+    <cs:effectRef idx="0"/>
+    <cs:fontRef idx="minor">
+      <a:schemeClr val="tx1"/>
+    </cs:fontRef>
+    <cs:spPr>
+      <a:noFill/>
+      <a:ln>
+        <a:noFill/>
+      </a:ln>
+    </cs:spPr>
+  </cs:wall>
+</cs:chartStyle>
+</file>
+
+<file path=word/charts/style3.xml><?xml version="1.0" encoding="utf-8"?>
 <cs:chartStyle xmlns:cs="http://schemas.microsoft.com/office/drawing/2012/chartStyle" xmlns:a="http://schemas.openxmlformats.org/drawingml/2006/main" id="201">
   <cs:axisTitle>
     <cs:lnRef idx="0"/>

</xml_diff>

<commit_message>
Adjusted paper for ship placement, cited source
</commit_message>
<xml_diff>
--- a/Paper.docx
+++ b/Paper.docx
@@ -143,21 +143,7 @@
           <w:rFonts w:ascii="Times New Roman" w:hAnsi="Times New Roman" w:cs="Times New Roman"/>
           <w:szCs w:val="32"/>
         </w:rPr>
-        <w:t xml:space="preserve"> </w:t>
-      </w:r>
-      <w:r>
-        <w:rPr>
-          <w:rFonts w:ascii="Times New Roman" w:hAnsi="Times New Roman" w:cs="Times New Roman"/>
-          <w:szCs w:val="32"/>
-        </w:rPr>
-        <w:t>clustering detection</w:t>
-      </w:r>
-      <w:r>
-        <w:rPr>
-          <w:rFonts w:ascii="Times New Roman" w:hAnsi="Times New Roman" w:cs="Times New Roman"/>
-          <w:szCs w:val="32"/>
-        </w:rPr>
-        <w:t>, and</w:t>
+        <w:t xml:space="preserve"> clustering detection, and</w:t>
       </w:r>
       <w:r>
         <w:rPr>
@@ -204,7 +190,88 @@
           <w:rFonts w:ascii="Times New Roman" w:hAnsi="Times New Roman" w:cs="Times New Roman"/>
           <w:szCs w:val="32"/>
         </w:rPr>
-        <w:t xml:space="preserve"> saves it to a frequency table.  The table contains the amount of times each cell has been hit.  The AI uses this chart, and places ships in the cells with the minimum values.  (THIS CAN BE FURTHER ENHANCED TO DO ROWS/COLUMNS WITH MINIMUM VALUE, CAPSING THIS SO I REMEMBER TO CHANGE IT IF IM ABLE TO GET IT WORKING).  This strategy can result in the AI taking less hits over </w:t>
+        <w:t xml:space="preserve"> saves it to a frequency table.  The table contains the amount of times each cell has been hit.  The AI uses this chart, and places ships in the cells with the minimum values.</w:t>
+      </w:r>
+      <w:r>
+        <w:rPr>
+          <w:rFonts w:ascii="Times New Roman" w:hAnsi="Times New Roman" w:cs="Times New Roman"/>
+          <w:szCs w:val="32"/>
+        </w:rPr>
+        <w:t xml:space="preserve">  When our Battleship program plays in AI vs AI mode, this tends to result in a ship clustering placement strategy.  Clustering ships in areas that are targeted less frequently tends to have the highest success rate in surviving for a greater </w:t>
+      </w:r>
+      <w:proofErr w:type="gramStart"/>
+      <w:r>
+        <w:rPr>
+          <w:rFonts w:ascii="Times New Roman" w:hAnsi="Times New Roman" w:cs="Times New Roman"/>
+          <w:szCs w:val="32"/>
+        </w:rPr>
+        <w:t>amount</w:t>
+      </w:r>
+      <w:proofErr w:type="gramEnd"/>
+      <w:r>
+        <w:rPr>
+          <w:rFonts w:ascii="Times New Roman" w:hAnsi="Times New Roman" w:cs="Times New Roman"/>
+          <w:szCs w:val="32"/>
+        </w:rPr>
+        <w:t xml:space="preserve"> of moves.  While our program does not use the Monte Carlo algorithm for ship placement</w:t>
+      </w:r>
+      <w:r>
+        <w:rPr>
+          <w:rFonts w:ascii="Times New Roman" w:hAnsi="Times New Roman" w:cs="Times New Roman"/>
+          <w:szCs w:val="32"/>
+        </w:rPr>
+        <w:t xml:space="preserve"> utilized by the researchers at Pennsylvania State University</w:t>
+      </w:r>
+      <w:r>
+        <w:rPr>
+          <w:rFonts w:ascii="Times New Roman" w:hAnsi="Times New Roman" w:cs="Times New Roman"/>
+          <w:szCs w:val="32"/>
+        </w:rPr>
+        <w:t xml:space="preserve">, </w:t>
+      </w:r>
+      <w:r>
+        <w:rPr>
+          <w:rFonts w:ascii="Times New Roman" w:hAnsi="Times New Roman" w:cs="Times New Roman"/>
+          <w:szCs w:val="32"/>
+        </w:rPr>
+        <w:t xml:space="preserve">an adaptive strategy is </w:t>
+      </w:r>
+      <w:r>
+        <w:rPr>
+          <w:rFonts w:ascii="Times New Roman" w:hAnsi="Times New Roman" w:cs="Times New Roman"/>
+          <w:szCs w:val="32"/>
+        </w:rPr>
+        <w:t>utilized</w:t>
+      </w:r>
+      <w:bookmarkStart w:id="0" w:name="_GoBack"/>
+      <w:bookmarkEnd w:id="0"/>
+      <w:r>
+        <w:rPr>
+          <w:rFonts w:ascii="Times New Roman" w:hAnsi="Times New Roman" w:cs="Times New Roman"/>
+          <w:szCs w:val="32"/>
+        </w:rPr>
+        <w:t xml:space="preserve"> that learns from its opponents moves</w:t>
+      </w:r>
+      <w:r>
+        <w:rPr>
+          <w:rFonts w:ascii="Times New Roman" w:hAnsi="Times New Roman" w:cs="Times New Roman"/>
+          <w:szCs w:val="32"/>
+        </w:rPr>
+        <w:t xml:space="preserve"> [2].  The program starts with no knowledge of the opponent’s strategy, and places ships in a random fashion.  It then begins to adjust its placement based on the locations the enemy targets on its board.</w:t>
+      </w:r>
+      <w:r>
+        <w:rPr>
+          <w:rFonts w:ascii="Times New Roman" w:hAnsi="Times New Roman" w:cs="Times New Roman"/>
+          <w:szCs w:val="32"/>
+        </w:rPr>
+        <w:t xml:space="preserve"> </w:t>
+      </w:r>
+      <w:r>
+        <w:rPr>
+          <w:rFonts w:ascii="Times New Roman" w:hAnsi="Times New Roman" w:cs="Times New Roman"/>
+          <w:szCs w:val="32"/>
+        </w:rPr>
+        <w:t xml:space="preserve">This strategy can result in the AI taking less hits over </w:t>
       </w:r>
       <w:proofErr w:type="gramStart"/>
       <w:r>
@@ -332,6 +399,7 @@
           <w:rFonts w:ascii="Times New Roman" w:hAnsi="Times New Roman" w:cs="Times New Roman"/>
           <w:szCs w:val="32"/>
         </w:rPr>
+        <w:lastRenderedPageBreak/>
         <w:tab/>
       </w:r>
       <w:r>
@@ -386,15 +454,7 @@
           <w:rFonts w:ascii="Times New Roman" w:hAnsi="Times New Roman" w:cs="Times New Roman"/>
           <w:szCs w:val="32"/>
         </w:rPr>
-        <w:t xml:space="preserve">Alpha Beta Pruning is commonly used in two player games and was considered for this project. However, this algorithm has certain </w:t>
-      </w:r>
-      <w:r>
-        <w:rPr>
-          <w:rFonts w:ascii="Times New Roman" w:hAnsi="Times New Roman" w:cs="Times New Roman"/>
-          <w:szCs w:val="32"/>
-        </w:rPr>
-        <w:lastRenderedPageBreak/>
-        <w:t>limitations. The algorithm is dependent on knowing how one player’s actions will affect the other player’s actions, and how each player will respond to each other. In battleship, a player’s actions have absolutely no effect on the other player’s actions, and one cannot judge what the other player will do based on one’s own actions. Therefore, our project Alpha Beta Pruning did not seem like the ideal algorithm for this project.</w:t>
+        <w:t>Alpha Beta Pruning is commonly used in two player games and was considered for this project. However, this algorithm has certain limitations. The algorithm is dependent on knowing how one player’s actions will affect the other player’s actions, and how each player will respond to each other. In battleship, a player’s actions have absolutely no effect on the other player’s actions, and one cannot judge what the other player will do based on one’s own actions. Therefore, our project Alpha Beta Pruning did not seem like the ideal algorithm for this project.</w:t>
       </w:r>
     </w:p>
     <w:p>
@@ -493,8 +553,6 @@
         </w:rPr>
         <w:t>Figure 1. Graph displaying the number of total turns for two AI agents comparing heatmap use versus random selection for strafing and cleanup, only cleanup, only strafing, and neither.</w:t>
       </w:r>
-      <w:bookmarkStart w:id="0" w:name="_GoBack"/>
-      <w:bookmarkEnd w:id="0"/>
     </w:p>
     <w:p>
       <w:pPr>
@@ -879,18 +937,56 @@
         <w:t xml:space="preserve">, vol. 10, no. 2, pp. 146–151, 1988. </w:t>
       </w:r>
     </w:p>
-    <w:p/>
     <w:p>
-      <w:hyperlink r:id="rId8" w:history="1">
-        <w:r>
-          <w:rPr>
-            <w:rStyle w:val="Hyperlink"/>
-          </w:rPr>
-          <w:t>http://www.cores2.com/files/FinalResearchPaper.pdf</w:t>
-        </w:r>
-      </w:hyperlink>
-      <w:r>
-        <w:t xml:space="preserve"> - Not cited yet, but still reading through and would like to use this</w:t>
+      <w:r>
+        <w:t xml:space="preserve">[2] J. G. Bridon, Z. A. </w:t>
+      </w:r>
+      <w:proofErr w:type="spellStart"/>
+      <w:r>
+        <w:t>Correll</w:t>
+      </w:r>
+      <w:proofErr w:type="spellEnd"/>
+      <w:r>
+        <w:t xml:space="preserve">, C. R. </w:t>
+      </w:r>
+      <w:proofErr w:type="spellStart"/>
+      <w:r>
+        <w:t>Dubler</w:t>
+      </w:r>
+      <w:proofErr w:type="spellEnd"/>
+      <w:r>
+        <w:t xml:space="preserve">, Z. K. </w:t>
+      </w:r>
+      <w:proofErr w:type="spellStart"/>
+      <w:r>
+        <w:t>Gotsch</w:t>
+      </w:r>
+      <w:proofErr w:type="spellEnd"/>
+      <w:r>
+        <w:t xml:space="preserve">, </w:t>
+      </w:r>
+      <w:r>
+        <w:rPr>
+          <w:i/>
+        </w:rPr>
+        <w:t xml:space="preserve">“An </w:t>
+      </w:r>
+      <w:proofErr w:type="spellStart"/>
+      <w:r>
+        <w:rPr>
+          <w:i/>
+        </w:rPr>
+        <w:t>Artifically</w:t>
+      </w:r>
+      <w:proofErr w:type="spellEnd"/>
+      <w:r>
+        <w:rPr>
+          <w:i/>
+        </w:rPr>
+        <w:t xml:space="preserve"> Intelligent Battleship Player Utilizing Adaptive Firing and Placement Strategies”,</w:t>
+      </w:r>
+      <w:r>
+        <w:t xml:space="preserve"> The Pennsylvania State University, </w:t>
       </w:r>
     </w:p>
     <w:sectPr>
@@ -1477,6 +1573,18 @@
       <w:rFonts w:ascii="Segoe UI" w:hAnsi="Segoe UI" w:cs="Segoe UI"/>
       <w:sz w:val="18"/>
       <w:szCs w:val="18"/>
+    </w:rPr>
+  </w:style>
+  <w:style w:type="character" w:styleId="FollowedHyperlink">
+    <w:name w:val="FollowedHyperlink"/>
+    <w:basedOn w:val="DefaultParagraphFont"/>
+    <w:uiPriority w:val="99"/>
+    <w:semiHidden/>
+    <w:unhideWhenUsed/>
+    <w:rsid w:val="008371B1"/>
+    <w:rPr>
+      <w:color w:val="954F72" w:themeColor="followedHyperlink"/>
+      <w:u w:val="single"/>
     </w:rPr>
   </w:style>
 </w:styles>

</xml_diff>

<commit_message>
A few more changes
</commit_message>
<xml_diff>
--- a/Paper.docx
+++ b/Paper.docx
@@ -174,7 +174,23 @@
           <w:szCs w:val="32"/>
         </w:rPr>
         <w:tab/>
-        <w:t xml:space="preserve">For ship placement, a simple learning algorithm can be used to decrease the chances of an AI player’s ship being hit.  At the end of every game, the AI records the locations of the cells that its enemy targeted on its board, and saves it to a frequency table.  The table contains the </w:t>
+        <w:t xml:space="preserve">For ship placement, a simple learning algorithm can be used to decrease the chances of an AI player’s ship being hit.  At the end of every game, the AI records the locations of the cells that its enemy targeted on its </w:t>
+      </w:r>
+      <w:proofErr w:type="gramStart"/>
+      <w:r>
+        <w:rPr>
+          <w:rFonts w:ascii="Times New Roman" w:hAnsi="Times New Roman" w:cs="Times New Roman"/>
+          <w:szCs w:val="32"/>
+        </w:rPr>
+        <w:t>board, and</w:t>
+      </w:r>
+      <w:proofErr w:type="gramEnd"/>
+      <w:r>
+        <w:rPr>
+          <w:rFonts w:ascii="Times New Roman" w:hAnsi="Times New Roman" w:cs="Times New Roman"/>
+          <w:szCs w:val="32"/>
+        </w:rPr>
+        <w:t xml:space="preserve"> saves it to a frequency table.  The table contains the </w:t>
       </w:r>
       <w:r>
         <w:rPr>
@@ -195,7 +211,23 @@
           <w:rFonts w:ascii="Times New Roman" w:hAnsi="Times New Roman" w:cs="Times New Roman"/>
           <w:szCs w:val="32"/>
         </w:rPr>
-        <w:t xml:space="preserve">  When our Battleship program plays in AI vs AI mode, this tends to result in a ship clustering placement strategy.  Clustering ships in areas that are targeted less frequently tends to have the highest success rate in surviving for a greater amount of moves.  While our program does not use the Monte Carlo algorithm for ship placement</w:t>
+        <w:t xml:space="preserve">  When our Battleship program plays in AI vs AI mode, this tends to result in a ship clustering placement strategy.  Clustering ships in areas that are targeted less frequently tends to have the highest success rate in surviving for a greater </w:t>
+      </w:r>
+      <w:proofErr w:type="gramStart"/>
+      <w:r>
+        <w:rPr>
+          <w:rFonts w:ascii="Times New Roman" w:hAnsi="Times New Roman" w:cs="Times New Roman"/>
+          <w:szCs w:val="32"/>
+        </w:rPr>
+        <w:t>amount</w:t>
+      </w:r>
+      <w:proofErr w:type="gramEnd"/>
+      <w:r>
+        <w:rPr>
+          <w:rFonts w:ascii="Times New Roman" w:hAnsi="Times New Roman" w:cs="Times New Roman"/>
+          <w:szCs w:val="32"/>
+        </w:rPr>
+        <w:t xml:space="preserve"> of moves.  While our program does not use the Monte Carlo algorithm for ship placement</w:t>
       </w:r>
       <w:r>
         <w:rPr>
@@ -279,7 +311,23 @@
           <w:rFonts w:ascii="Times New Roman" w:hAnsi="Times New Roman" w:cs="Times New Roman"/>
           <w:szCs w:val="32"/>
         </w:rPr>
-        <w:t xml:space="preserve"> hits over a period of time. </w:t>
+        <w:t xml:space="preserve"> hits over </w:t>
+      </w:r>
+      <w:proofErr w:type="gramStart"/>
+      <w:r>
+        <w:rPr>
+          <w:rFonts w:ascii="Times New Roman" w:hAnsi="Times New Roman" w:cs="Times New Roman"/>
+          <w:szCs w:val="32"/>
+        </w:rPr>
+        <w:t>a period of time</w:t>
+      </w:r>
+      <w:proofErr w:type="gramEnd"/>
+      <w:r>
+        <w:rPr>
+          <w:rFonts w:ascii="Times New Roman" w:hAnsi="Times New Roman" w:cs="Times New Roman"/>
+          <w:szCs w:val="32"/>
+        </w:rPr>
+        <w:t xml:space="preserve">. </w:t>
       </w:r>
     </w:p>
     <w:p>
@@ -320,7 +368,23 @@
           <w:rFonts w:ascii="Times New Roman" w:hAnsi="Times New Roman" w:cs="Times New Roman"/>
           <w:szCs w:val="32"/>
         </w:rPr>
-        <w:t xml:space="preserve">One strong strategy for targeting in Battleship is to use a strafing pattern based on a number of </w:t>
+        <w:t xml:space="preserve">One strong strategy for targeting in Battleship is to use a strafing pattern based on </w:t>
+      </w:r>
+      <w:proofErr w:type="gramStart"/>
+      <w:r>
+        <w:rPr>
+          <w:rFonts w:ascii="Times New Roman" w:hAnsi="Times New Roman" w:cs="Times New Roman"/>
+          <w:szCs w:val="32"/>
+        </w:rPr>
+        <w:t>a number of</w:t>
+      </w:r>
+      <w:proofErr w:type="gramEnd"/>
+      <w:r>
+        <w:rPr>
+          <w:rFonts w:ascii="Times New Roman" w:hAnsi="Times New Roman" w:cs="Times New Roman"/>
+          <w:szCs w:val="32"/>
+        </w:rPr>
+        <w:t xml:space="preserve"> </w:t>
       </w:r>
       <w:proofErr w:type="spellStart"/>
       <w:r>
@@ -388,65 +452,6 @@
           <w:szCs w:val="32"/>
         </w:rPr>
         <w:t>third of the board. In addition, the algorithm and use a cleanup pattern to find the smaller ship while minimizing the number of cells to find.</w:t>
-      </w:r>
-    </w:p>
-    <w:p>
-      <w:pPr>
-        <w:spacing w:after="240" w:line="360" w:lineRule="auto"/>
-        <w:rPr>
-          <w:rFonts w:ascii="Times New Roman" w:hAnsi="Times New Roman" w:cs="Times New Roman"/>
-          <w:szCs w:val="32"/>
-        </w:rPr>
-      </w:pPr>
-      <w:r>
-        <w:rPr>
-          <w:rFonts w:ascii="Times New Roman" w:hAnsi="Times New Roman" w:cs="Times New Roman"/>
-          <w:szCs w:val="32"/>
-        </w:rPr>
-        <w:lastRenderedPageBreak/>
-        <w:tab/>
-      </w:r>
-      <w:r>
-        <w:rPr>
-          <w:rFonts w:ascii="Times New Roman" w:hAnsi="Times New Roman" w:cs="Times New Roman"/>
-          <w:szCs w:val="32"/>
-        </w:rPr>
-        <w:t>T</w:t>
-      </w:r>
-      <w:r>
-        <w:rPr>
-          <w:rFonts w:ascii="Times New Roman" w:hAnsi="Times New Roman" w:cs="Times New Roman"/>
-          <w:szCs w:val="32"/>
-        </w:rPr>
-        <w:t xml:space="preserve">he expected results of this project are that heatmaps, strafing, and clustering detection will each lead to overall </w:t>
-      </w:r>
-      <w:r>
-        <w:rPr>
-          <w:rFonts w:ascii="Times New Roman" w:hAnsi="Times New Roman" w:cs="Times New Roman"/>
-          <w:szCs w:val="32"/>
-        </w:rPr>
-        <w:t>fewer</w:t>
-      </w:r>
-      <w:r>
-        <w:rPr>
-          <w:rFonts w:ascii="Times New Roman" w:hAnsi="Times New Roman" w:cs="Times New Roman"/>
-          <w:szCs w:val="32"/>
-        </w:rPr>
-        <w:t xml:space="preserve"> turns</w:t>
-      </w:r>
-      <w:r>
-        <w:rPr>
-          <w:rFonts w:ascii="Times New Roman" w:hAnsi="Times New Roman" w:cs="Times New Roman"/>
-          <w:szCs w:val="32"/>
-        </w:rPr>
-        <w:t xml:space="preserve"> for each game</w:t>
-      </w:r>
-      <w:r>
-        <w:rPr>
-          <w:rFonts w:ascii="Times New Roman" w:hAnsi="Times New Roman" w:cs="Times New Roman"/>
-          <w:szCs w:val="32"/>
-        </w:rPr>
-        <w:t>.</w:t>
       </w:r>
     </w:p>
     <w:p>
@@ -469,6 +474,7 @@
           <w:sz w:val="24"/>
           <w:szCs w:val="32"/>
         </w:rPr>
+        <w:lastRenderedPageBreak/>
         <w:t>OTHER CONSIDERATIONS</w:t>
       </w:r>
     </w:p>
@@ -509,6 +515,124 @@
           <w:sz w:val="24"/>
           <w:szCs w:val="32"/>
         </w:rPr>
+        <w:t>PREDICTIONS</w:t>
+      </w:r>
+    </w:p>
+    <w:p>
+      <w:pPr>
+        <w:spacing w:after="240" w:line="360" w:lineRule="auto"/>
+        <w:ind w:firstLine="720"/>
+        <w:rPr>
+          <w:rFonts w:ascii="Times New Roman" w:hAnsi="Times New Roman" w:cs="Times New Roman"/>
+          <w:sz w:val="24"/>
+          <w:szCs w:val="32"/>
+        </w:rPr>
+      </w:pPr>
+      <w:r>
+        <w:rPr>
+          <w:rFonts w:ascii="Times New Roman" w:hAnsi="Times New Roman" w:cs="Times New Roman"/>
+          <w:szCs w:val="32"/>
+        </w:rPr>
+        <w:t>The expected results of this project are that</w:t>
+      </w:r>
+      <w:r>
+        <w:rPr>
+          <w:rFonts w:ascii="Times New Roman" w:hAnsi="Times New Roman" w:cs="Times New Roman"/>
+          <w:szCs w:val="32"/>
+        </w:rPr>
+        <w:t xml:space="preserve"> utilizing</w:t>
+      </w:r>
+      <w:r>
+        <w:rPr>
+          <w:rFonts w:ascii="Times New Roman" w:hAnsi="Times New Roman" w:cs="Times New Roman"/>
+          <w:szCs w:val="32"/>
+        </w:rPr>
+        <w:t xml:space="preserve"> heatmaps, strafing, and clustering detection will lead to </w:t>
+      </w:r>
+      <w:r>
+        <w:rPr>
+          <w:rFonts w:ascii="Times New Roman" w:hAnsi="Times New Roman" w:cs="Times New Roman"/>
+          <w:szCs w:val="32"/>
+        </w:rPr>
+        <w:t>fewer</w:t>
+      </w:r>
+      <w:r>
+        <w:rPr>
+          <w:rFonts w:ascii="Times New Roman" w:hAnsi="Times New Roman" w:cs="Times New Roman"/>
+          <w:szCs w:val="32"/>
+        </w:rPr>
+        <w:t xml:space="preserve"> </w:t>
+      </w:r>
+      <w:r>
+        <w:rPr>
+          <w:rFonts w:ascii="Times New Roman" w:hAnsi="Times New Roman" w:cs="Times New Roman"/>
+          <w:szCs w:val="32"/>
+        </w:rPr>
+        <w:t xml:space="preserve">average </w:t>
+      </w:r>
+      <w:r>
+        <w:rPr>
+          <w:rFonts w:ascii="Times New Roman" w:hAnsi="Times New Roman" w:cs="Times New Roman"/>
+          <w:szCs w:val="32"/>
+        </w:rPr>
+        <w:t>turns</w:t>
+      </w:r>
+      <w:r>
+        <w:rPr>
+          <w:rFonts w:ascii="Times New Roman" w:hAnsi="Times New Roman" w:cs="Times New Roman"/>
+          <w:szCs w:val="32"/>
+        </w:rPr>
+        <w:t xml:space="preserve"> for each game</w:t>
+      </w:r>
+      <w:r>
+        <w:rPr>
+          <w:rFonts w:ascii="Times New Roman" w:hAnsi="Times New Roman" w:cs="Times New Roman"/>
+          <w:szCs w:val="32"/>
+        </w:rPr>
+        <w:t xml:space="preserve"> compared </w:t>
+      </w:r>
+      <w:r>
+        <w:rPr>
+          <w:rFonts w:ascii="Times New Roman" w:hAnsi="Times New Roman" w:cs="Times New Roman"/>
+          <w:szCs w:val="32"/>
+        </w:rPr>
+        <w:t>versions of the AI that does not use</w:t>
+      </w:r>
+      <w:r>
+        <w:rPr>
+          <w:rFonts w:ascii="Times New Roman" w:hAnsi="Times New Roman" w:cs="Times New Roman"/>
+          <w:szCs w:val="32"/>
+        </w:rPr>
+        <w:t xml:space="preserve"> these features.</w:t>
+      </w:r>
+      <w:r>
+        <w:rPr>
+          <w:rFonts w:ascii="Times New Roman" w:hAnsi="Times New Roman" w:cs="Times New Roman"/>
+          <w:szCs w:val="32"/>
+        </w:rPr>
+        <w:t xml:space="preserve"> Each of the above three categories will be studied separately.</w:t>
+      </w:r>
+    </w:p>
+    <w:p>
+      <w:pPr>
+        <w:pStyle w:val="ListParagraph"/>
+        <w:numPr>
+          <w:ilvl w:val="0"/>
+          <w:numId w:val="1"/>
+        </w:numPr>
+        <w:spacing w:after="240" w:line="360" w:lineRule="auto"/>
+        <w:rPr>
+          <w:rFonts w:ascii="Times New Roman" w:hAnsi="Times New Roman" w:cs="Times New Roman"/>
+          <w:sz w:val="24"/>
+          <w:szCs w:val="32"/>
+        </w:rPr>
+      </w:pPr>
+      <w:r>
+        <w:rPr>
+          <w:rFonts w:ascii="Times New Roman" w:hAnsi="Times New Roman" w:cs="Times New Roman"/>
+          <w:sz w:val="24"/>
+          <w:szCs w:val="32"/>
+        </w:rPr>
         <w:t>MAIN RESULTS</w:t>
       </w:r>
     </w:p>
@@ -543,14 +667,30 @@
           <w:rFonts w:ascii="Times New Roman" w:hAnsi="Times New Roman" w:cs="Times New Roman"/>
           <w:szCs w:val="32"/>
         </w:rPr>
-        <w:t xml:space="preserve">However, there were a few edge cases. For example, a cell surrounded by three misses, as well as a cell containing a sunk ship, could not be marked as zero. Even though the ship next to it was supposedly sunk, there could have been </w:t>
-      </w:r>
-      <w:r>
-        <w:rPr>
-          <w:rFonts w:ascii="Times New Roman" w:hAnsi="Times New Roman" w:cs="Times New Roman"/>
-          <w:szCs w:val="32"/>
-        </w:rPr>
-        <w:t>two ships together, and the sunk cell could actually be part of another ship.</w:t>
+        <w:t xml:space="preserve">However, there were a few edge cases. For example, a cell surrounded by three misses, as </w:t>
+      </w:r>
+      <w:r>
+        <w:rPr>
+          <w:rFonts w:ascii="Times New Roman" w:hAnsi="Times New Roman" w:cs="Times New Roman"/>
+          <w:szCs w:val="32"/>
+        </w:rPr>
+        <w:t xml:space="preserve">well as a cell containing a sunk ship, could not be marked as zero. Even though the ship next to it was supposedly sunk, there could have been two ships together, and the sunk cell could </w:t>
+      </w:r>
+      <w:proofErr w:type="gramStart"/>
+      <w:r>
+        <w:rPr>
+          <w:rFonts w:ascii="Times New Roman" w:hAnsi="Times New Roman" w:cs="Times New Roman"/>
+          <w:szCs w:val="32"/>
+        </w:rPr>
+        <w:t>actually be</w:t>
+      </w:r>
+      <w:proofErr w:type="gramEnd"/>
+      <w:r>
+        <w:rPr>
+          <w:rFonts w:ascii="Times New Roman" w:hAnsi="Times New Roman" w:cs="Times New Roman"/>
+          <w:szCs w:val="32"/>
+        </w:rPr>
+        <w:t xml:space="preserve"> part of another ship.</w:t>
       </w:r>
     </w:p>
     <w:p>
@@ -574,10 +714,24 @@
           <w:rFonts w:ascii="Times New Roman" w:hAnsi="Times New Roman" w:cs="Times New Roman"/>
           <w:szCs w:val="32"/>
         </w:rPr>
-        <w:t>regardless of whether or not it was activated</w:t>
-      </w:r>
-      <w:bookmarkStart w:id="0" w:name="_GoBack"/>
-      <w:bookmarkEnd w:id="0"/>
+        <w:t xml:space="preserve">regardless of </w:t>
+      </w:r>
+      <w:proofErr w:type="gramStart"/>
+      <w:r>
+        <w:rPr>
+          <w:rFonts w:ascii="Times New Roman" w:hAnsi="Times New Roman" w:cs="Times New Roman"/>
+          <w:szCs w:val="32"/>
+        </w:rPr>
+        <w:t>whether or not</w:t>
+      </w:r>
+      <w:proofErr w:type="gramEnd"/>
+      <w:r>
+        <w:rPr>
+          <w:rFonts w:ascii="Times New Roman" w:hAnsi="Times New Roman" w:cs="Times New Roman"/>
+          <w:szCs w:val="32"/>
+        </w:rPr>
+        <w:t xml:space="preserve"> it was activated</w:t>
+      </w:r>
       <w:r>
         <w:rPr>
           <w:rFonts w:ascii="Times New Roman" w:hAnsi="Times New Roman" w:cs="Times New Roman"/>
@@ -611,7 +765,49 @@
           <w:rFonts w:ascii="Times New Roman" w:hAnsi="Times New Roman" w:cs="Times New Roman"/>
           <w:szCs w:val="32"/>
         </w:rPr>
-        <w:t xml:space="preserve"> for all parts of the search, for only the cleanup, for only the strafing, or not at all.</w:t>
+        <w:t xml:space="preserve"> for all parts of the search,</w:t>
+      </w:r>
+      <w:r>
+        <w:rPr>
+          <w:rFonts w:ascii="Times New Roman" w:hAnsi="Times New Roman" w:cs="Times New Roman"/>
+          <w:szCs w:val="32"/>
+        </w:rPr>
+        <w:t xml:space="preserve"> </w:t>
+      </w:r>
+      <w:r>
+        <w:rPr>
+          <w:rFonts w:ascii="Times New Roman" w:hAnsi="Times New Roman" w:cs="Times New Roman"/>
+          <w:szCs w:val="32"/>
+        </w:rPr>
+        <w:t xml:space="preserve">only </w:t>
+      </w:r>
+      <w:r>
+        <w:rPr>
+          <w:rFonts w:ascii="Times New Roman" w:hAnsi="Times New Roman" w:cs="Times New Roman"/>
+          <w:szCs w:val="32"/>
+        </w:rPr>
+        <w:t>for</w:t>
+      </w:r>
+      <w:r>
+        <w:rPr>
+          <w:rFonts w:ascii="Times New Roman" w:hAnsi="Times New Roman" w:cs="Times New Roman"/>
+          <w:szCs w:val="32"/>
+        </w:rPr>
+        <w:t xml:space="preserve"> cleanup, only </w:t>
+      </w:r>
+      <w:r>
+        <w:rPr>
+          <w:rFonts w:ascii="Times New Roman" w:hAnsi="Times New Roman" w:cs="Times New Roman"/>
+          <w:szCs w:val="32"/>
+        </w:rPr>
+        <w:t xml:space="preserve">for </w:t>
+      </w:r>
+      <w:r>
+        <w:rPr>
+          <w:rFonts w:ascii="Times New Roman" w:hAnsi="Times New Roman" w:cs="Times New Roman"/>
+          <w:szCs w:val="32"/>
+        </w:rPr>
+        <w:t>the strafing, or not at all.</w:t>
       </w:r>
       <w:r>
         <w:rPr>
@@ -762,7 +958,15 @@
           <w:rFonts w:ascii="Times New Roman" w:hAnsi="Times New Roman" w:cs="Times New Roman"/>
           <w:szCs w:val="32"/>
         </w:rPr>
-        <w:t>med to revisit areas where it took more than 5 hits to sink a ship, and areas where the hit coordinates for a sunk ship were not aligned. It is also progra</w:t>
+        <w:t xml:space="preserve">med to revisit areas where it took more than 5 hits to sink a ship, and areas where the hit coordinates for a sunk ship were not aligned. It is also </w:t>
+      </w:r>
+      <w:r>
+        <w:rPr>
+          <w:rFonts w:ascii="Times New Roman" w:hAnsi="Times New Roman" w:cs="Times New Roman"/>
+          <w:szCs w:val="32"/>
+        </w:rPr>
+        <w:lastRenderedPageBreak/>
+        <w:t>progra</w:t>
       </w:r>
       <w:r>
         <w:rPr>
@@ -797,7 +1001,6 @@
           <w:rFonts w:ascii="Times New Roman" w:hAnsi="Times New Roman" w:cs="Times New Roman"/>
           <w:szCs w:val="32"/>
         </w:rPr>
-        <w:lastRenderedPageBreak/>
         <w:t xml:space="preserve">When the first check was turned off, games averaged about five turns longer. When the second feature (skipping over hit coordinates was turned off, it took about fourteen turns longer to finish the games. These results lined up with </w:t>
       </w:r>
       <w:r>
@@ -900,7 +1103,21 @@
           <w:rFonts w:ascii="Times New Roman" w:hAnsi="Times New Roman" w:cs="Times New Roman"/>
           <w:szCs w:val="32"/>
         </w:rPr>
-        <w:t xml:space="preserve">. The strafing pattern, which divided the necessary number of shots by three, and the strafing pattern with a cleanup pattern both performed better than random initial shots as well as random shots only targeting even or odd squares. </w:t>
+        <w:t xml:space="preserve">. The strafing pattern, which divided the </w:t>
+      </w:r>
+      <w:r>
+        <w:rPr>
+          <w:rFonts w:ascii="Times New Roman" w:hAnsi="Times New Roman" w:cs="Times New Roman"/>
+          <w:szCs w:val="32"/>
+        </w:rPr>
+        <w:t>initial</w:t>
+      </w:r>
+      <w:r>
+        <w:rPr>
+          <w:rFonts w:ascii="Times New Roman" w:hAnsi="Times New Roman" w:cs="Times New Roman"/>
+          <w:szCs w:val="32"/>
+        </w:rPr>
+        <w:t xml:space="preserve"> number of shots by three, and the strafing pattern with a cleanup pattern both performed better than random initial shots as well as random shots only targeting even or odd squares.</w:t>
       </w:r>
     </w:p>
     <w:p>
@@ -1060,27 +1277,22 @@
     </w:p>
     <w:p>
       <w:pPr>
-        <w:spacing w:after="240" w:line="360" w:lineRule="auto"/>
-        <w:ind w:firstLine="360"/>
+        <w:spacing w:after="0" w:line="240" w:lineRule="auto"/>
         <w:rPr>
           <w:rFonts w:ascii="Times New Roman" w:eastAsia="Times New Roman" w:hAnsi="Times New Roman" w:cs="Times New Roman"/>
           <w:sz w:val="24"/>
           <w:szCs w:val="24"/>
         </w:rPr>
       </w:pPr>
-      <w:r>
-        <w:rPr>
-          <w:rFonts w:ascii="Times New Roman" w:hAnsi="Times New Roman" w:cs="Times New Roman"/>
-          <w:szCs w:val="32"/>
-        </w:rPr>
-        <w:t>Initial setup</w:t>
-      </w:r>
-      <w:r>
-        <w:rPr>
-          <w:rFonts w:ascii="Times New Roman" w:hAnsi="Times New Roman" w:cs="Times New Roman"/>
-          <w:szCs w:val="32"/>
-        </w:rPr>
-        <w:t>…</w:t>
+      <w:bookmarkStart w:id="0" w:name="_GoBack"/>
+      <w:bookmarkEnd w:id="0"/>
+      <w:r>
+        <w:rPr>
+          <w:rFonts w:ascii="Times New Roman" w:eastAsia="Times New Roman" w:hAnsi="Times New Roman" w:cs="Times New Roman"/>
+          <w:sz w:val="24"/>
+          <w:szCs w:val="24"/>
+        </w:rPr>
+        <w:t>REFERENCES:</w:t>
       </w:r>
     </w:p>
     <w:p>
@@ -1088,24 +1300,6 @@
         <w:spacing w:after="0" w:line="240" w:lineRule="auto"/>
         <w:rPr>
           <w:rFonts w:ascii="Times New Roman" w:eastAsia="Times New Roman" w:hAnsi="Times New Roman" w:cs="Times New Roman"/>
-          <w:sz w:val="24"/>
-          <w:szCs w:val="24"/>
-        </w:rPr>
-      </w:pPr>
-      <w:r>
-        <w:rPr>
-          <w:rFonts w:ascii="Times New Roman" w:eastAsia="Times New Roman" w:hAnsi="Times New Roman" w:cs="Times New Roman"/>
-          <w:sz w:val="24"/>
-          <w:szCs w:val="24"/>
-        </w:rPr>
-        <w:t>REFERENCES:</w:t>
-      </w:r>
-    </w:p>
-    <w:p>
-      <w:pPr>
-        <w:spacing w:after="0" w:line="240" w:lineRule="auto"/>
-        <w:rPr>
-          <w:rFonts w:ascii="Times New Roman" w:eastAsia="Times New Roman" w:hAnsi="Times New Roman" w:cs="Times New Roman"/>
           <w:szCs w:val="24"/>
         </w:rPr>
       </w:pPr>
@@ -1202,14 +1396,7 @@
         <w:rPr>
           <w:i/>
         </w:rPr>
-        <w:t xml:space="preserve"> Intelligent Battleship </w:t>
-      </w:r>
-      <w:r>
-        <w:rPr>
-          <w:i/>
-        </w:rPr>
-        <w:lastRenderedPageBreak/>
-        <w:t>Player Utilizing Adaptive Firing and Placement Strategies”,</w:t>
+        <w:t xml:space="preserve"> Intelligent Battleship Player Utilizing Adaptive Firing and Placement Strategies”,</w:t>
       </w:r>
       <w:r>
         <w:t xml:space="preserve"> The Pennsylvania State University, </w:t>

</xml_diff>

<commit_message>
Update to paper graphs + presentation
</commit_message>
<xml_diff>
--- a/Paper.docx
+++ b/Paper.docx
@@ -174,23 +174,7 @@
           <w:szCs w:val="32"/>
         </w:rPr>
         <w:tab/>
-        <w:t xml:space="preserve">For ship placement, a simple learning algorithm can be used to decrease the chances of an AI player’s ship being hit.  At the end of every game, the AI records the locations of the cells that its enemy targeted on its </w:t>
-      </w:r>
-      <w:proofErr w:type="gramStart"/>
-      <w:r>
-        <w:rPr>
-          <w:rFonts w:ascii="Times New Roman" w:hAnsi="Times New Roman" w:cs="Times New Roman"/>
-          <w:szCs w:val="32"/>
-        </w:rPr>
-        <w:t>board, and</w:t>
-      </w:r>
-      <w:proofErr w:type="gramEnd"/>
-      <w:r>
-        <w:rPr>
-          <w:rFonts w:ascii="Times New Roman" w:hAnsi="Times New Roman" w:cs="Times New Roman"/>
-          <w:szCs w:val="32"/>
-        </w:rPr>
-        <w:t xml:space="preserve"> saves it to a frequency table.  The table contains the </w:t>
+        <w:t xml:space="preserve">For ship placement, a simple learning algorithm can be used to decrease the chances of an AI player’s ship being hit.  At the end of every game, the AI records the locations of the cells that its enemy targeted on its board, and saves it to a frequency table.  The table contains the </w:t>
       </w:r>
       <w:r>
         <w:rPr>
@@ -211,23 +195,7 @@
           <w:rFonts w:ascii="Times New Roman" w:hAnsi="Times New Roman" w:cs="Times New Roman"/>
           <w:szCs w:val="32"/>
         </w:rPr>
-        <w:t xml:space="preserve">  When our Battleship program plays in AI vs AI mode, this tends to result in a ship clustering placement strategy.  Clustering ships in areas that are targeted less frequently tends to have the highest success rate in surviving for a greater </w:t>
-      </w:r>
-      <w:proofErr w:type="gramStart"/>
-      <w:r>
-        <w:rPr>
-          <w:rFonts w:ascii="Times New Roman" w:hAnsi="Times New Roman" w:cs="Times New Roman"/>
-          <w:szCs w:val="32"/>
-        </w:rPr>
-        <w:t>amount</w:t>
-      </w:r>
-      <w:proofErr w:type="gramEnd"/>
-      <w:r>
-        <w:rPr>
-          <w:rFonts w:ascii="Times New Roman" w:hAnsi="Times New Roman" w:cs="Times New Roman"/>
-          <w:szCs w:val="32"/>
-        </w:rPr>
-        <w:t xml:space="preserve"> of moves.  While our program does not use the Monte Carlo algorithm for ship placement</w:t>
+        <w:t xml:space="preserve">  When our Battleship program plays in AI vs AI mode, this tends to result in a ship clustering placement strategy.  Clustering ships in areas that are targeted less frequently tends to have the highest success rate in surviving for a greater amount of moves.  While our program does not use the Monte Carlo algorithm for ship placement</w:t>
       </w:r>
       <w:r>
         <w:rPr>
@@ -311,23 +279,7 @@
           <w:rFonts w:ascii="Times New Roman" w:hAnsi="Times New Roman" w:cs="Times New Roman"/>
           <w:szCs w:val="32"/>
         </w:rPr>
-        <w:t xml:space="preserve"> hits over </w:t>
-      </w:r>
-      <w:proofErr w:type="gramStart"/>
-      <w:r>
-        <w:rPr>
-          <w:rFonts w:ascii="Times New Roman" w:hAnsi="Times New Roman" w:cs="Times New Roman"/>
-          <w:szCs w:val="32"/>
-        </w:rPr>
-        <w:t>a period of time</w:t>
-      </w:r>
-      <w:proofErr w:type="gramEnd"/>
-      <w:r>
-        <w:rPr>
-          <w:rFonts w:ascii="Times New Roman" w:hAnsi="Times New Roman" w:cs="Times New Roman"/>
-          <w:szCs w:val="32"/>
-        </w:rPr>
-        <w:t xml:space="preserve">. </w:t>
+        <w:t xml:space="preserve"> hits over a period of time. </w:t>
       </w:r>
     </w:p>
     <w:p>
@@ -368,55 +320,7 @@
           <w:rFonts w:ascii="Times New Roman" w:hAnsi="Times New Roman" w:cs="Times New Roman"/>
           <w:szCs w:val="32"/>
         </w:rPr>
-        <w:t xml:space="preserve">One strong strategy for targeting in Battleship is to use a strafing pattern based on </w:t>
-      </w:r>
-      <w:proofErr w:type="gramStart"/>
-      <w:r>
-        <w:rPr>
-          <w:rFonts w:ascii="Times New Roman" w:hAnsi="Times New Roman" w:cs="Times New Roman"/>
-          <w:szCs w:val="32"/>
-        </w:rPr>
-        <w:t>a number of</w:t>
-      </w:r>
-      <w:proofErr w:type="gramEnd"/>
-      <w:r>
-        <w:rPr>
-          <w:rFonts w:ascii="Times New Roman" w:hAnsi="Times New Roman" w:cs="Times New Roman"/>
-          <w:szCs w:val="32"/>
-        </w:rPr>
-        <w:t xml:space="preserve"> </w:t>
-      </w:r>
-      <w:proofErr w:type="spellStart"/>
-      <w:r>
-        <w:rPr>
-          <w:rFonts w:ascii="Times New Roman" w:hAnsi="Times New Roman" w:cs="Times New Roman"/>
-          <w:szCs w:val="32"/>
-        </w:rPr>
-        <w:t>subgrids</w:t>
-      </w:r>
-      <w:proofErr w:type="spellEnd"/>
-      <w:r>
-        <w:rPr>
-          <w:rFonts w:ascii="Times New Roman" w:hAnsi="Times New Roman" w:cs="Times New Roman"/>
-          <w:szCs w:val="32"/>
-        </w:rPr>
-        <w:t xml:space="preserve"> of the battleship board [1].  Within these </w:t>
-      </w:r>
-      <w:proofErr w:type="spellStart"/>
-      <w:r>
-        <w:rPr>
-          <w:rFonts w:ascii="Times New Roman" w:hAnsi="Times New Roman" w:cs="Times New Roman"/>
-          <w:szCs w:val="32"/>
-        </w:rPr>
-        <w:t>subgrids</w:t>
-      </w:r>
-      <w:proofErr w:type="spellEnd"/>
-      <w:r>
-        <w:rPr>
-          <w:rFonts w:ascii="Times New Roman" w:hAnsi="Times New Roman" w:cs="Times New Roman"/>
-          <w:szCs w:val="32"/>
-        </w:rPr>
-        <w:t xml:space="preserve">, values can be assigned to each cell based on the frequency of a specific ship appearing there.  These values are used to create a strafing pattern for searching for ships, and the pattern is specific to each size of </w:t>
+        <w:t xml:space="preserve">One strong strategy for targeting in Battleship is to use a strafing pattern based on a number of subgrids of the battleship board [1].  Within these subgrids, values can be assigned to each cell based on the frequency of a specific ship appearing there.  These values are used to create a strafing pattern for searching for ships, and the pattern is specific to each size of </w:t>
       </w:r>
       <w:r>
         <w:rPr>
@@ -582,14 +486,7 @@
           <w:rFonts w:ascii="Times New Roman" w:hAnsi="Times New Roman" w:cs="Times New Roman"/>
           <w:szCs w:val="32"/>
         </w:rPr>
-        <w:t xml:space="preserve"> for each game</w:t>
-      </w:r>
-      <w:r>
-        <w:rPr>
-          <w:rFonts w:ascii="Times New Roman" w:hAnsi="Times New Roman" w:cs="Times New Roman"/>
-          <w:szCs w:val="32"/>
-        </w:rPr>
-        <w:t xml:space="preserve"> compared </w:t>
+        <w:t xml:space="preserve"> for each game compared </w:t>
       </w:r>
       <w:r>
         <w:rPr>
@@ -674,23 +571,7 @@
           <w:rFonts w:ascii="Times New Roman" w:hAnsi="Times New Roman" w:cs="Times New Roman"/>
           <w:szCs w:val="32"/>
         </w:rPr>
-        <w:t xml:space="preserve">well as a cell containing a sunk ship, could not be marked as zero. Even though the ship next to it was supposedly sunk, there could have been two ships together, and the sunk cell could </w:t>
-      </w:r>
-      <w:proofErr w:type="gramStart"/>
-      <w:r>
-        <w:rPr>
-          <w:rFonts w:ascii="Times New Roman" w:hAnsi="Times New Roman" w:cs="Times New Roman"/>
-          <w:szCs w:val="32"/>
-        </w:rPr>
-        <w:t>actually be</w:t>
-      </w:r>
-      <w:proofErr w:type="gramEnd"/>
-      <w:r>
-        <w:rPr>
-          <w:rFonts w:ascii="Times New Roman" w:hAnsi="Times New Roman" w:cs="Times New Roman"/>
-          <w:szCs w:val="32"/>
-        </w:rPr>
-        <w:t xml:space="preserve"> part of another ship.</w:t>
+        <w:t>well as a cell containing a sunk ship, could not be marked as zero. Even though the ship next to it was supposedly sunk, there could have been two ships together, and the sunk cell could actually be part of another ship.</w:t>
       </w:r>
     </w:p>
     <w:p>
@@ -714,23 +595,7 @@
           <w:rFonts w:ascii="Times New Roman" w:hAnsi="Times New Roman" w:cs="Times New Roman"/>
           <w:szCs w:val="32"/>
         </w:rPr>
-        <w:t xml:space="preserve">regardless of </w:t>
-      </w:r>
-      <w:proofErr w:type="gramStart"/>
-      <w:r>
-        <w:rPr>
-          <w:rFonts w:ascii="Times New Roman" w:hAnsi="Times New Roman" w:cs="Times New Roman"/>
-          <w:szCs w:val="32"/>
-        </w:rPr>
-        <w:t>whether or not</w:t>
-      </w:r>
-      <w:proofErr w:type="gramEnd"/>
-      <w:r>
-        <w:rPr>
-          <w:rFonts w:ascii="Times New Roman" w:hAnsi="Times New Roman" w:cs="Times New Roman"/>
-          <w:szCs w:val="32"/>
-        </w:rPr>
-        <w:t xml:space="preserve"> it was activated</w:t>
+        <w:t>regardless of whether or not it was activated</w:t>
       </w:r>
       <w:r>
         <w:rPr>
@@ -880,7 +745,7 @@
           <w:sz w:val="20"/>
         </w:rPr>
         <w:drawing>
-          <wp:inline distT="0" distB="0" distL="0" distR="0" wp14:anchorId="0557EB75" wp14:editId="5F7EBD2E">
+          <wp:inline distT="0" distB="0" distL="0" distR="0" wp14:anchorId="0557EB75" wp14:editId="2938B795">
             <wp:extent cx="2932430" cy="2829464"/>
             <wp:effectExtent l="0" t="0" r="1270" b="9525"/>
             <wp:docPr id="2" name="Chart 2">
@@ -1025,7 +890,7 @@
           <w:sz w:val="20"/>
         </w:rPr>
         <w:drawing>
-          <wp:inline distT="0" distB="0" distL="0" distR="0" wp14:anchorId="6B305AB4" wp14:editId="0CD5FFBD">
+          <wp:inline distT="0" distB="0" distL="0" distR="0" wp14:anchorId="6B305AB4" wp14:editId="278C4079">
             <wp:extent cx="2743200" cy="2941607"/>
             <wp:effectExtent l="0" t="0" r="0" b="11430"/>
             <wp:docPr id="3" name="Chart 3">
@@ -1134,7 +999,7 @@
           <w:sz w:val="20"/>
         </w:rPr>
         <w:drawing>
-          <wp:inline distT="0" distB="0" distL="0" distR="0" wp14:anchorId="4537A9C5" wp14:editId="40F8CF90">
+          <wp:inline distT="0" distB="0" distL="0" distR="0" wp14:anchorId="4537A9C5" wp14:editId="4F391104">
             <wp:extent cx="2743200" cy="2225004"/>
             <wp:effectExtent l="0" t="0" r="0" b="4445"/>
             <wp:docPr id="5" name="Chart 5">
@@ -1265,7 +1130,16 @@
           <w:rFonts w:ascii="Times New Roman" w:hAnsi="Times New Roman" w:cs="Times New Roman"/>
           <w:szCs w:val="32"/>
         </w:rPr>
-        <w:t>While Battleship is frequently seen as a game of chance, strategies can be used to increase the odds of winning a game.</w:t>
+        <w:t xml:space="preserve">While Battleship is frequently seen as a game of chance, strategies can be used to </w:t>
+      </w:r>
+      <w:bookmarkStart w:id="0" w:name="_GoBack"/>
+      <w:bookmarkEnd w:id="0"/>
+      <w:r>
+        <w:rPr>
+          <w:rFonts w:ascii="Times New Roman" w:hAnsi="Times New Roman" w:cs="Times New Roman"/>
+          <w:szCs w:val="32"/>
+        </w:rPr>
+        <w:t>increase the odds of winning a game.</w:t>
       </w:r>
       <w:r>
         <w:rPr>
@@ -1284,8 +1158,6 @@
           <w:szCs w:val="24"/>
         </w:rPr>
       </w:pPr>
-      <w:bookmarkStart w:id="0" w:name="_GoBack"/>
-      <w:bookmarkEnd w:id="0"/>
       <w:r>
         <w:rPr>
           <w:rFonts w:ascii="Times New Roman" w:eastAsia="Times New Roman" w:hAnsi="Times New Roman" w:cs="Times New Roman"/>
@@ -1315,23 +1187,7 @@
           <w:rFonts w:ascii="Times New Roman" w:eastAsia="Times New Roman" w:hAnsi="Times New Roman" w:cs="Times New Roman"/>
           <w:szCs w:val="24"/>
         </w:rPr>
-        <w:t xml:space="preserve">E. Y. Rodin, J. Cowley, K. Huck, S. Payne, and D. </w:t>
-      </w:r>
-      <w:proofErr w:type="spellStart"/>
-      <w:r>
-        <w:rPr>
-          <w:rFonts w:ascii="Times New Roman" w:eastAsia="Times New Roman" w:hAnsi="Times New Roman" w:cs="Times New Roman"/>
-          <w:szCs w:val="24"/>
-        </w:rPr>
-        <w:t>Politte</w:t>
-      </w:r>
-      <w:proofErr w:type="spellEnd"/>
-      <w:r>
-        <w:rPr>
-          <w:rFonts w:ascii="Times New Roman" w:eastAsia="Times New Roman" w:hAnsi="Times New Roman" w:cs="Times New Roman"/>
-          <w:szCs w:val="24"/>
-        </w:rPr>
-        <w:t xml:space="preserve">, “Developing a strategy for ‘battleship,’” </w:t>
+        <w:t xml:space="preserve">E. Y. Rodin, J. Cowley, K. Huck, S. Payne, and D. Politte, “Developing a strategy for ‘battleship,’” </w:t>
       </w:r>
       <w:r>
         <w:rPr>
@@ -1352,51 +1208,13 @@
     </w:p>
     <w:p>
       <w:r>
-        <w:t xml:space="preserve">[2] J. G. Bridon, Z. A. </w:t>
-      </w:r>
-      <w:proofErr w:type="spellStart"/>
-      <w:r>
-        <w:t>Correll</w:t>
-      </w:r>
-      <w:proofErr w:type="spellEnd"/>
-      <w:r>
-        <w:t xml:space="preserve">, C. R. </w:t>
-      </w:r>
-      <w:proofErr w:type="spellStart"/>
-      <w:r>
-        <w:t>Dubler</w:t>
-      </w:r>
-      <w:proofErr w:type="spellEnd"/>
-      <w:r>
-        <w:t xml:space="preserve">, Z. K. </w:t>
-      </w:r>
-      <w:proofErr w:type="spellStart"/>
-      <w:r>
-        <w:t>Gotsch</w:t>
-      </w:r>
-      <w:proofErr w:type="spellEnd"/>
-      <w:r>
-        <w:t xml:space="preserve">, </w:t>
+        <w:t xml:space="preserve">[2] J. G. Bridon, Z. A. Correll, C. R. Dubler, Z. K. Gotsch, </w:t>
       </w:r>
       <w:r>
         <w:rPr>
           <w:i/>
         </w:rPr>
-        <w:t xml:space="preserve">“An </w:t>
-      </w:r>
-      <w:proofErr w:type="spellStart"/>
-      <w:r>
-        <w:rPr>
-          <w:i/>
-        </w:rPr>
-        <w:t>Artifically</w:t>
-      </w:r>
-      <w:proofErr w:type="spellEnd"/>
-      <w:r>
-        <w:rPr>
-          <w:i/>
-        </w:rPr>
-        <w:t xml:space="preserve"> Intelligent Battleship Player Utilizing Adaptive Firing and Placement Strategies”,</w:t>
+        <w:t>“An Artifically Intelligent Battleship Player Utilizing Adaptive Firing and Placement Strategies”,</w:t>
       </w:r>
       <w:r>
         <w:t xml:space="preserve"> The Pennsylvania State University, </w:t>
@@ -2229,6 +2047,61 @@
             <a:effectLst/>
           </c:spPr>
         </c:majorGridlines>
+        <c:title>
+          <c:tx>
+            <c:rich>
+              <a:bodyPr rot="-5400000" spcFirstLastPara="1" vertOverflow="ellipsis" vert="horz" wrap="square" anchor="ctr" anchorCtr="1"/>
+              <a:lstStyle/>
+              <a:p>
+                <a:pPr>
+                  <a:defRPr sz="1000" b="0" i="0" u="none" strike="noStrike" kern="1200" baseline="0">
+                    <a:solidFill>
+                      <a:schemeClr val="tx1">
+                        <a:lumMod val="65000"/>
+                        <a:lumOff val="35000"/>
+                      </a:schemeClr>
+                    </a:solidFill>
+                    <a:latin typeface="+mn-lt"/>
+                    <a:ea typeface="+mn-ea"/>
+                    <a:cs typeface="+mn-cs"/>
+                  </a:defRPr>
+                </a:pPr>
+                <a:r>
+                  <a:rPr lang="en-US"/>
+                  <a:t>Number of Turns</a:t>
+                </a:r>
+              </a:p>
+            </c:rich>
+          </c:tx>
+          <c:overlay val="0"/>
+          <c:spPr>
+            <a:noFill/>
+            <a:ln>
+              <a:noFill/>
+            </a:ln>
+            <a:effectLst/>
+          </c:spPr>
+          <c:txPr>
+            <a:bodyPr rot="-5400000" spcFirstLastPara="1" vertOverflow="ellipsis" vert="horz" wrap="square" anchor="ctr" anchorCtr="1"/>
+            <a:lstStyle/>
+            <a:p>
+              <a:pPr>
+                <a:defRPr sz="1000" b="0" i="0" u="none" strike="noStrike" kern="1200" baseline="0">
+                  <a:solidFill>
+                    <a:schemeClr val="tx1">
+                      <a:lumMod val="65000"/>
+                      <a:lumOff val="35000"/>
+                    </a:schemeClr>
+                  </a:solidFill>
+                  <a:latin typeface="+mn-lt"/>
+                  <a:ea typeface="+mn-ea"/>
+                  <a:cs typeface="+mn-cs"/>
+                </a:defRPr>
+              </a:pPr>
+              <a:endParaRPr lang="en-US"/>
+            </a:p>
+          </c:txPr>
+        </c:title>
         <c:numFmt formatCode="General" sourceLinked="1"/>
         <c:majorTickMark val="none"/>
         <c:minorTickMark val="none"/>
@@ -2534,6 +2407,61 @@
             <a:effectLst/>
           </c:spPr>
         </c:majorGridlines>
+        <c:title>
+          <c:tx>
+            <c:rich>
+              <a:bodyPr rot="-5400000" spcFirstLastPara="1" vertOverflow="ellipsis" vert="horz" wrap="square" anchor="ctr" anchorCtr="1"/>
+              <a:lstStyle/>
+              <a:p>
+                <a:pPr>
+                  <a:defRPr sz="1000" b="0" i="0" u="none" strike="noStrike" kern="1200" baseline="0">
+                    <a:solidFill>
+                      <a:schemeClr val="tx1">
+                        <a:lumMod val="65000"/>
+                        <a:lumOff val="35000"/>
+                      </a:schemeClr>
+                    </a:solidFill>
+                    <a:latin typeface="+mn-lt"/>
+                    <a:ea typeface="+mn-ea"/>
+                    <a:cs typeface="+mn-cs"/>
+                  </a:defRPr>
+                </a:pPr>
+                <a:r>
+                  <a:rPr lang="en-US"/>
+                  <a:t>Number of Turns</a:t>
+                </a:r>
+              </a:p>
+            </c:rich>
+          </c:tx>
+          <c:overlay val="0"/>
+          <c:spPr>
+            <a:noFill/>
+            <a:ln>
+              <a:noFill/>
+            </a:ln>
+            <a:effectLst/>
+          </c:spPr>
+          <c:txPr>
+            <a:bodyPr rot="-5400000" spcFirstLastPara="1" vertOverflow="ellipsis" vert="horz" wrap="square" anchor="ctr" anchorCtr="1"/>
+            <a:lstStyle/>
+            <a:p>
+              <a:pPr>
+                <a:defRPr sz="1000" b="0" i="0" u="none" strike="noStrike" kern="1200" baseline="0">
+                  <a:solidFill>
+                    <a:schemeClr val="tx1">
+                      <a:lumMod val="65000"/>
+                      <a:lumOff val="35000"/>
+                    </a:schemeClr>
+                  </a:solidFill>
+                  <a:latin typeface="+mn-lt"/>
+                  <a:ea typeface="+mn-ea"/>
+                  <a:cs typeface="+mn-cs"/>
+                </a:defRPr>
+              </a:pPr>
+              <a:endParaRPr lang="en-US"/>
+            </a:p>
+          </c:txPr>
+        </c:title>
         <c:numFmt formatCode="General" sourceLinked="1"/>
         <c:majorTickMark val="none"/>
         <c:minorTickMark val="none"/>
@@ -2856,6 +2784,61 @@
             <a:effectLst/>
           </c:spPr>
         </c:majorGridlines>
+        <c:title>
+          <c:tx>
+            <c:rich>
+              <a:bodyPr rot="-5400000" spcFirstLastPara="1" vertOverflow="ellipsis" vert="horz" wrap="square" anchor="ctr" anchorCtr="1"/>
+              <a:lstStyle/>
+              <a:p>
+                <a:pPr>
+                  <a:defRPr sz="1000" b="0" i="0" u="none" strike="noStrike" kern="1200" baseline="0">
+                    <a:solidFill>
+                      <a:schemeClr val="tx1">
+                        <a:lumMod val="65000"/>
+                        <a:lumOff val="35000"/>
+                      </a:schemeClr>
+                    </a:solidFill>
+                    <a:latin typeface="+mn-lt"/>
+                    <a:ea typeface="+mn-ea"/>
+                    <a:cs typeface="+mn-cs"/>
+                  </a:defRPr>
+                </a:pPr>
+                <a:r>
+                  <a:rPr lang="en-US"/>
+                  <a:t>Number of Turns</a:t>
+                </a:r>
+              </a:p>
+            </c:rich>
+          </c:tx>
+          <c:overlay val="0"/>
+          <c:spPr>
+            <a:noFill/>
+            <a:ln>
+              <a:noFill/>
+            </a:ln>
+            <a:effectLst/>
+          </c:spPr>
+          <c:txPr>
+            <a:bodyPr rot="-5400000" spcFirstLastPara="1" vertOverflow="ellipsis" vert="horz" wrap="square" anchor="ctr" anchorCtr="1"/>
+            <a:lstStyle/>
+            <a:p>
+              <a:pPr>
+                <a:defRPr sz="1000" b="0" i="0" u="none" strike="noStrike" kern="1200" baseline="0">
+                  <a:solidFill>
+                    <a:schemeClr val="tx1">
+                      <a:lumMod val="65000"/>
+                      <a:lumOff val="35000"/>
+                    </a:schemeClr>
+                  </a:solidFill>
+                  <a:latin typeface="+mn-lt"/>
+                  <a:ea typeface="+mn-ea"/>
+                  <a:cs typeface="+mn-cs"/>
+                </a:defRPr>
+              </a:pPr>
+              <a:endParaRPr lang="en-US"/>
+            </a:p>
+          </c:txPr>
+        </c:title>
         <c:numFmt formatCode="General" sourceLinked="1"/>
         <c:majorTickMark val="none"/>
         <c:minorTickMark val="none"/>

</xml_diff>

<commit_message>
Minor changes to powerpoint and paper
</commit_message>
<xml_diff>
--- a/Paper.docx
+++ b/Paper.docx
@@ -39,15 +39,7 @@
           <w:sz w:val="24"/>
           <w:szCs w:val="32"/>
         </w:rPr>
-        <w:t xml:space="preserve">Nicholas Winter and </w:t>
-      </w:r>
-      <w:r>
-        <w:rPr>
-          <w:rFonts w:ascii="Times New Roman" w:hAnsi="Times New Roman" w:cs="Times New Roman"/>
-          <w:sz w:val="24"/>
-          <w:szCs w:val="32"/>
-        </w:rPr>
-        <w:t>John Paul Depew</w:t>
+        <w:t>Nicholas Winter and John Paul Depew</w:t>
       </w:r>
     </w:p>
     <w:p>
@@ -174,7 +166,23 @@
           <w:szCs w:val="32"/>
         </w:rPr>
         <w:tab/>
-        <w:t xml:space="preserve">For ship placement, a simple learning algorithm can be used to decrease the chances of an AI player’s ship being hit.  At the end of every game, the AI records the locations of the cells that its enemy targeted on its board, and saves it to a frequency table.  The table contains the </w:t>
+        <w:t xml:space="preserve">For ship placement, a simple learning algorithm can be used to decrease the chances of an AI player’s ship being hit.  At the end of every game, the AI records the locations of the cells that its enemy targeted on its </w:t>
+      </w:r>
+      <w:proofErr w:type="gramStart"/>
+      <w:r>
+        <w:rPr>
+          <w:rFonts w:ascii="Times New Roman" w:hAnsi="Times New Roman" w:cs="Times New Roman"/>
+          <w:szCs w:val="32"/>
+        </w:rPr>
+        <w:t>board, and</w:t>
+      </w:r>
+      <w:proofErr w:type="gramEnd"/>
+      <w:r>
+        <w:rPr>
+          <w:rFonts w:ascii="Times New Roman" w:hAnsi="Times New Roman" w:cs="Times New Roman"/>
+          <w:szCs w:val="32"/>
+        </w:rPr>
+        <w:t xml:space="preserve"> saves it to a frequency table.  The table contains the </w:t>
       </w:r>
       <w:r>
         <w:rPr>
@@ -195,7 +203,23 @@
           <w:rFonts w:ascii="Times New Roman" w:hAnsi="Times New Roman" w:cs="Times New Roman"/>
           <w:szCs w:val="32"/>
         </w:rPr>
-        <w:t xml:space="preserve">  When our Battleship program plays in AI vs AI mode, this tends to result in a ship clustering placement strategy.  Clustering ships in areas that are targeted less frequently tends to have the highest success rate in surviving for a greater amount of moves.  While our program does not use the Monte Carlo algorithm for ship placement</w:t>
+        <w:t xml:space="preserve">  When our Battleship program plays in AI vs AI mode, this tends to result in a ship clustering placement strategy.  Clustering ships in areas that are targeted less frequently tends to have the highest success rate in surviving for a greater </w:t>
+      </w:r>
+      <w:proofErr w:type="gramStart"/>
+      <w:r>
+        <w:rPr>
+          <w:rFonts w:ascii="Times New Roman" w:hAnsi="Times New Roman" w:cs="Times New Roman"/>
+          <w:szCs w:val="32"/>
+        </w:rPr>
+        <w:t>amount</w:t>
+      </w:r>
+      <w:proofErr w:type="gramEnd"/>
+      <w:r>
+        <w:rPr>
+          <w:rFonts w:ascii="Times New Roman" w:hAnsi="Times New Roman" w:cs="Times New Roman"/>
+          <w:szCs w:val="32"/>
+        </w:rPr>
+        <w:t xml:space="preserve"> of moves.  While our program does not use the Monte Carlo algorithm for ship placement</w:t>
       </w:r>
       <w:r>
         <w:rPr>
@@ -279,7 +303,23 @@
           <w:rFonts w:ascii="Times New Roman" w:hAnsi="Times New Roman" w:cs="Times New Roman"/>
           <w:szCs w:val="32"/>
         </w:rPr>
-        <w:t xml:space="preserve"> hits over a period of time. </w:t>
+        <w:t xml:space="preserve"> hits over </w:t>
+      </w:r>
+      <w:proofErr w:type="gramStart"/>
+      <w:r>
+        <w:rPr>
+          <w:rFonts w:ascii="Times New Roman" w:hAnsi="Times New Roman" w:cs="Times New Roman"/>
+          <w:szCs w:val="32"/>
+        </w:rPr>
+        <w:t>a period of time</w:t>
+      </w:r>
+      <w:proofErr w:type="gramEnd"/>
+      <w:r>
+        <w:rPr>
+          <w:rFonts w:ascii="Times New Roman" w:hAnsi="Times New Roman" w:cs="Times New Roman"/>
+          <w:szCs w:val="32"/>
+        </w:rPr>
+        <w:t xml:space="preserve">. </w:t>
       </w:r>
     </w:p>
     <w:p>
@@ -320,7 +360,55 @@
           <w:rFonts w:ascii="Times New Roman" w:hAnsi="Times New Roman" w:cs="Times New Roman"/>
           <w:szCs w:val="32"/>
         </w:rPr>
-        <w:t xml:space="preserve">One strong strategy for targeting in Battleship is to use a strafing pattern based on a number of subgrids of the battleship board [1].  Within these subgrids, values can be assigned to each cell based on the frequency of a specific ship appearing there.  These values are used to create a strafing pattern for searching for ships, and the pattern is specific to each size of </w:t>
+        <w:t xml:space="preserve">One strong strategy for targeting in Battleship is to use a strafing pattern based on </w:t>
+      </w:r>
+      <w:proofErr w:type="gramStart"/>
+      <w:r>
+        <w:rPr>
+          <w:rFonts w:ascii="Times New Roman" w:hAnsi="Times New Roman" w:cs="Times New Roman"/>
+          <w:szCs w:val="32"/>
+        </w:rPr>
+        <w:t>a number of</w:t>
+      </w:r>
+      <w:proofErr w:type="gramEnd"/>
+      <w:r>
+        <w:rPr>
+          <w:rFonts w:ascii="Times New Roman" w:hAnsi="Times New Roman" w:cs="Times New Roman"/>
+          <w:szCs w:val="32"/>
+        </w:rPr>
+        <w:t xml:space="preserve"> </w:t>
+      </w:r>
+      <w:proofErr w:type="spellStart"/>
+      <w:r>
+        <w:rPr>
+          <w:rFonts w:ascii="Times New Roman" w:hAnsi="Times New Roman" w:cs="Times New Roman"/>
+          <w:szCs w:val="32"/>
+        </w:rPr>
+        <w:t>subgrids</w:t>
+      </w:r>
+      <w:proofErr w:type="spellEnd"/>
+      <w:r>
+        <w:rPr>
+          <w:rFonts w:ascii="Times New Roman" w:hAnsi="Times New Roman" w:cs="Times New Roman"/>
+          <w:szCs w:val="32"/>
+        </w:rPr>
+        <w:t xml:space="preserve"> of the battleship board [1].  Within these </w:t>
+      </w:r>
+      <w:proofErr w:type="spellStart"/>
+      <w:r>
+        <w:rPr>
+          <w:rFonts w:ascii="Times New Roman" w:hAnsi="Times New Roman" w:cs="Times New Roman"/>
+          <w:szCs w:val="32"/>
+        </w:rPr>
+        <w:t>subgrids</w:t>
+      </w:r>
+      <w:proofErr w:type="spellEnd"/>
+      <w:r>
+        <w:rPr>
+          <w:rFonts w:ascii="Times New Roman" w:hAnsi="Times New Roman" w:cs="Times New Roman"/>
+          <w:szCs w:val="32"/>
+        </w:rPr>
+        <w:t xml:space="preserve">, values can be assigned to each cell based on the frequency of a specific ship appearing there.  These values are used to create a strafing pattern for searching for ships, and the pattern is specific to each size of </w:t>
       </w:r>
       <w:r>
         <w:rPr>
@@ -396,7 +484,16 @@
           <w:rFonts w:ascii="Times New Roman" w:hAnsi="Times New Roman" w:cs="Times New Roman"/>
           <w:szCs w:val="32"/>
         </w:rPr>
-        <w:t>Alpha Beta Pruning is commonly used in two player games and was considered for this project. However, this algorithm has certain limitations. The algorithm is dependent on knowing how one player’s actions will affect the other player’s actions, and how each player will respond to each other. In battleship, a player’s actions have absolutely no effect on the other player’s actions, and one cannot judge what the other player will do based on one’s own actions. Therefore, our project Alpha Beta Pruning did not seem like the ideal algorithm for this project.</w:t>
+        <w:t>Alpha Beta Pruning is commonly used in two player games a</w:t>
+      </w:r>
+      <w:bookmarkStart w:id="0" w:name="_GoBack"/>
+      <w:bookmarkEnd w:id="0"/>
+      <w:r>
+        <w:rPr>
+          <w:rFonts w:ascii="Times New Roman" w:hAnsi="Times New Roman" w:cs="Times New Roman"/>
+          <w:szCs w:val="32"/>
+        </w:rPr>
+        <w:t>nd was considered for this project. However, this algorithm has certain limitations. The algorithm is dependent on knowing how one player’s actions will affect the other player’s actions, and how each player will respond to each other. In battleship, a player’s actions have absolutely no effect on the other player’s actions, and one cannot judge what the other player will do based on one’s own actions. Therefore, our project Alpha Beta Pruning did not seem like the ideal algorithm for this project.</w:t>
       </w:r>
     </w:p>
     <w:p>
@@ -437,56 +534,7 @@
           <w:rFonts w:ascii="Times New Roman" w:hAnsi="Times New Roman" w:cs="Times New Roman"/>
           <w:szCs w:val="32"/>
         </w:rPr>
-        <w:t>The expected results of this project are that</w:t>
-      </w:r>
-      <w:r>
-        <w:rPr>
-          <w:rFonts w:ascii="Times New Roman" w:hAnsi="Times New Roman" w:cs="Times New Roman"/>
-          <w:szCs w:val="32"/>
-        </w:rPr>
-        <w:t xml:space="preserve"> utilizing</w:t>
-      </w:r>
-      <w:r>
-        <w:rPr>
-          <w:rFonts w:ascii="Times New Roman" w:hAnsi="Times New Roman" w:cs="Times New Roman"/>
-          <w:szCs w:val="32"/>
-        </w:rPr>
-        <w:t xml:space="preserve"> heatmaps, strafing, and clustering detection will lead to </w:t>
-      </w:r>
-      <w:r>
-        <w:rPr>
-          <w:rFonts w:ascii="Times New Roman" w:hAnsi="Times New Roman" w:cs="Times New Roman"/>
-          <w:szCs w:val="32"/>
-        </w:rPr>
-        <w:t>fewer</w:t>
-      </w:r>
-      <w:r>
-        <w:rPr>
-          <w:rFonts w:ascii="Times New Roman" w:hAnsi="Times New Roman" w:cs="Times New Roman"/>
-          <w:szCs w:val="32"/>
-        </w:rPr>
-        <w:t xml:space="preserve"> </w:t>
-      </w:r>
-      <w:r>
-        <w:rPr>
-          <w:rFonts w:ascii="Times New Roman" w:hAnsi="Times New Roman" w:cs="Times New Roman"/>
-          <w:szCs w:val="32"/>
-        </w:rPr>
-        <w:t xml:space="preserve">average </w:t>
-      </w:r>
-      <w:r>
-        <w:rPr>
-          <w:rFonts w:ascii="Times New Roman" w:hAnsi="Times New Roman" w:cs="Times New Roman"/>
-          <w:szCs w:val="32"/>
-        </w:rPr>
-        <w:t>turns</w:t>
-      </w:r>
-      <w:r>
-        <w:rPr>
-          <w:rFonts w:ascii="Times New Roman" w:hAnsi="Times New Roman" w:cs="Times New Roman"/>
-          <w:szCs w:val="32"/>
-        </w:rPr>
-        <w:t xml:space="preserve"> for each game compared </w:t>
+        <w:t xml:space="preserve">The expected results of this project are that utilizing heatmaps, strafing, and clustering detection will lead to fewer average turns for each game compared </w:t>
       </w:r>
       <w:r>
         <w:rPr>
@@ -571,7 +619,23 @@
           <w:rFonts w:ascii="Times New Roman" w:hAnsi="Times New Roman" w:cs="Times New Roman"/>
           <w:szCs w:val="32"/>
         </w:rPr>
-        <w:t>well as a cell containing a sunk ship, could not be marked as zero. Even though the ship next to it was supposedly sunk, there could have been two ships together, and the sunk cell could actually be part of another ship.</w:t>
+        <w:t xml:space="preserve">well as a cell containing a sunk ship, could not be marked as zero. Even though the ship next to it was supposedly sunk, there could have been two ships together, and the sunk cell could </w:t>
+      </w:r>
+      <w:proofErr w:type="gramStart"/>
+      <w:r>
+        <w:rPr>
+          <w:rFonts w:ascii="Times New Roman" w:hAnsi="Times New Roman" w:cs="Times New Roman"/>
+          <w:szCs w:val="32"/>
+        </w:rPr>
+        <w:t>actually be</w:t>
+      </w:r>
+      <w:proofErr w:type="gramEnd"/>
+      <w:r>
+        <w:rPr>
+          <w:rFonts w:ascii="Times New Roman" w:hAnsi="Times New Roman" w:cs="Times New Roman"/>
+          <w:szCs w:val="32"/>
+        </w:rPr>
+        <w:t xml:space="preserve"> part of another ship.</w:t>
       </w:r>
     </w:p>
     <w:p>
@@ -595,7 +659,23 @@
           <w:rFonts w:ascii="Times New Roman" w:hAnsi="Times New Roman" w:cs="Times New Roman"/>
           <w:szCs w:val="32"/>
         </w:rPr>
-        <w:t>regardless of whether or not it was activated</w:t>
+        <w:t xml:space="preserve">regardless of </w:t>
+      </w:r>
+      <w:proofErr w:type="gramStart"/>
+      <w:r>
+        <w:rPr>
+          <w:rFonts w:ascii="Times New Roman" w:hAnsi="Times New Roman" w:cs="Times New Roman"/>
+          <w:szCs w:val="32"/>
+        </w:rPr>
+        <w:t>whether or not</w:t>
+      </w:r>
+      <w:proofErr w:type="gramEnd"/>
+      <w:r>
+        <w:rPr>
+          <w:rFonts w:ascii="Times New Roman" w:hAnsi="Times New Roman" w:cs="Times New Roman"/>
+          <w:szCs w:val="32"/>
+        </w:rPr>
+        <w:t xml:space="preserve"> it was activated</w:t>
       </w:r>
       <w:r>
         <w:rPr>
@@ -741,6 +821,7 @@
       </w:pPr>
       <w:r>
         <w:rPr>
+          <w:rFonts w:ascii="Times New Roman" w:hAnsi="Times New Roman" w:cs="Times New Roman"/>
           <w:noProof/>
           <w:sz w:val="20"/>
         </w:rPr>
@@ -766,6 +847,7 @@
       </w:r>
       <w:r>
         <w:rPr>
+          <w:rFonts w:ascii="Times New Roman" w:hAnsi="Times New Roman" w:cs="Times New Roman"/>
           <w:noProof/>
           <w:sz w:val="20"/>
         </w:rPr>
@@ -886,6 +968,7 @@
       </w:pPr>
       <w:r>
         <w:rPr>
+          <w:rFonts w:ascii="Times New Roman" w:hAnsi="Times New Roman" w:cs="Times New Roman"/>
           <w:noProof/>
           <w:sz w:val="20"/>
         </w:rPr>
@@ -995,6 +1078,7 @@
       </w:pPr>
       <w:r>
         <w:rPr>
+          <w:rFonts w:ascii="Times New Roman" w:hAnsi="Times New Roman" w:cs="Times New Roman"/>
           <w:noProof/>
           <w:sz w:val="20"/>
         </w:rPr>
@@ -1020,6 +1104,7 @@
       </w:r>
       <w:r>
         <w:rPr>
+          <w:rFonts w:ascii="Times New Roman" w:hAnsi="Times New Roman" w:cs="Times New Roman"/>
           <w:noProof/>
           <w:sz w:val="20"/>
         </w:rPr>
@@ -1130,16 +1215,7 @@
           <w:rFonts w:ascii="Times New Roman" w:hAnsi="Times New Roman" w:cs="Times New Roman"/>
           <w:szCs w:val="32"/>
         </w:rPr>
-        <w:t xml:space="preserve">While Battleship is frequently seen as a game of chance, strategies can be used to </w:t>
-      </w:r>
-      <w:bookmarkStart w:id="0" w:name="_GoBack"/>
-      <w:bookmarkEnd w:id="0"/>
-      <w:r>
-        <w:rPr>
-          <w:rFonts w:ascii="Times New Roman" w:hAnsi="Times New Roman" w:cs="Times New Roman"/>
-          <w:szCs w:val="32"/>
-        </w:rPr>
-        <w:t>increase the odds of winning a game.</w:t>
+        <w:t>While Battleship is frequently seen as a game of chance, strategies can be used to increase the odds of winning a game.</w:t>
       </w:r>
       <w:r>
         <w:rPr>
@@ -1187,7 +1263,23 @@
           <w:rFonts w:ascii="Times New Roman" w:eastAsia="Times New Roman" w:hAnsi="Times New Roman" w:cs="Times New Roman"/>
           <w:szCs w:val="24"/>
         </w:rPr>
-        <w:t xml:space="preserve">E. Y. Rodin, J. Cowley, K. Huck, S. Payne, and D. Politte, “Developing a strategy for ‘battleship,’” </w:t>
+        <w:t xml:space="preserve">E. Y. Rodin, J. Cowley, K. Huck, S. Payne, and D. </w:t>
+      </w:r>
+      <w:proofErr w:type="spellStart"/>
+      <w:r>
+        <w:rPr>
+          <w:rFonts w:ascii="Times New Roman" w:eastAsia="Times New Roman" w:hAnsi="Times New Roman" w:cs="Times New Roman"/>
+          <w:szCs w:val="24"/>
+        </w:rPr>
+        <w:t>Politte</w:t>
+      </w:r>
+      <w:proofErr w:type="spellEnd"/>
+      <w:r>
+        <w:rPr>
+          <w:rFonts w:ascii="Times New Roman" w:eastAsia="Times New Roman" w:hAnsi="Times New Roman" w:cs="Times New Roman"/>
+          <w:szCs w:val="24"/>
+        </w:rPr>
+        <w:t xml:space="preserve">, “Developing a strategy for ‘battleship,’” </w:t>
       </w:r>
       <w:r>
         <w:rPr>
@@ -1207,16 +1299,86 @@
       </w:r>
     </w:p>
     <w:p>
-      <w:r>
-        <w:t xml:space="preserve">[2] J. G. Bridon, Z. A. Correll, C. R. Dubler, Z. K. Gotsch, </w:t>
-      </w:r>
-      <w:r>
-        <w:rPr>
+      <w:pPr>
+        <w:rPr>
+          <w:rFonts w:ascii="Times New Roman" w:hAnsi="Times New Roman" w:cs="Times New Roman"/>
+        </w:rPr>
+      </w:pPr>
+      <w:r>
+        <w:rPr>
+          <w:rFonts w:ascii="Times New Roman" w:hAnsi="Times New Roman" w:cs="Times New Roman"/>
+        </w:rPr>
+        <w:t xml:space="preserve">[2] J. G. Bridon, Z. A. </w:t>
+      </w:r>
+      <w:proofErr w:type="spellStart"/>
+      <w:r>
+        <w:rPr>
+          <w:rFonts w:ascii="Times New Roman" w:hAnsi="Times New Roman" w:cs="Times New Roman"/>
+        </w:rPr>
+        <w:t>Correll</w:t>
+      </w:r>
+      <w:proofErr w:type="spellEnd"/>
+      <w:r>
+        <w:rPr>
+          <w:rFonts w:ascii="Times New Roman" w:hAnsi="Times New Roman" w:cs="Times New Roman"/>
+        </w:rPr>
+        <w:t xml:space="preserve">, C. R. </w:t>
+      </w:r>
+      <w:proofErr w:type="spellStart"/>
+      <w:r>
+        <w:rPr>
+          <w:rFonts w:ascii="Times New Roman" w:hAnsi="Times New Roman" w:cs="Times New Roman"/>
+        </w:rPr>
+        <w:t>Dubler</w:t>
+      </w:r>
+      <w:proofErr w:type="spellEnd"/>
+      <w:r>
+        <w:rPr>
+          <w:rFonts w:ascii="Times New Roman" w:hAnsi="Times New Roman" w:cs="Times New Roman"/>
+        </w:rPr>
+        <w:t xml:space="preserve">, Z. K. </w:t>
+      </w:r>
+      <w:proofErr w:type="spellStart"/>
+      <w:r>
+        <w:rPr>
+          <w:rFonts w:ascii="Times New Roman" w:hAnsi="Times New Roman" w:cs="Times New Roman"/>
+        </w:rPr>
+        <w:t>Gotsch</w:t>
+      </w:r>
+      <w:proofErr w:type="spellEnd"/>
+      <w:r>
+        <w:rPr>
+          <w:rFonts w:ascii="Times New Roman" w:hAnsi="Times New Roman" w:cs="Times New Roman"/>
+        </w:rPr>
+        <w:t xml:space="preserve">, </w:t>
+      </w:r>
+      <w:r>
+        <w:rPr>
+          <w:rFonts w:ascii="Times New Roman" w:hAnsi="Times New Roman" w:cs="Times New Roman"/>
           <w:i/>
         </w:rPr>
-        <w:t>“An Artifically Intelligent Battleship Player Utilizing Adaptive Firing and Placement Strategies”,</w:t>
-      </w:r>
-      <w:r>
+        <w:t xml:space="preserve">“An </w:t>
+      </w:r>
+      <w:proofErr w:type="spellStart"/>
+      <w:r>
+        <w:rPr>
+          <w:rFonts w:ascii="Times New Roman" w:hAnsi="Times New Roman" w:cs="Times New Roman"/>
+          <w:i/>
+        </w:rPr>
+        <w:t>Artifically</w:t>
+      </w:r>
+      <w:proofErr w:type="spellEnd"/>
+      <w:r>
+        <w:rPr>
+          <w:rFonts w:ascii="Times New Roman" w:hAnsi="Times New Roman" w:cs="Times New Roman"/>
+          <w:i/>
+        </w:rPr>
+        <w:t xml:space="preserve"> Intelligent Battleship Player Utilizing Adaptive Firing and Placement Strategies”,</w:t>
+      </w:r>
+      <w:r>
+        <w:rPr>
+          <w:rFonts w:ascii="Times New Roman" w:hAnsi="Times New Roman" w:cs="Times New Roman"/>
+        </w:rPr>
         <w:t xml:space="preserve"> The Pennsylvania State University, </w:t>
       </w:r>
     </w:p>

</xml_diff>

<commit_message>
Forcing font change to make everything the same
</commit_message>
<xml_diff>
--- a/Paper.docx
+++ b/Paper.docx
@@ -289,7 +289,23 @@
           <w:rFonts w:ascii="Times New Roman" w:hAnsi="Times New Roman" w:cs="Times New Roman"/>
           <w:szCs w:val="32"/>
         </w:rPr>
-        <w:t xml:space="preserve">This strategy can result in the AI taking </w:t>
+        <w:t xml:space="preserve">This strategy </w:t>
+      </w:r>
+      <w:r>
+        <w:rPr>
+          <w:rFonts w:ascii="Times New Roman" w:hAnsi="Times New Roman" w:cs="Times New Roman"/>
+          <w:szCs w:val="32"/>
+        </w:rPr>
+        <w:t>should</w:t>
+      </w:r>
+      <w:bookmarkStart w:id="0" w:name="_GoBack"/>
+      <w:bookmarkEnd w:id="0"/>
+      <w:r>
+        <w:rPr>
+          <w:rFonts w:ascii="Times New Roman" w:hAnsi="Times New Roman" w:cs="Times New Roman"/>
+          <w:szCs w:val="32"/>
+        </w:rPr>
+        <w:t xml:space="preserve"> result in the AI taking </w:t>
       </w:r>
       <w:r>
         <w:rPr>
@@ -484,16 +500,7 @@
           <w:rFonts w:ascii="Times New Roman" w:hAnsi="Times New Roman" w:cs="Times New Roman"/>
           <w:szCs w:val="32"/>
         </w:rPr>
-        <w:t>Alpha Beta Pruning is commonly used in two player games a</w:t>
-      </w:r>
-      <w:bookmarkStart w:id="0" w:name="_GoBack"/>
-      <w:bookmarkEnd w:id="0"/>
-      <w:r>
-        <w:rPr>
-          <w:rFonts w:ascii="Times New Roman" w:hAnsi="Times New Roman" w:cs="Times New Roman"/>
-          <w:szCs w:val="32"/>
-        </w:rPr>
-        <w:t>nd was considered for this project. However, this algorithm has certain limitations. The algorithm is dependent on knowing how one player’s actions will affect the other player’s actions, and how each player will respond to each other. In battleship, a player’s actions have absolutely no effect on the other player’s actions, and one cannot judge what the other player will do based on one’s own actions. Therefore, our project Alpha Beta Pruning did not seem like the ideal algorithm for this project.</w:t>
+        <w:t>Alpha Beta Pruning is commonly used in two player games and was considered for this project. However, this algorithm has certain limitations. The algorithm is dependent on knowing how one player’s actions will affect the other player’s actions, and how each player will respond to each other. In battleship, a player’s actions have absolutely no effect on the other player’s actions, and one cannot judge what the other player will do based on one’s own actions. Therefore, our project Alpha Beta Pruning did not seem like the ideal algorithm for this project.</w:t>
       </w:r>
     </w:p>
     <w:p>

</xml_diff>

<commit_message>
A few updates to paper and presentation
</commit_message>
<xml_diff>
--- a/Paper.docx
+++ b/Paper.docx
@@ -49,7 +49,7 @@
           <w:ilvl w:val="0"/>
           <w:numId w:val="1"/>
         </w:numPr>
-        <w:spacing w:after="240" w:line="360" w:lineRule="auto"/>
+        <w:spacing w:after="120" w:line="360" w:lineRule="auto"/>
         <w:rPr>
           <w:rFonts w:ascii="Times New Roman" w:hAnsi="Times New Roman" w:cs="Times New Roman"/>
           <w:sz w:val="24"/>
@@ -219,7 +219,21 @@
           <w:rFonts w:ascii="Times New Roman" w:hAnsi="Times New Roman" w:cs="Times New Roman"/>
           <w:szCs w:val="32"/>
         </w:rPr>
-        <w:t xml:space="preserve"> of moves.  While our program does not use the Monte Carlo algorithm for ship placement</w:t>
+        <w:t xml:space="preserve"> of moves. </w:t>
+      </w:r>
+      <w:r>
+        <w:rPr>
+          <w:rFonts w:ascii="Times New Roman" w:hAnsi="Times New Roman" w:cs="Times New Roman"/>
+          <w:szCs w:val="32"/>
+        </w:rPr>
+        <w:t>O</w:t>
+      </w:r>
+      <w:r>
+        <w:rPr>
+          <w:rFonts w:ascii="Times New Roman" w:hAnsi="Times New Roman" w:cs="Times New Roman"/>
+          <w:szCs w:val="32"/>
+        </w:rPr>
+        <w:t>ur program does not use the Monte Carlo algorithm for ship placement</w:t>
       </w:r>
       <w:r>
         <w:rPr>
@@ -233,14 +247,14 @@
           <w:rFonts w:ascii="Times New Roman" w:hAnsi="Times New Roman" w:cs="Times New Roman"/>
           <w:szCs w:val="32"/>
         </w:rPr>
-        <w:t xml:space="preserve">, </w:t>
-      </w:r>
-      <w:r>
-        <w:rPr>
-          <w:rFonts w:ascii="Times New Roman" w:hAnsi="Times New Roman" w:cs="Times New Roman"/>
-          <w:szCs w:val="32"/>
-        </w:rPr>
-        <w:t xml:space="preserve">an adaptive strategy is </w:t>
+        <w:t xml:space="preserve">, an adaptive </w:t>
+      </w:r>
+      <w:r>
+        <w:rPr>
+          <w:rFonts w:ascii="Times New Roman" w:hAnsi="Times New Roman" w:cs="Times New Roman"/>
+          <w:szCs w:val="32"/>
+        </w:rPr>
+        <w:t xml:space="preserve">strategy is </w:t>
       </w:r>
       <w:r>
         <w:rPr>
@@ -298,8 +312,6 @@
         </w:rPr>
         <w:t>should</w:t>
       </w:r>
-      <w:bookmarkStart w:id="0" w:name="_GoBack"/>
-      <w:bookmarkEnd w:id="0"/>
       <w:r>
         <w:rPr>
           <w:rFonts w:ascii="Times New Roman" w:hAnsi="Times New Roman" w:cs="Times New Roman"/>
@@ -459,7 +471,49 @@
           <w:rFonts w:ascii="Times New Roman" w:hAnsi="Times New Roman" w:cs="Times New Roman"/>
           <w:szCs w:val="32"/>
         </w:rPr>
-        <w:t>third of the board. In addition, the algorithm and use a cleanup pattern to find the smaller ship while minimizing the number of cells to find.</w:t>
+        <w:t xml:space="preserve">third of the board. In addition, the algorithm </w:t>
+      </w:r>
+      <w:r>
+        <w:rPr>
+          <w:rFonts w:ascii="Times New Roman" w:hAnsi="Times New Roman" w:cs="Times New Roman"/>
+          <w:szCs w:val="32"/>
+        </w:rPr>
+        <w:t>uses</w:t>
+      </w:r>
+      <w:r>
+        <w:rPr>
+          <w:rFonts w:ascii="Times New Roman" w:hAnsi="Times New Roman" w:cs="Times New Roman"/>
+          <w:szCs w:val="32"/>
+        </w:rPr>
+        <w:t xml:space="preserve"> a cleanup pattern to find the smaller ship while minimizing the</w:t>
+      </w:r>
+      <w:r>
+        <w:rPr>
+          <w:rFonts w:ascii="Times New Roman" w:hAnsi="Times New Roman" w:cs="Times New Roman"/>
+          <w:szCs w:val="32"/>
+        </w:rPr>
+        <w:t xml:space="preserve"> necessary</w:t>
+      </w:r>
+      <w:r>
+        <w:rPr>
+          <w:rFonts w:ascii="Times New Roman" w:hAnsi="Times New Roman" w:cs="Times New Roman"/>
+          <w:szCs w:val="32"/>
+        </w:rPr>
+        <w:t xml:space="preserve"> number of cells</w:t>
+      </w:r>
+      <w:r>
+        <w:rPr>
+          <w:rFonts w:ascii="Times New Roman" w:hAnsi="Times New Roman" w:cs="Times New Roman"/>
+          <w:szCs w:val="32"/>
+        </w:rPr>
+        <w:t xml:space="preserve"> to target</w:t>
+      </w:r>
+      <w:r>
+        <w:rPr>
+          <w:rFonts w:ascii="Times New Roman" w:hAnsi="Times New Roman" w:cs="Times New Roman"/>
+          <w:szCs w:val="32"/>
+        </w:rPr>
+        <w:t>.</w:t>
       </w:r>
     </w:p>
     <w:p>
@@ -469,7 +523,7 @@
           <w:ilvl w:val="0"/>
           <w:numId w:val="1"/>
         </w:numPr>
-        <w:spacing w:after="240" w:line="360" w:lineRule="auto"/>
+        <w:spacing w:after="120" w:line="360" w:lineRule="auto"/>
         <w:rPr>
           <w:rFonts w:ascii="Times New Roman" w:hAnsi="Times New Roman" w:cs="Times New Roman"/>
           <w:sz w:val="24"/>
@@ -500,7 +554,42 @@
           <w:rFonts w:ascii="Times New Roman" w:hAnsi="Times New Roman" w:cs="Times New Roman"/>
           <w:szCs w:val="32"/>
         </w:rPr>
-        <w:t>Alpha Beta Pruning is commonly used in two player games and was considered for this project. However, this algorithm has certain limitations. The algorithm is dependent on knowing how one player’s actions will affect the other player’s actions, and how each player will respond to each other. In battleship, a player’s actions have absolutely no effect on the other player’s actions, and one cannot judge what the other player will do based on one’s own actions. Therefore, our project Alpha Beta Pruning did not seem like the ideal algorithm for this project.</w:t>
+        <w:t xml:space="preserve">Minimax with </w:t>
+      </w:r>
+      <w:r>
+        <w:rPr>
+          <w:rFonts w:ascii="Times New Roman" w:hAnsi="Times New Roman" w:cs="Times New Roman"/>
+          <w:szCs w:val="32"/>
+        </w:rPr>
+        <w:t xml:space="preserve">Alpha Beta Pruning is commonly used in two player games and was considered for this project. However, this algorithm has certain limitations. </w:t>
+      </w:r>
+      <w:r>
+        <w:rPr>
+          <w:rFonts w:ascii="Times New Roman" w:hAnsi="Times New Roman" w:cs="Times New Roman"/>
+          <w:szCs w:val="32"/>
+        </w:rPr>
+        <w:t>It</w:t>
+      </w:r>
+      <w:r>
+        <w:rPr>
+          <w:rFonts w:ascii="Times New Roman" w:hAnsi="Times New Roman" w:cs="Times New Roman"/>
+          <w:szCs w:val="32"/>
+        </w:rPr>
+        <w:t xml:space="preserve"> is dependent on knowing how one player’s actions will affect the other player’s actions, and how each player will respond to each other. In battleship, a player’s actions have absolutely no effect on the other player’s actions, and one cannot judge what the other player will do based on one’s own actions. Therefore, our project </w:t>
+      </w:r>
+      <w:r>
+        <w:rPr>
+          <w:rFonts w:ascii="Times New Roman" w:hAnsi="Times New Roman" w:cs="Times New Roman"/>
+          <w:szCs w:val="32"/>
+        </w:rPr>
+        <w:t>Minimax</w:t>
+      </w:r>
+      <w:r>
+        <w:rPr>
+          <w:rFonts w:ascii="Times New Roman" w:hAnsi="Times New Roman" w:cs="Times New Roman"/>
+          <w:szCs w:val="32"/>
+        </w:rPr>
+        <w:t xml:space="preserve"> did not seem like the ideal algorithm for this project.</w:t>
       </w:r>
     </w:p>
     <w:p>
@@ -510,7 +599,7 @@
           <w:ilvl w:val="0"/>
           <w:numId w:val="1"/>
         </w:numPr>
-        <w:spacing w:after="240" w:line="360" w:lineRule="auto"/>
+        <w:spacing w:after="120" w:line="360" w:lineRule="auto"/>
         <w:rPr>
           <w:rFonts w:ascii="Times New Roman" w:hAnsi="Times New Roman" w:cs="Times New Roman"/>
           <w:sz w:val="24"/>
@@ -541,7 +630,21 @@
           <w:rFonts w:ascii="Times New Roman" w:hAnsi="Times New Roman" w:cs="Times New Roman"/>
           <w:szCs w:val="32"/>
         </w:rPr>
-        <w:t xml:space="preserve">The expected results of this project are that utilizing heatmaps, strafing, and clustering detection will lead to fewer average turns for each game compared </w:t>
+        <w:t>The expected results of this project are that utilizing heatmaps, strafing, and clustering detection will lead to fewer average turns for each game compared</w:t>
+      </w:r>
+      <w:r>
+        <w:rPr>
+          <w:rFonts w:ascii="Times New Roman" w:hAnsi="Times New Roman" w:cs="Times New Roman"/>
+          <w:szCs w:val="32"/>
+        </w:rPr>
+        <w:t xml:space="preserve"> to</w:t>
+      </w:r>
+      <w:r>
+        <w:rPr>
+          <w:rFonts w:ascii="Times New Roman" w:hAnsi="Times New Roman" w:cs="Times New Roman"/>
+          <w:szCs w:val="32"/>
+        </w:rPr>
+        <w:t xml:space="preserve"> </w:t>
       </w:r>
       <w:r>
         <w:rPr>
@@ -562,7 +665,148 @@
           <w:rFonts w:ascii="Times New Roman" w:hAnsi="Times New Roman" w:cs="Times New Roman"/>
           <w:szCs w:val="32"/>
         </w:rPr>
-        <w:t xml:space="preserve"> Each of the above three categories will be studied separately.</w:t>
+        <w:t xml:space="preserve"> Each of the above categories will be studied separately.</w:t>
+      </w:r>
+      <w:r>
+        <w:rPr>
+          <w:rFonts w:ascii="Times New Roman" w:hAnsi="Times New Roman" w:cs="Times New Roman"/>
+          <w:szCs w:val="32"/>
+        </w:rPr>
+        <w:t xml:space="preserve"> In addition, the </w:t>
+      </w:r>
+      <w:r>
+        <w:rPr>
+          <w:rFonts w:ascii="Times New Roman" w:hAnsi="Times New Roman" w:cs="Times New Roman"/>
+          <w:szCs w:val="32"/>
+        </w:rPr>
+        <w:t xml:space="preserve">heatmap </w:t>
+      </w:r>
+      <w:r>
+        <w:rPr>
+          <w:rFonts w:ascii="Times New Roman" w:hAnsi="Times New Roman" w:cs="Times New Roman"/>
+          <w:szCs w:val="32"/>
+        </w:rPr>
+        <w:t>is expected to</w:t>
+      </w:r>
+      <w:r>
+        <w:rPr>
+          <w:rFonts w:ascii="Times New Roman" w:hAnsi="Times New Roman" w:cs="Times New Roman"/>
+          <w:szCs w:val="32"/>
+        </w:rPr>
+        <w:t xml:space="preserve"> show</w:t>
+      </w:r>
+      <w:r>
+        <w:rPr>
+          <w:rFonts w:ascii="Times New Roman" w:hAnsi="Times New Roman" w:cs="Times New Roman"/>
+          <w:szCs w:val="32"/>
+        </w:rPr>
+        <w:t xml:space="preserve"> something like</w:t>
+      </w:r>
+      <w:r>
+        <w:rPr>
+          <w:rFonts w:ascii="Times New Roman" w:hAnsi="Times New Roman" w:cs="Times New Roman"/>
+          <w:szCs w:val="32"/>
+        </w:rPr>
+        <w:t xml:space="preserve"> quadratic</w:t>
+      </w:r>
+      <w:r>
+        <w:rPr>
+          <w:rFonts w:ascii="Times New Roman" w:hAnsi="Times New Roman" w:cs="Times New Roman"/>
+          <w:szCs w:val="32"/>
+        </w:rPr>
+        <w:t xml:space="preserve"> as opposed to exponential</w:t>
+      </w:r>
+      <w:r>
+        <w:rPr>
+          <w:rFonts w:ascii="Times New Roman" w:hAnsi="Times New Roman" w:cs="Times New Roman"/>
+          <w:szCs w:val="32"/>
+        </w:rPr>
+        <w:t xml:space="preserve"> growth</w:t>
+      </w:r>
+      <w:r>
+        <w:rPr>
+          <w:rFonts w:ascii="Times New Roman" w:hAnsi="Times New Roman" w:cs="Times New Roman"/>
+          <w:szCs w:val="32"/>
+        </w:rPr>
+        <w:t xml:space="preserve"> when increasing the board size</w:t>
+      </w:r>
+      <w:r>
+        <w:rPr>
+          <w:rFonts w:ascii="Times New Roman" w:hAnsi="Times New Roman" w:cs="Times New Roman"/>
+          <w:szCs w:val="32"/>
+        </w:rPr>
+        <w:t>. I</w:t>
+      </w:r>
+      <w:r>
+        <w:rPr>
+          <w:rFonts w:ascii="Times New Roman" w:hAnsi="Times New Roman" w:cs="Times New Roman"/>
+          <w:szCs w:val="32"/>
+        </w:rPr>
+        <w:t>t iterates through each cell (L * L = number of cells) and for each cell, it looks the length and width of the board L + W = 2L. Since L = number of cells / L, the complexity is N * N / L</w:t>
+      </w:r>
+      <w:r>
+        <w:rPr>
+          <w:rFonts w:ascii="Times New Roman" w:hAnsi="Times New Roman" w:cs="Times New Roman"/>
+          <w:szCs w:val="32"/>
+        </w:rPr>
+        <w:t xml:space="preserve">, or </w:t>
+      </w:r>
+      <w:r>
+        <w:rPr>
+          <w:rFonts w:ascii="Times New Roman" w:hAnsi="Times New Roman" w:cs="Times New Roman"/>
+          <w:szCs w:val="32"/>
+        </w:rPr>
+        <w:t>O(</w:t>
+      </w:r>
+      <w:r>
+        <w:rPr>
+          <w:rFonts w:ascii="Times New Roman" w:hAnsi="Times New Roman" w:cs="Times New Roman"/>
+          <w:szCs w:val="32"/>
+        </w:rPr>
+        <w:t>N</w:t>
+      </w:r>
+      <w:r>
+        <w:rPr>
+          <w:rFonts w:ascii="Times New Roman" w:hAnsi="Times New Roman" w:cs="Times New Roman"/>
+          <w:szCs w:val="32"/>
+          <w:vertAlign w:val="superscript"/>
+        </w:rPr>
+        <w:t>2</w:t>
+      </w:r>
+      <w:r>
+        <w:rPr>
+          <w:rFonts w:ascii="Times New Roman" w:hAnsi="Times New Roman" w:cs="Times New Roman"/>
+          <w:szCs w:val="32"/>
+        </w:rPr>
+        <w:t>/L</w:t>
+      </w:r>
+      <w:r>
+        <w:rPr>
+          <w:rFonts w:ascii="Times New Roman" w:hAnsi="Times New Roman" w:cs="Times New Roman"/>
+          <w:szCs w:val="32"/>
+        </w:rPr>
+        <w:t>)</w:t>
+      </w:r>
+      <w:r>
+        <w:rPr>
+          <w:rFonts w:ascii="Times New Roman" w:hAnsi="Times New Roman" w:cs="Times New Roman"/>
+          <w:szCs w:val="32"/>
+        </w:rPr>
+        <w:t>, N being</w:t>
+      </w:r>
+      <w:r>
+        <w:rPr>
+          <w:rFonts w:ascii="Times New Roman" w:hAnsi="Times New Roman" w:cs="Times New Roman"/>
+          <w:szCs w:val="32"/>
+        </w:rPr>
+        <w:t xml:space="preserve"> the</w:t>
+      </w:r>
+      <w:r>
+        <w:rPr>
+          <w:rFonts w:ascii="Times New Roman" w:hAnsi="Times New Roman" w:cs="Times New Roman"/>
+          <w:szCs w:val="32"/>
+        </w:rPr>
+        <w:t xml:space="preserve"> number of cells, and L being the length of the board.</w:t>
       </w:r>
     </w:p>
     <w:p>
@@ -572,7 +816,7 @@
           <w:ilvl w:val="0"/>
           <w:numId w:val="1"/>
         </w:numPr>
-        <w:spacing w:after="240" w:line="360" w:lineRule="auto"/>
+        <w:spacing w:after="120" w:line="360" w:lineRule="auto"/>
         <w:rPr>
           <w:rFonts w:ascii="Times New Roman" w:hAnsi="Times New Roman" w:cs="Times New Roman"/>
           <w:sz w:val="24"/>
@@ -602,7 +846,14 @@
           <w:rFonts w:ascii="Times New Roman" w:hAnsi="Times New Roman" w:cs="Times New Roman"/>
           <w:szCs w:val="32"/>
         </w:rPr>
-        <w:t>The heatmap assigned each cell a value based on how many open spots surrounded that cell, and how many hits surrounded that cell. For example, a cell surrounded by four misses would receive a value of 0, but a cell in an open area or an area near a hit would receive a much higher value.</w:t>
+        <w:t xml:space="preserve">The heatmap assigned each cell a value based on how many open spots surrounded that </w:t>
+      </w:r>
+      <w:r>
+        <w:rPr>
+          <w:rFonts w:ascii="Times New Roman" w:hAnsi="Times New Roman" w:cs="Times New Roman"/>
+          <w:szCs w:val="32"/>
+        </w:rPr>
+        <w:t>cell, and how many hits surrounded that cell. For example, a cell surrounded by four misses would receive a value of 0, but a cell in an open area or an area near a hit would receive a much higher value.</w:t>
       </w:r>
     </w:p>
     <w:p>
@@ -619,14 +870,7 @@
           <w:rFonts w:ascii="Times New Roman" w:hAnsi="Times New Roman" w:cs="Times New Roman"/>
           <w:szCs w:val="32"/>
         </w:rPr>
-        <w:t xml:space="preserve">However, there were a few edge cases. For example, a cell surrounded by three misses, as </w:t>
-      </w:r>
-      <w:r>
-        <w:rPr>
-          <w:rFonts w:ascii="Times New Roman" w:hAnsi="Times New Roman" w:cs="Times New Roman"/>
-          <w:szCs w:val="32"/>
-        </w:rPr>
-        <w:t xml:space="preserve">well as a cell containing a sunk ship, could not be marked as zero. Even though the ship next to it was supposedly sunk, there could have been two ships together, and the sunk cell could </w:t>
+        <w:t xml:space="preserve">However, there were a few edge cases. For example, a cell surrounded by three misses, as well as a cell containing a sunk ship, could not be marked as zero. Even though the ship next to it was supposedly sunk, there could have been two ships together, and the sunk cell could </w:t>
       </w:r>
       <w:proofErr w:type="gramStart"/>
       <w:r>
@@ -833,9 +1077,9 @@
           <w:sz w:val="20"/>
         </w:rPr>
         <w:drawing>
-          <wp:inline distT="0" distB="0" distL="0" distR="0" wp14:anchorId="0557EB75" wp14:editId="2938B795">
-            <wp:extent cx="2932430" cy="2829464"/>
-            <wp:effectExtent l="0" t="0" r="1270" b="9525"/>
+          <wp:inline distT="0" distB="0" distL="0" distR="0" wp14:anchorId="0557EB75" wp14:editId="0650638D">
+            <wp:extent cx="2932430" cy="2122098"/>
+            <wp:effectExtent l="0" t="0" r="1270" b="12065"/>
             <wp:docPr id="2" name="Chart 2">
               <a:extLst xmlns:a="http://schemas.openxmlformats.org/drawingml/2006/main">
                 <a:ext uri="{FF2B5EF4-FFF2-40B4-BE49-F238E27FC236}">
@@ -890,79 +1134,130 @@
           <w:rFonts w:ascii="Times New Roman" w:hAnsi="Times New Roman" w:cs="Times New Roman"/>
           <w:szCs w:val="32"/>
         </w:rPr>
+        <w:lastRenderedPageBreak/>
         <w:tab/>
-        <w:t xml:space="preserve">Clustering detection had much more noticeable results. </w:t>
-      </w:r>
-      <w:r>
-        <w:rPr>
-          <w:rFonts w:ascii="Times New Roman" w:hAnsi="Times New Roman" w:cs="Times New Roman"/>
-          <w:szCs w:val="32"/>
-        </w:rPr>
-        <w:t>The AI is progra</w:t>
-      </w:r>
-      <w:r>
-        <w:rPr>
-          <w:rFonts w:ascii="Times New Roman" w:hAnsi="Times New Roman" w:cs="Times New Roman"/>
-          <w:szCs w:val="32"/>
-        </w:rPr>
-        <w:t>m</w:t>
-      </w:r>
-      <w:r>
-        <w:rPr>
-          <w:rFonts w:ascii="Times New Roman" w:hAnsi="Times New Roman" w:cs="Times New Roman"/>
-          <w:szCs w:val="32"/>
-        </w:rPr>
-        <w:t xml:space="preserve">med to revisit areas where it took more than 5 hits to sink a ship, and areas where the hit coordinates for a sunk ship were not aligned. It is also </w:t>
-      </w:r>
-      <w:r>
-        <w:rPr>
-          <w:rFonts w:ascii="Times New Roman" w:hAnsi="Times New Roman" w:cs="Times New Roman"/>
-          <w:szCs w:val="32"/>
-        </w:rPr>
-        <w:lastRenderedPageBreak/>
-        <w:t>progra</w:t>
-      </w:r>
-      <w:r>
-        <w:rPr>
-          <w:rFonts w:ascii="Times New Roman" w:hAnsi="Times New Roman" w:cs="Times New Roman"/>
-          <w:szCs w:val="32"/>
-        </w:rPr>
-        <w:t>m</w:t>
-      </w:r>
-      <w:r>
-        <w:rPr>
-          <w:rFonts w:ascii="Times New Roman" w:hAnsi="Times New Roman" w:cs="Times New Roman"/>
-          <w:szCs w:val="32"/>
-        </w:rPr>
-        <w:t xml:space="preserve">med to hop over a hit coordinate when searching for surrounding coordinates, </w:t>
-      </w:r>
-      <w:r>
-        <w:rPr>
-          <w:rFonts w:ascii="Times New Roman" w:hAnsi="Times New Roman" w:cs="Times New Roman"/>
-          <w:szCs w:val="32"/>
-        </w:rPr>
-        <w:t>considering</w:t>
-      </w:r>
-      <w:r>
-        <w:rPr>
-          <w:rFonts w:ascii="Times New Roman" w:hAnsi="Times New Roman" w:cs="Times New Roman"/>
-          <w:szCs w:val="32"/>
-        </w:rPr>
-        <w:t xml:space="preserve"> certain edge cases with clustering. </w:t>
-      </w:r>
-      <w:r>
-        <w:rPr>
-          <w:rFonts w:ascii="Times New Roman" w:hAnsi="Times New Roman" w:cs="Times New Roman"/>
-          <w:szCs w:val="32"/>
-        </w:rPr>
-        <w:t xml:space="preserve">When the first check was turned off, games averaged about five turns longer. When the second feature (skipping over hit coordinates was turned off, it took about fourteen turns longer to finish the games. These results lined up with </w:t>
-      </w:r>
-      <w:r>
-        <w:rPr>
-          <w:rFonts w:ascii="Times New Roman" w:hAnsi="Times New Roman" w:cs="Times New Roman"/>
-          <w:szCs w:val="32"/>
-        </w:rPr>
-        <w:t>our predictions.</w:t>
+      </w:r>
+      <w:r>
+        <w:rPr>
+          <w:rFonts w:ascii="Times New Roman" w:hAnsi="Times New Roman" w:cs="Times New Roman"/>
+          <w:szCs w:val="32"/>
+        </w:rPr>
+        <w:t>The</w:t>
+      </w:r>
+      <w:r>
+        <w:rPr>
+          <w:rFonts w:ascii="Times New Roman" w:hAnsi="Times New Roman" w:cs="Times New Roman"/>
+          <w:szCs w:val="32"/>
+        </w:rPr>
+        <w:t xml:space="preserve"> heatmap </w:t>
+      </w:r>
+      <w:r>
+        <w:rPr>
+          <w:rFonts w:ascii="Times New Roman" w:hAnsi="Times New Roman" w:cs="Times New Roman"/>
+          <w:szCs w:val="32"/>
+        </w:rPr>
+        <w:t xml:space="preserve">did </w:t>
+      </w:r>
+      <w:r>
+        <w:rPr>
+          <w:rFonts w:ascii="Times New Roman" w:hAnsi="Times New Roman" w:cs="Times New Roman"/>
+          <w:szCs w:val="32"/>
+        </w:rPr>
+        <w:t>appear to match our complexity predictions.</w:t>
+      </w:r>
+      <w:r>
+        <w:rPr>
+          <w:rFonts w:ascii="Times New Roman" w:hAnsi="Times New Roman" w:cs="Times New Roman"/>
+          <w:szCs w:val="32"/>
+        </w:rPr>
+        <w:t xml:space="preserve"> </w:t>
+      </w:r>
+      <w:r>
+        <w:rPr>
+          <w:rFonts w:ascii="Times New Roman" w:hAnsi="Times New Roman" w:cs="Times New Roman"/>
+          <w:szCs w:val="32"/>
+        </w:rPr>
+        <w:t xml:space="preserve">Figure 2 displays the result of running the heatmap on different board sizes, and the graph does appear to be quadratic as opposed to exponential or linear. Modifications to the program enabled </w:t>
+      </w:r>
+      <w:proofErr w:type="gramStart"/>
+      <w:r>
+        <w:rPr>
+          <w:rFonts w:ascii="Times New Roman" w:hAnsi="Times New Roman" w:cs="Times New Roman"/>
+          <w:szCs w:val="32"/>
+        </w:rPr>
+        <w:t>taking into account</w:t>
+      </w:r>
+      <w:proofErr w:type="gramEnd"/>
+      <w:r>
+        <w:rPr>
+          <w:rFonts w:ascii="Times New Roman" w:hAnsi="Times New Roman" w:cs="Times New Roman"/>
+          <w:szCs w:val="32"/>
+        </w:rPr>
+        <w:t xml:space="preserve"> that the maximum ship length was 5 changed the complexity from </w:t>
+      </w:r>
+      <w:r>
+        <w:rPr>
+          <w:rFonts w:ascii="Times New Roman" w:hAnsi="Times New Roman" w:cs="Times New Roman"/>
+          <w:szCs w:val="32"/>
+        </w:rPr>
+        <w:t>O(</w:t>
+      </w:r>
+      <w:r>
+        <w:rPr>
+          <w:rFonts w:ascii="Times New Roman" w:hAnsi="Times New Roman" w:cs="Times New Roman"/>
+          <w:szCs w:val="32"/>
+        </w:rPr>
+        <w:t>N</w:t>
+      </w:r>
+      <w:r>
+        <w:rPr>
+          <w:rFonts w:ascii="Times New Roman" w:hAnsi="Times New Roman" w:cs="Times New Roman"/>
+          <w:szCs w:val="32"/>
+          <w:vertAlign w:val="superscript"/>
+        </w:rPr>
+        <w:t>2</w:t>
+      </w:r>
+      <w:r>
+        <w:rPr>
+          <w:rFonts w:ascii="Times New Roman" w:hAnsi="Times New Roman" w:cs="Times New Roman"/>
+          <w:szCs w:val="32"/>
+        </w:rPr>
+        <w:t>/L</w:t>
+      </w:r>
+      <w:r>
+        <w:rPr>
+          <w:rFonts w:ascii="Times New Roman" w:hAnsi="Times New Roman" w:cs="Times New Roman"/>
+          <w:szCs w:val="32"/>
+        </w:rPr>
+        <w:t>)</w:t>
+      </w:r>
+      <w:r>
+        <w:rPr>
+          <w:rFonts w:ascii="Times New Roman" w:hAnsi="Times New Roman" w:cs="Times New Roman"/>
+          <w:szCs w:val="32"/>
+        </w:rPr>
+        <w:t xml:space="preserve"> to simply N * 20, since each cell must explore five cells in each direction.</w:t>
+      </w:r>
+      <w:r>
+        <w:rPr>
+          <w:rFonts w:ascii="Times New Roman" w:hAnsi="Times New Roman" w:cs="Times New Roman"/>
+          <w:szCs w:val="32"/>
+        </w:rPr>
+        <w:t xml:space="preserve"> This</w:t>
+      </w:r>
+      <w:r>
+        <w:rPr>
+          <w:rFonts w:ascii="Times New Roman" w:hAnsi="Times New Roman" w:cs="Times New Roman"/>
+          <w:szCs w:val="32"/>
+        </w:rPr>
+        <w:t xml:space="preserve"> </w:t>
+      </w:r>
+      <w:r>
+        <w:rPr>
+          <w:rFonts w:ascii="Times New Roman" w:hAnsi="Times New Roman" w:cs="Times New Roman"/>
+          <w:szCs w:val="32"/>
+        </w:rPr>
+        <w:t>significantly reduced the growth factor.</w:t>
       </w:r>
     </w:p>
     <w:p>
@@ -973,20 +1268,19 @@
           <w:szCs w:val="32"/>
         </w:rPr>
       </w:pPr>
-      <w:r>
-        <w:rPr>
-          <w:rFonts w:ascii="Times New Roman" w:hAnsi="Times New Roman" w:cs="Times New Roman"/>
+      <w:bookmarkStart w:id="0" w:name="_GoBack"/>
+      <w:r>
+        <w:rPr>
           <w:noProof/>
-          <w:sz w:val="20"/>
         </w:rPr>
         <w:drawing>
-          <wp:inline distT="0" distB="0" distL="0" distR="0" wp14:anchorId="6B305AB4" wp14:editId="278C4079">
-            <wp:extent cx="2743200" cy="2941607"/>
-            <wp:effectExtent l="0" t="0" r="0" b="11430"/>
-            <wp:docPr id="3" name="Chart 3">
+          <wp:inline distT="0" distB="0" distL="0" distR="0" wp14:anchorId="2E317475" wp14:editId="4F6CAFF3">
+            <wp:extent cx="2803585" cy="2355011"/>
+            <wp:effectExtent l="0" t="0" r="15875" b="7620"/>
+            <wp:docPr id="1" name="Chart 1">
               <a:extLst xmlns:a="http://schemas.openxmlformats.org/drawingml/2006/main">
                 <a:ext uri="{FF2B5EF4-FFF2-40B4-BE49-F238E27FC236}">
-                  <a16:creationId xmlns:a16="http://schemas.microsoft.com/office/drawing/2014/main" id="{AA6CD3CF-93EC-4044-B6A3-4849D028A51F}"/>
+                  <a16:creationId xmlns:a16="http://schemas.microsoft.com/office/drawing/2014/main" id="{ABFD00CD-36DC-4C8D-A03B-99A5E66E5A09}"/>
                 </a:ext>
               </a:extLst>
             </wp:docPr>
@@ -999,36 +1293,7 @@
           </wp:inline>
         </w:drawing>
       </w:r>
-    </w:p>
-    <w:p>
-      <w:pPr>
-        <w:spacing w:after="240" w:line="240" w:lineRule="auto"/>
-        <w:rPr>
-          <w:rFonts w:ascii="Times New Roman" w:hAnsi="Times New Roman" w:cs="Times New Roman"/>
-          <w:szCs w:val="32"/>
-        </w:rPr>
-      </w:pPr>
-      <w:r>
-        <w:rPr>
-          <w:rFonts w:ascii="Times New Roman" w:hAnsi="Times New Roman" w:cs="Times New Roman"/>
-          <w:szCs w:val="32"/>
-        </w:rPr>
-        <w:t>Figure</w:t>
-      </w:r>
-      <w:r>
-        <w:rPr>
-          <w:rFonts w:ascii="Times New Roman" w:hAnsi="Times New Roman" w:cs="Times New Roman"/>
-          <w:szCs w:val="32"/>
-        </w:rPr>
-        <w:t xml:space="preserve"> 2. </w:t>
-      </w:r>
-      <w:r>
-        <w:rPr>
-          <w:rFonts w:ascii="Times New Roman" w:hAnsi="Times New Roman" w:cs="Times New Roman"/>
-          <w:szCs w:val="32"/>
-        </w:rPr>
-        <w:t>Graph displaying the number of total turns for two AI agents comparing clustering detection, no clustering detection, and skipping previous hits.</w:t>
-      </w:r>
+      <w:bookmarkEnd w:id="0"/>
     </w:p>
     <w:p>
       <w:pPr>
@@ -1043,36 +1308,143 @@
           <w:rFonts w:ascii="Times New Roman" w:hAnsi="Times New Roman" w:cs="Times New Roman"/>
           <w:szCs w:val="32"/>
         </w:rPr>
-        <w:tab/>
-        <w:t>The strafing pattern also yielded notable results</w:t>
-      </w:r>
-      <w:r>
-        <w:rPr>
-          <w:rFonts w:ascii="Times New Roman" w:hAnsi="Times New Roman" w:cs="Times New Roman"/>
-          <w:szCs w:val="32"/>
-        </w:rPr>
-        <w:t>, as shown in Figure 3</w:t>
-      </w:r>
-      <w:r>
-        <w:rPr>
-          <w:rFonts w:ascii="Times New Roman" w:hAnsi="Times New Roman" w:cs="Times New Roman"/>
-          <w:szCs w:val="32"/>
-        </w:rPr>
-        <w:t xml:space="preserve">. The strafing pattern, which divided the </w:t>
-      </w:r>
-      <w:r>
-        <w:rPr>
-          <w:rFonts w:ascii="Times New Roman" w:hAnsi="Times New Roman" w:cs="Times New Roman"/>
-          <w:szCs w:val="32"/>
-        </w:rPr>
-        <w:t>initial</w:t>
-      </w:r>
-      <w:r>
-        <w:rPr>
-          <w:rFonts w:ascii="Times New Roman" w:hAnsi="Times New Roman" w:cs="Times New Roman"/>
-          <w:szCs w:val="32"/>
-        </w:rPr>
-        <w:t xml:space="preserve"> number of shots by three, and the strafing pattern with a cleanup pattern both performed better than random initial shots as well as random shots only targeting even or odd squares.</w:t>
+        <w:t>Figure 2. Graph displaying</w:t>
+      </w:r>
+      <w:r>
+        <w:rPr>
+          <w:rFonts w:ascii="Times New Roman" w:hAnsi="Times New Roman" w:cs="Times New Roman"/>
+          <w:szCs w:val="32"/>
+        </w:rPr>
+        <w:t xml:space="preserve"> the</w:t>
+      </w:r>
+      <w:r>
+        <w:rPr>
+          <w:rFonts w:ascii="Times New Roman" w:hAnsi="Times New Roman" w:cs="Times New Roman"/>
+          <w:szCs w:val="32"/>
+        </w:rPr>
+        <w:t xml:space="preserve"> number of iterations </w:t>
+      </w:r>
+      <w:r>
+        <w:rPr>
+          <w:rFonts w:ascii="Times New Roman" w:hAnsi="Times New Roman" w:cs="Times New Roman"/>
+          <w:szCs w:val="32"/>
+        </w:rPr>
+        <w:t>to generate the</w:t>
+      </w:r>
+      <w:r>
+        <w:rPr>
+          <w:rFonts w:ascii="Times New Roman" w:hAnsi="Times New Roman" w:cs="Times New Roman"/>
+          <w:szCs w:val="32"/>
+        </w:rPr>
+        <w:t xml:space="preserve"> heatmap based on the board size.</w:t>
+      </w:r>
+    </w:p>
+    <w:p>
+      <w:pPr>
+        <w:spacing w:after="240" w:line="360" w:lineRule="auto"/>
+        <w:ind w:firstLine="720"/>
+        <w:rPr>
+          <w:rFonts w:ascii="Times New Roman" w:hAnsi="Times New Roman" w:cs="Times New Roman"/>
+          <w:szCs w:val="32"/>
+        </w:rPr>
+      </w:pPr>
+      <w:r>
+        <w:rPr>
+          <w:rFonts w:ascii="Times New Roman" w:hAnsi="Times New Roman" w:cs="Times New Roman"/>
+          <w:szCs w:val="32"/>
+        </w:rPr>
+        <w:t xml:space="preserve">Clustering detection had much more noticeable results. </w:t>
+      </w:r>
+      <w:r>
+        <w:rPr>
+          <w:rFonts w:ascii="Times New Roman" w:hAnsi="Times New Roman" w:cs="Times New Roman"/>
+          <w:szCs w:val="32"/>
+        </w:rPr>
+        <w:t>The AI is progra</w:t>
+      </w:r>
+      <w:r>
+        <w:rPr>
+          <w:rFonts w:ascii="Times New Roman" w:hAnsi="Times New Roman" w:cs="Times New Roman"/>
+          <w:szCs w:val="32"/>
+        </w:rPr>
+        <w:t>m</w:t>
+      </w:r>
+      <w:r>
+        <w:rPr>
+          <w:rFonts w:ascii="Times New Roman" w:hAnsi="Times New Roman" w:cs="Times New Roman"/>
+          <w:szCs w:val="32"/>
+        </w:rPr>
+        <w:t>med to revisit areas where it took more than 5 hits to sink a ship, and areas where the hit coordinates for a sunk ship were not aligned. It is also progra</w:t>
+      </w:r>
+      <w:r>
+        <w:rPr>
+          <w:rFonts w:ascii="Times New Roman" w:hAnsi="Times New Roman" w:cs="Times New Roman"/>
+          <w:szCs w:val="32"/>
+        </w:rPr>
+        <w:t>m</w:t>
+      </w:r>
+      <w:r>
+        <w:rPr>
+          <w:rFonts w:ascii="Times New Roman" w:hAnsi="Times New Roman" w:cs="Times New Roman"/>
+          <w:szCs w:val="32"/>
+        </w:rPr>
+        <w:t xml:space="preserve">med to hop over a hit coordinate when searching for surrounding coordinates, </w:t>
+      </w:r>
+      <w:r>
+        <w:rPr>
+          <w:rFonts w:ascii="Times New Roman" w:hAnsi="Times New Roman" w:cs="Times New Roman"/>
+          <w:szCs w:val="32"/>
+        </w:rPr>
+        <w:t>considering</w:t>
+      </w:r>
+      <w:r>
+        <w:rPr>
+          <w:rFonts w:ascii="Times New Roman" w:hAnsi="Times New Roman" w:cs="Times New Roman"/>
+          <w:szCs w:val="32"/>
+        </w:rPr>
+        <w:t xml:space="preserve"> certain edge cases with clustering. </w:t>
+      </w:r>
+      <w:r>
+        <w:rPr>
+          <w:rFonts w:ascii="Times New Roman" w:hAnsi="Times New Roman" w:cs="Times New Roman"/>
+          <w:szCs w:val="32"/>
+        </w:rPr>
+        <w:t>As shown in Figure 3, w</w:t>
+      </w:r>
+      <w:r>
+        <w:rPr>
+          <w:rFonts w:ascii="Times New Roman" w:hAnsi="Times New Roman" w:cs="Times New Roman"/>
+          <w:szCs w:val="32"/>
+        </w:rPr>
+        <w:t xml:space="preserve">hen the first check was </w:t>
+      </w:r>
+      <w:r>
+        <w:rPr>
+          <w:rFonts w:ascii="Times New Roman" w:hAnsi="Times New Roman" w:cs="Times New Roman"/>
+          <w:szCs w:val="32"/>
+        </w:rPr>
+        <w:t>turned off, games averaged about five turns longer. When the second feature (skipping over hit coordinates</w:t>
+      </w:r>
+      <w:r>
+        <w:rPr>
+          <w:rFonts w:ascii="Times New Roman" w:hAnsi="Times New Roman" w:cs="Times New Roman"/>
+          <w:szCs w:val="32"/>
+        </w:rPr>
+        <w:t>)</w:t>
+      </w:r>
+      <w:r>
+        <w:rPr>
+          <w:rFonts w:ascii="Times New Roman" w:hAnsi="Times New Roman" w:cs="Times New Roman"/>
+          <w:szCs w:val="32"/>
+        </w:rPr>
+        <w:t xml:space="preserve"> was turned off, it took about fourteen turns longer to finish the games. These results lined up with </w:t>
+      </w:r>
+      <w:r>
+        <w:rPr>
+          <w:rFonts w:ascii="Times New Roman" w:hAnsi="Times New Roman" w:cs="Times New Roman"/>
+          <w:szCs w:val="32"/>
+        </w:rPr>
+        <w:t>our predictions.</w:t>
       </w:r>
     </w:p>
     <w:p>
@@ -1090,13 +1462,13 @@
           <w:sz w:val="20"/>
         </w:rPr>
         <w:drawing>
-          <wp:inline distT="0" distB="0" distL="0" distR="0" wp14:anchorId="4537A9C5" wp14:editId="4F391104">
-            <wp:extent cx="2743200" cy="2225004"/>
-            <wp:effectExtent l="0" t="0" r="0" b="4445"/>
-            <wp:docPr id="5" name="Chart 5">
+          <wp:inline distT="0" distB="0" distL="0" distR="0" wp14:anchorId="6B305AB4" wp14:editId="5110C3D7">
+            <wp:extent cx="2743200" cy="2527253"/>
+            <wp:effectExtent l="0" t="0" r="0" b="6985"/>
+            <wp:docPr id="3" name="Chart 3">
               <a:extLst xmlns:a="http://schemas.openxmlformats.org/drawingml/2006/main">
                 <a:ext uri="{FF2B5EF4-FFF2-40B4-BE49-F238E27FC236}">
-                  <a16:creationId xmlns:a16="http://schemas.microsoft.com/office/drawing/2014/main" id="{5579ECBC-9690-440F-9578-AB518027AE25}"/>
+                  <a16:creationId xmlns:a16="http://schemas.microsoft.com/office/drawing/2014/main" id="{AA6CD3CF-93EC-4044-B6A3-4849D028A51F}"/>
                 </a:ext>
               </a:extLst>
             </wp:docPr>
@@ -1109,19 +1481,251 @@
           </wp:inline>
         </w:drawing>
       </w:r>
-      <w:r>
-        <w:rPr>
-          <w:rFonts w:ascii="Times New Roman" w:hAnsi="Times New Roman" w:cs="Times New Roman"/>
-          <w:noProof/>
-          <w:sz w:val="20"/>
+    </w:p>
+    <w:p>
+      <w:pPr>
+        <w:spacing w:after="240" w:line="240" w:lineRule="auto"/>
+        <w:rPr>
+          <w:rFonts w:ascii="Times New Roman" w:hAnsi="Times New Roman" w:cs="Times New Roman"/>
+          <w:szCs w:val="32"/>
+        </w:rPr>
+      </w:pPr>
+      <w:r>
+        <w:rPr>
+          <w:rFonts w:ascii="Times New Roman" w:hAnsi="Times New Roman" w:cs="Times New Roman"/>
+          <w:szCs w:val="32"/>
+        </w:rPr>
+        <w:t>Figure</w:t>
+      </w:r>
+      <w:r>
+        <w:rPr>
+          <w:rFonts w:ascii="Times New Roman" w:hAnsi="Times New Roman" w:cs="Times New Roman"/>
+          <w:szCs w:val="32"/>
         </w:rPr>
         <w:t xml:space="preserve"> </w:t>
+      </w:r>
+      <w:r>
+        <w:rPr>
+          <w:rFonts w:ascii="Times New Roman" w:hAnsi="Times New Roman" w:cs="Times New Roman"/>
+          <w:szCs w:val="32"/>
+        </w:rPr>
+        <w:t>3</w:t>
+      </w:r>
+      <w:r>
+        <w:rPr>
+          <w:rFonts w:ascii="Times New Roman" w:hAnsi="Times New Roman" w:cs="Times New Roman"/>
+          <w:szCs w:val="32"/>
+        </w:rPr>
+        <w:t xml:space="preserve">. </w:t>
+      </w:r>
+      <w:r>
+        <w:rPr>
+          <w:rFonts w:ascii="Times New Roman" w:hAnsi="Times New Roman" w:cs="Times New Roman"/>
+          <w:szCs w:val="32"/>
+        </w:rPr>
+        <w:t>Graph displaying the number of total turns for two AI agents comparing clustering detection, no clustering detection, and skipping previous hits.</w:t>
+      </w:r>
+    </w:p>
+    <w:p>
+      <w:pPr>
+        <w:spacing w:after="240" w:line="360" w:lineRule="auto"/>
+        <w:rPr>
+          <w:rFonts w:ascii="Times New Roman" w:hAnsi="Times New Roman" w:cs="Times New Roman"/>
+          <w:szCs w:val="32"/>
+        </w:rPr>
+      </w:pPr>
+      <w:r>
+        <w:rPr>
+          <w:rFonts w:ascii="Times New Roman" w:hAnsi="Times New Roman" w:cs="Times New Roman"/>
+          <w:szCs w:val="32"/>
+        </w:rPr>
+        <w:tab/>
+        <w:t>The strafing pattern also yielded notable results</w:t>
+      </w:r>
+      <w:r>
+        <w:rPr>
+          <w:rFonts w:ascii="Times New Roman" w:hAnsi="Times New Roman" w:cs="Times New Roman"/>
+          <w:szCs w:val="32"/>
+        </w:rPr>
+        <w:t xml:space="preserve">, as shown in Figure </w:t>
+      </w:r>
+      <w:r>
+        <w:rPr>
+          <w:rFonts w:ascii="Times New Roman" w:hAnsi="Times New Roman" w:cs="Times New Roman"/>
+          <w:szCs w:val="32"/>
+        </w:rPr>
+        <w:t>4</w:t>
+      </w:r>
+      <w:r>
+        <w:rPr>
+          <w:rFonts w:ascii="Times New Roman" w:hAnsi="Times New Roman" w:cs="Times New Roman"/>
+          <w:szCs w:val="32"/>
+        </w:rPr>
+        <w:t xml:space="preserve">. </w:t>
+      </w:r>
+      <w:r>
+        <w:rPr>
+          <w:rFonts w:ascii="Times New Roman" w:hAnsi="Times New Roman" w:cs="Times New Roman"/>
+          <w:szCs w:val="32"/>
+        </w:rPr>
+        <w:t>Utilizing the</w:t>
+      </w:r>
+      <w:r>
+        <w:rPr>
+          <w:rFonts w:ascii="Times New Roman" w:hAnsi="Times New Roman" w:cs="Times New Roman"/>
+          <w:szCs w:val="32"/>
+        </w:rPr>
+        <w:t xml:space="preserve"> strafing pattern, which divided the </w:t>
+      </w:r>
+      <w:r>
+        <w:rPr>
+          <w:rFonts w:ascii="Times New Roman" w:hAnsi="Times New Roman" w:cs="Times New Roman"/>
+          <w:szCs w:val="32"/>
+        </w:rPr>
+        <w:t>initial</w:t>
+      </w:r>
+      <w:r>
+        <w:rPr>
+          <w:rFonts w:ascii="Times New Roman" w:hAnsi="Times New Roman" w:cs="Times New Roman"/>
+          <w:szCs w:val="32"/>
+        </w:rPr>
+        <w:t xml:space="preserve"> number of shots by three,</w:t>
+      </w:r>
+      <w:r>
+        <w:rPr>
+          <w:rFonts w:ascii="Times New Roman" w:hAnsi="Times New Roman" w:cs="Times New Roman"/>
+          <w:szCs w:val="32"/>
+        </w:rPr>
+        <w:t xml:space="preserve"> followed by random shots to find the remaining ship, was </w:t>
+      </w:r>
+      <w:proofErr w:type="gramStart"/>
+      <w:r>
+        <w:rPr>
+          <w:rFonts w:ascii="Times New Roman" w:hAnsi="Times New Roman" w:cs="Times New Roman"/>
+          <w:szCs w:val="32"/>
+        </w:rPr>
+        <w:t>similar to</w:t>
+      </w:r>
+      <w:proofErr w:type="gramEnd"/>
+      <w:r>
+        <w:rPr>
+          <w:rFonts w:ascii="Times New Roman" w:hAnsi="Times New Roman" w:cs="Times New Roman"/>
+          <w:szCs w:val="32"/>
+        </w:rPr>
+        <w:t xml:space="preserve"> the strafing pattern </w:t>
+      </w:r>
+      <w:r>
+        <w:rPr>
+          <w:rFonts w:ascii="Times New Roman" w:hAnsi="Times New Roman" w:cs="Times New Roman"/>
+          <w:szCs w:val="32"/>
+        </w:rPr>
+        <w:t>combined with</w:t>
+      </w:r>
+      <w:r>
+        <w:rPr>
+          <w:rFonts w:ascii="Times New Roman" w:hAnsi="Times New Roman" w:cs="Times New Roman"/>
+          <w:szCs w:val="32"/>
+        </w:rPr>
+        <w:t xml:space="preserve"> a</w:t>
+      </w:r>
+      <w:r>
+        <w:rPr>
+          <w:rFonts w:ascii="Times New Roman" w:hAnsi="Times New Roman" w:cs="Times New Roman"/>
+          <w:szCs w:val="32"/>
+        </w:rPr>
+        <w:t xml:space="preserve"> minimal</w:t>
+      </w:r>
+      <w:r>
+        <w:rPr>
+          <w:rFonts w:ascii="Times New Roman" w:hAnsi="Times New Roman" w:cs="Times New Roman"/>
+          <w:szCs w:val="32"/>
+        </w:rPr>
+        <w:t xml:space="preserve"> cleanup pattern</w:t>
+      </w:r>
+      <w:r>
+        <w:rPr>
+          <w:rFonts w:ascii="Times New Roman" w:hAnsi="Times New Roman" w:cs="Times New Roman"/>
+          <w:szCs w:val="32"/>
+        </w:rPr>
+        <w:t xml:space="preserve">. However, they both outperformed </w:t>
+      </w:r>
+      <w:r>
+        <w:rPr>
+          <w:rFonts w:ascii="Times New Roman" w:hAnsi="Times New Roman" w:cs="Times New Roman"/>
+          <w:szCs w:val="32"/>
+        </w:rPr>
+        <w:t>random shots targeting even or odd squares</w:t>
+      </w:r>
+      <w:r>
+        <w:rPr>
+          <w:rFonts w:ascii="Times New Roman" w:hAnsi="Times New Roman" w:cs="Times New Roman"/>
+          <w:szCs w:val="32"/>
+        </w:rPr>
+        <w:t xml:space="preserve"> by about five turns per game</w:t>
+      </w:r>
+      <w:r>
+        <w:rPr>
+          <w:rFonts w:ascii="Times New Roman" w:hAnsi="Times New Roman" w:cs="Times New Roman"/>
+          <w:szCs w:val="32"/>
+        </w:rPr>
+        <w:t>.</w:t>
+      </w:r>
+      <w:r>
+        <w:rPr>
+          <w:rFonts w:ascii="Times New Roman" w:hAnsi="Times New Roman" w:cs="Times New Roman"/>
+          <w:szCs w:val="32"/>
+        </w:rPr>
+        <w:t xml:space="preserve"> They also outperformed completely random initial shots by about fifteen turns per game.</w:t>
       </w:r>
     </w:p>
     <w:p>
       <w:pPr>
         <w:spacing w:after="0" w:line="240" w:lineRule="auto"/>
         <w:rPr>
+          <w:rFonts w:ascii="Times New Roman" w:hAnsi="Times New Roman" w:cs="Times New Roman"/>
+          <w:szCs w:val="32"/>
+        </w:rPr>
+      </w:pPr>
+      <w:r>
+        <w:rPr>
+          <w:rFonts w:ascii="Times New Roman" w:hAnsi="Times New Roman" w:cs="Times New Roman"/>
+          <w:noProof/>
+          <w:sz w:val="20"/>
+        </w:rPr>
+        <w:lastRenderedPageBreak/>
+        <w:drawing>
+          <wp:inline distT="0" distB="0" distL="0" distR="0" wp14:anchorId="4537A9C5" wp14:editId="4493CF02">
+            <wp:extent cx="2743200" cy="3226279"/>
+            <wp:effectExtent l="0" t="0" r="0" b="12700"/>
+            <wp:docPr id="5" name="Chart 5">
+              <a:extLst xmlns:a="http://schemas.openxmlformats.org/drawingml/2006/main">
+                <a:ext uri="{FF2B5EF4-FFF2-40B4-BE49-F238E27FC236}">
+                  <a16:creationId xmlns:a16="http://schemas.microsoft.com/office/drawing/2014/main" id="{5579ECBC-9690-440F-9578-AB518027AE25}"/>
+                </a:ext>
+              </a:extLst>
+            </wp:docPr>
+            <wp:cNvGraphicFramePr/>
+            <a:graphic xmlns:a="http://schemas.openxmlformats.org/drawingml/2006/main">
+              <a:graphicData uri="http://schemas.openxmlformats.org/drawingml/2006/chart">
+                <c:chart xmlns:c="http://schemas.openxmlformats.org/drawingml/2006/chart" xmlns:r="http://schemas.openxmlformats.org/officeDocument/2006/relationships" r:id="rId8"/>
+              </a:graphicData>
+            </a:graphic>
+          </wp:inline>
+        </w:drawing>
+      </w:r>
+      <w:r>
+        <w:rPr>
+          <w:rFonts w:ascii="Times New Roman" w:hAnsi="Times New Roman" w:cs="Times New Roman"/>
+          <w:noProof/>
+          <w:sz w:val="20"/>
+        </w:rPr>
+        <w:t xml:space="preserve"> </w:t>
+      </w:r>
+    </w:p>
+    <w:p>
+      <w:pPr>
+        <w:spacing w:after="0" w:line="240" w:lineRule="auto"/>
+        <w:rPr>
           <w:rFonts w:ascii="Times New Roman" w:eastAsia="Times New Roman" w:hAnsi="Times New Roman" w:cs="Times New Roman"/>
           <w:szCs w:val="24"/>
         </w:rPr>
@@ -1138,7 +1742,7 @@
           <w:rFonts w:ascii="Times New Roman" w:eastAsia="Times New Roman" w:hAnsi="Times New Roman" w:cs="Times New Roman"/>
           <w:szCs w:val="24"/>
         </w:rPr>
-        <w:t>3</w:t>
+        <w:t>4</w:t>
       </w:r>
       <w:r>
         <w:rPr>
@@ -1192,7 +1796,7 @@
           <w:ilvl w:val="0"/>
           <w:numId w:val="1"/>
         </w:numPr>
-        <w:spacing w:after="240" w:line="360" w:lineRule="auto"/>
+        <w:spacing w:after="120" w:line="360" w:lineRule="auto"/>
         <w:rPr>
           <w:rFonts w:ascii="Times New Roman" w:hAnsi="Times New Roman" w:cs="Times New Roman"/>
           <w:sz w:val="24"/>
@@ -2391,6 +2995,453 @@
             </a:pPr>
             <a:r>
               <a:rPr lang="en-US"/>
+              <a:t>Iterations for Heatmap by Board Size</a:t>
+            </a:r>
+          </a:p>
+        </c:rich>
+      </c:tx>
+      <c:overlay val="0"/>
+      <c:spPr>
+        <a:noFill/>
+        <a:ln>
+          <a:noFill/>
+        </a:ln>
+        <a:effectLst/>
+      </c:spPr>
+      <c:txPr>
+        <a:bodyPr rot="0" spcFirstLastPara="1" vertOverflow="ellipsis" vert="horz" wrap="square" anchor="ctr" anchorCtr="1"/>
+        <a:lstStyle/>
+        <a:p>
+          <a:pPr>
+            <a:defRPr sz="1400" b="0" i="0" u="none" strike="noStrike" kern="1200" spc="0" baseline="0">
+              <a:solidFill>
+                <a:schemeClr val="tx1">
+                  <a:lumMod val="65000"/>
+                  <a:lumOff val="35000"/>
+                </a:schemeClr>
+              </a:solidFill>
+              <a:latin typeface="+mn-lt"/>
+              <a:ea typeface="+mn-ea"/>
+              <a:cs typeface="+mn-cs"/>
+            </a:defRPr>
+          </a:pPr>
+          <a:endParaRPr lang="en-US"/>
+        </a:p>
+      </c:txPr>
+    </c:title>
+    <c:autoTitleDeleted val="0"/>
+    <c:plotArea>
+      <c:layout/>
+      <c:lineChart>
+        <c:grouping val="standard"/>
+        <c:varyColors val="0"/>
+        <c:ser>
+          <c:idx val="0"/>
+          <c:order val="0"/>
+          <c:tx>
+            <c:strRef>
+              <c:f>Sheet1!$O$980</c:f>
+              <c:strCache>
+                <c:ptCount val="1"/>
+                <c:pt idx="0">
+                  <c:v>Iterations</c:v>
+                </c:pt>
+              </c:strCache>
+            </c:strRef>
+          </c:tx>
+          <c:spPr>
+            <a:ln w="28575" cap="rnd">
+              <a:solidFill>
+                <a:schemeClr val="accent1"/>
+              </a:solidFill>
+              <a:round/>
+            </a:ln>
+            <a:effectLst/>
+          </c:spPr>
+          <c:marker>
+            <c:symbol val="none"/>
+          </c:marker>
+          <c:cat>
+            <c:numRef>
+              <c:f>Sheet1!$P$979:$V$979</c:f>
+              <c:numCache>
+                <c:formatCode>General</c:formatCode>
+                <c:ptCount val="7"/>
+                <c:pt idx="0">
+                  <c:v>10</c:v>
+                </c:pt>
+                <c:pt idx="1">
+                  <c:v>50</c:v>
+                </c:pt>
+                <c:pt idx="2">
+                  <c:v>100</c:v>
+                </c:pt>
+                <c:pt idx="3">
+                  <c:v>150</c:v>
+                </c:pt>
+                <c:pt idx="4">
+                  <c:v>200</c:v>
+                </c:pt>
+                <c:pt idx="5">
+                  <c:v>250</c:v>
+                </c:pt>
+                <c:pt idx="6">
+                  <c:v>300</c:v>
+                </c:pt>
+              </c:numCache>
+            </c:numRef>
+          </c:cat>
+          <c:val>
+            <c:numRef>
+              <c:f>Sheet1!$P$980:$V$980</c:f>
+              <c:numCache>
+                <c:formatCode>General</c:formatCode>
+                <c:ptCount val="7"/>
+                <c:pt idx="0">
+                  <c:v>2200</c:v>
+                </c:pt>
+                <c:pt idx="1">
+                  <c:v>255000</c:v>
+                </c:pt>
+                <c:pt idx="2">
+                  <c:v>2020000</c:v>
+                </c:pt>
+                <c:pt idx="3">
+                  <c:v>6795000</c:v>
+                </c:pt>
+                <c:pt idx="4">
+                  <c:v>16080000</c:v>
+                </c:pt>
+                <c:pt idx="5">
+                  <c:v>31375000</c:v>
+                </c:pt>
+                <c:pt idx="6">
+                  <c:v>54180000</c:v>
+                </c:pt>
+              </c:numCache>
+            </c:numRef>
+          </c:val>
+          <c:smooth val="0"/>
+          <c:extLst>
+            <c:ext xmlns:c16="http://schemas.microsoft.com/office/drawing/2014/chart" uri="{C3380CC4-5D6E-409C-BE32-E72D297353CC}">
+              <c16:uniqueId val="{00000000-B4A8-4D91-A5AE-BF80EB2CF451}"/>
+            </c:ext>
+          </c:extLst>
+        </c:ser>
+        <c:dLbls>
+          <c:showLegendKey val="0"/>
+          <c:showVal val="0"/>
+          <c:showCatName val="0"/>
+          <c:showSerName val="0"/>
+          <c:showPercent val="0"/>
+          <c:showBubbleSize val="0"/>
+        </c:dLbls>
+        <c:smooth val="0"/>
+        <c:axId val="592756543"/>
+        <c:axId val="601587151"/>
+      </c:lineChart>
+      <c:catAx>
+        <c:axId val="592756543"/>
+        <c:scaling>
+          <c:orientation val="minMax"/>
+        </c:scaling>
+        <c:delete val="0"/>
+        <c:axPos val="b"/>
+        <c:title>
+          <c:tx>
+            <c:rich>
+              <a:bodyPr rot="0" spcFirstLastPara="1" vertOverflow="ellipsis" vert="horz" wrap="square" anchor="ctr" anchorCtr="1"/>
+              <a:lstStyle/>
+              <a:p>
+                <a:pPr>
+                  <a:defRPr sz="1000" b="0" i="0" u="none" strike="noStrike" kern="1200" baseline="0">
+                    <a:solidFill>
+                      <a:schemeClr val="tx1">
+                        <a:lumMod val="65000"/>
+                        <a:lumOff val="35000"/>
+                      </a:schemeClr>
+                    </a:solidFill>
+                    <a:latin typeface="+mn-lt"/>
+                    <a:ea typeface="+mn-ea"/>
+                    <a:cs typeface="+mn-cs"/>
+                  </a:defRPr>
+                </a:pPr>
+                <a:r>
+                  <a:rPr lang="en-US"/>
+                  <a:t>Board Size</a:t>
+                </a:r>
+              </a:p>
+            </c:rich>
+          </c:tx>
+          <c:overlay val="0"/>
+          <c:spPr>
+            <a:noFill/>
+            <a:ln>
+              <a:noFill/>
+            </a:ln>
+            <a:effectLst/>
+          </c:spPr>
+          <c:txPr>
+            <a:bodyPr rot="0" spcFirstLastPara="1" vertOverflow="ellipsis" vert="horz" wrap="square" anchor="ctr" anchorCtr="1"/>
+            <a:lstStyle/>
+            <a:p>
+              <a:pPr>
+                <a:defRPr sz="1000" b="0" i="0" u="none" strike="noStrike" kern="1200" baseline="0">
+                  <a:solidFill>
+                    <a:schemeClr val="tx1">
+                      <a:lumMod val="65000"/>
+                      <a:lumOff val="35000"/>
+                    </a:schemeClr>
+                  </a:solidFill>
+                  <a:latin typeface="+mn-lt"/>
+                  <a:ea typeface="+mn-ea"/>
+                  <a:cs typeface="+mn-cs"/>
+                </a:defRPr>
+              </a:pPr>
+              <a:endParaRPr lang="en-US"/>
+            </a:p>
+          </c:txPr>
+        </c:title>
+        <c:numFmt formatCode="General" sourceLinked="1"/>
+        <c:majorTickMark val="none"/>
+        <c:minorTickMark val="none"/>
+        <c:tickLblPos val="nextTo"/>
+        <c:spPr>
+          <a:noFill/>
+          <a:ln w="9525" cap="flat" cmpd="sng" algn="ctr">
+            <a:solidFill>
+              <a:schemeClr val="tx1">
+                <a:lumMod val="15000"/>
+                <a:lumOff val="85000"/>
+              </a:schemeClr>
+            </a:solidFill>
+            <a:round/>
+          </a:ln>
+          <a:effectLst/>
+        </c:spPr>
+        <c:txPr>
+          <a:bodyPr rot="-60000000" spcFirstLastPara="1" vertOverflow="ellipsis" vert="horz" wrap="square" anchor="ctr" anchorCtr="1"/>
+          <a:lstStyle/>
+          <a:p>
+            <a:pPr>
+              <a:defRPr sz="900" b="0" i="0" u="none" strike="noStrike" kern="1200" baseline="0">
+                <a:solidFill>
+                  <a:schemeClr val="tx1">
+                    <a:lumMod val="65000"/>
+                    <a:lumOff val="35000"/>
+                  </a:schemeClr>
+                </a:solidFill>
+                <a:latin typeface="+mn-lt"/>
+                <a:ea typeface="+mn-ea"/>
+                <a:cs typeface="+mn-cs"/>
+              </a:defRPr>
+            </a:pPr>
+            <a:endParaRPr lang="en-US"/>
+          </a:p>
+        </c:txPr>
+        <c:crossAx val="601587151"/>
+        <c:crosses val="autoZero"/>
+        <c:auto val="1"/>
+        <c:lblAlgn val="ctr"/>
+        <c:lblOffset val="100"/>
+        <c:noMultiLvlLbl val="0"/>
+      </c:catAx>
+      <c:valAx>
+        <c:axId val="601587151"/>
+        <c:scaling>
+          <c:orientation val="minMax"/>
+        </c:scaling>
+        <c:delete val="0"/>
+        <c:axPos val="l"/>
+        <c:majorGridlines>
+          <c:spPr>
+            <a:ln w="9525" cap="flat" cmpd="sng" algn="ctr">
+              <a:solidFill>
+                <a:schemeClr val="tx1">
+                  <a:lumMod val="15000"/>
+                  <a:lumOff val="85000"/>
+                </a:schemeClr>
+              </a:solidFill>
+              <a:round/>
+            </a:ln>
+            <a:effectLst/>
+          </c:spPr>
+        </c:majorGridlines>
+        <c:title>
+          <c:tx>
+            <c:rich>
+              <a:bodyPr rot="-5400000" spcFirstLastPara="1" vertOverflow="ellipsis" vert="horz" wrap="square" anchor="ctr" anchorCtr="1"/>
+              <a:lstStyle/>
+              <a:p>
+                <a:pPr>
+                  <a:defRPr sz="1000" b="0" i="0" u="none" strike="noStrike" kern="1200" baseline="0">
+                    <a:solidFill>
+                      <a:schemeClr val="tx1">
+                        <a:lumMod val="65000"/>
+                        <a:lumOff val="35000"/>
+                      </a:schemeClr>
+                    </a:solidFill>
+                    <a:latin typeface="+mn-lt"/>
+                    <a:ea typeface="+mn-ea"/>
+                    <a:cs typeface="+mn-cs"/>
+                  </a:defRPr>
+                </a:pPr>
+                <a:r>
+                  <a:rPr lang="en-US"/>
+                  <a:t>Number of Iterations</a:t>
+                </a:r>
+              </a:p>
+            </c:rich>
+          </c:tx>
+          <c:overlay val="0"/>
+          <c:spPr>
+            <a:noFill/>
+            <a:ln>
+              <a:noFill/>
+            </a:ln>
+            <a:effectLst/>
+          </c:spPr>
+          <c:txPr>
+            <a:bodyPr rot="-5400000" spcFirstLastPara="1" vertOverflow="ellipsis" vert="horz" wrap="square" anchor="ctr" anchorCtr="1"/>
+            <a:lstStyle/>
+            <a:p>
+              <a:pPr>
+                <a:defRPr sz="1000" b="0" i="0" u="none" strike="noStrike" kern="1200" baseline="0">
+                  <a:solidFill>
+                    <a:schemeClr val="tx1">
+                      <a:lumMod val="65000"/>
+                      <a:lumOff val="35000"/>
+                    </a:schemeClr>
+                  </a:solidFill>
+                  <a:latin typeface="+mn-lt"/>
+                  <a:ea typeface="+mn-ea"/>
+                  <a:cs typeface="+mn-cs"/>
+                </a:defRPr>
+              </a:pPr>
+              <a:endParaRPr lang="en-US"/>
+            </a:p>
+          </c:txPr>
+        </c:title>
+        <c:numFmt formatCode="General" sourceLinked="1"/>
+        <c:majorTickMark val="none"/>
+        <c:minorTickMark val="none"/>
+        <c:tickLblPos val="nextTo"/>
+        <c:spPr>
+          <a:noFill/>
+          <a:ln>
+            <a:noFill/>
+          </a:ln>
+          <a:effectLst/>
+        </c:spPr>
+        <c:txPr>
+          <a:bodyPr rot="-60000000" spcFirstLastPara="1" vertOverflow="ellipsis" vert="horz" wrap="square" anchor="ctr" anchorCtr="1"/>
+          <a:lstStyle/>
+          <a:p>
+            <a:pPr>
+              <a:defRPr sz="900" b="0" i="0" u="none" strike="noStrike" kern="1200" baseline="0">
+                <a:solidFill>
+                  <a:schemeClr val="tx1">
+                    <a:lumMod val="65000"/>
+                    <a:lumOff val="35000"/>
+                  </a:schemeClr>
+                </a:solidFill>
+                <a:latin typeface="+mn-lt"/>
+                <a:ea typeface="+mn-ea"/>
+                <a:cs typeface="+mn-cs"/>
+              </a:defRPr>
+            </a:pPr>
+            <a:endParaRPr lang="en-US"/>
+          </a:p>
+        </c:txPr>
+        <c:crossAx val="592756543"/>
+        <c:crosses val="autoZero"/>
+        <c:crossBetween val="between"/>
+      </c:valAx>
+      <c:spPr>
+        <a:noFill/>
+        <a:ln>
+          <a:noFill/>
+        </a:ln>
+        <a:effectLst/>
+      </c:spPr>
+    </c:plotArea>
+    <c:plotVisOnly val="1"/>
+    <c:dispBlanksAs val="gap"/>
+    <c:extLst>
+      <c:ext xmlns:c16r3="http://schemas.microsoft.com/office/drawing/2017/03/chart" uri="{56B9EC1D-385E-4148-901F-78D8002777C0}">
+        <c16r3:dataDisplayOptions16>
+          <c16r3:dispNaAsBlank val="1"/>
+        </c16r3:dataDisplayOptions16>
+      </c:ext>
+    </c:extLst>
+    <c:showDLblsOverMax val="0"/>
+  </c:chart>
+  <c:spPr>
+    <a:solidFill>
+      <a:schemeClr val="bg1"/>
+    </a:solidFill>
+    <a:ln w="9525" cap="flat" cmpd="sng" algn="ctr">
+      <a:solidFill>
+        <a:schemeClr val="tx1">
+          <a:lumMod val="15000"/>
+          <a:lumOff val="85000"/>
+        </a:schemeClr>
+      </a:solidFill>
+      <a:round/>
+    </a:ln>
+    <a:effectLst/>
+  </c:spPr>
+  <c:txPr>
+    <a:bodyPr/>
+    <a:lstStyle/>
+    <a:p>
+      <a:pPr>
+        <a:defRPr/>
+      </a:pPr>
+      <a:endParaRPr lang="en-US"/>
+    </a:p>
+  </c:txPr>
+  <c:externalData r:id="rId3">
+    <c:autoUpdate val="0"/>
+  </c:externalData>
+</c:chartSpace>
+</file>
+
+<file path=word/charts/chart3.xml><?xml version="1.0" encoding="utf-8"?>
+<c:chartSpace xmlns:c="http://schemas.openxmlformats.org/drawingml/2006/chart" xmlns:a="http://schemas.openxmlformats.org/drawingml/2006/main" xmlns:r="http://schemas.openxmlformats.org/officeDocument/2006/relationships" xmlns:c16r2="http://schemas.microsoft.com/office/drawing/2015/06/chart">
+  <c:date1904 val="0"/>
+  <c:lang val="en-US"/>
+  <c:roundedCorners val="0"/>
+  <mc:AlternateContent xmlns:mc="http://schemas.openxmlformats.org/markup-compatibility/2006">
+    <mc:Choice xmlns:c14="http://schemas.microsoft.com/office/drawing/2007/8/2/chart" Requires="c14">
+      <c14:style val="102"/>
+    </mc:Choice>
+    <mc:Fallback>
+      <c:style val="2"/>
+    </mc:Fallback>
+  </mc:AlternateContent>
+  <c:chart>
+    <c:title>
+      <c:tx>
+        <c:rich>
+          <a:bodyPr rot="0" spcFirstLastPara="1" vertOverflow="ellipsis" vert="horz" wrap="square" anchor="ctr" anchorCtr="1"/>
+          <a:lstStyle/>
+          <a:p>
+            <a:pPr>
+              <a:defRPr sz="1400" b="0" i="0" u="none" strike="noStrike" kern="1200" spc="0" baseline="0">
+                <a:solidFill>
+                  <a:schemeClr val="tx1">
+                    <a:lumMod val="65000"/>
+                    <a:lumOff val="35000"/>
+                  </a:schemeClr>
+                </a:solidFill>
+                <a:latin typeface="+mn-lt"/>
+                <a:ea typeface="+mn-ea"/>
+                <a:cs typeface="+mn-cs"/>
+              </a:defRPr>
+            </a:pPr>
+            <a:r>
+              <a:rPr lang="en-US"/>
               <a:t>Average Number of Turns Comparing AI</a:t>
             </a:r>
             <a:r>
@@ -2716,7 +3767,7 @@
 </c:chartSpace>
 </file>
 
-<file path=word/charts/chart3.xml><?xml version="1.0" encoding="utf-8"?>
+<file path=word/charts/chart4.xml><?xml version="1.0" encoding="utf-8"?>
 <c:chartSpace xmlns:c="http://schemas.openxmlformats.org/drawingml/2006/chart" xmlns:a="http://schemas.openxmlformats.org/drawingml/2006/main" xmlns:r="http://schemas.openxmlformats.org/officeDocument/2006/relationships" xmlns:c16r2="http://schemas.microsoft.com/office/drawing/2015/06/chart">
   <c:date1904 val="0"/>
   <c:lang val="en-US"/>
@@ -2737,7 +3788,7 @@
           <a:lstStyle/>
           <a:p>
             <a:pPr>
-              <a:defRPr sz="1400" b="0" i="0" u="none" strike="noStrike" kern="1200" spc="0" baseline="0">
+              <a:defRPr sz="1600" b="1" i="0" u="none" strike="noStrike" kern="1200" cap="all" spc="120" normalizeH="0" baseline="0">
                 <a:solidFill>
                   <a:schemeClr val="tx1">
                     <a:lumMod val="65000"/>
@@ -2750,14 +3801,9 @@
               </a:defRPr>
             </a:pPr>
             <a:r>
-              <a:rPr lang="en-US"/>
-              <a:t>Average Number</a:t>
+              <a:rPr lang="en-US" b="0"/>
+              <a:t>Average Number of Turns for AI Comparing Shot Placement</a:t>
             </a:r>
-            <a:r>
-              <a:rPr lang="en-US" baseline="0"/>
-              <a:t> of Turns for AI Comparing Shot Placement</a:t>
-            </a:r>
-            <a:endParaRPr lang="en-US"/>
           </a:p>
         </c:rich>
       </c:tx>
@@ -2774,7 +3820,7 @@
         <a:lstStyle/>
         <a:p>
           <a:pPr>
-            <a:defRPr sz="1400" b="0" i="0" u="none" strike="noStrike" kern="1200" spc="0" baseline="0">
+            <a:defRPr sz="1600" b="1" i="0" u="none" strike="noStrike" kern="1200" cap="all" spc="120" normalizeH="0" baseline="0">
               <a:solidFill>
                 <a:schemeClr val="tx1">
                   <a:lumMod val="65000"/>
@@ -2821,6 +3867,63 @@
             <a:effectLst/>
           </c:spPr>
           <c:invertIfNegative val="0"/>
+          <c:dLbls>
+            <c:spPr>
+              <a:noFill/>
+              <a:ln>
+                <a:noFill/>
+              </a:ln>
+              <a:effectLst/>
+            </c:spPr>
+            <c:txPr>
+              <a:bodyPr rot="-5400000" spcFirstLastPara="1" vertOverflow="clip" horzOverflow="clip" vert="horz" wrap="square" lIns="38100" tIns="19050" rIns="38100" bIns="19050" anchor="ctr" anchorCtr="1">
+                <a:spAutoFit/>
+              </a:bodyPr>
+              <a:lstStyle/>
+              <a:p>
+                <a:pPr>
+                  <a:defRPr sz="800" b="0" i="0" u="none" strike="noStrike" kern="1200" baseline="0">
+                    <a:solidFill>
+                      <a:schemeClr val="tx1">
+                        <a:lumMod val="50000"/>
+                        <a:lumOff val="50000"/>
+                      </a:schemeClr>
+                    </a:solidFill>
+                    <a:latin typeface="+mn-lt"/>
+                    <a:ea typeface="+mn-ea"/>
+                    <a:cs typeface="+mn-cs"/>
+                  </a:defRPr>
+                </a:pPr>
+                <a:endParaRPr lang="en-US"/>
+              </a:p>
+            </c:txPr>
+            <c:dLblPos val="outEnd"/>
+            <c:showLegendKey val="0"/>
+            <c:showVal val="1"/>
+            <c:showCatName val="0"/>
+            <c:showSerName val="0"/>
+            <c:showPercent val="0"/>
+            <c:showBubbleSize val="0"/>
+            <c:showLeaderLines val="0"/>
+            <c:extLst>
+              <c:ext xmlns:c15="http://schemas.microsoft.com/office/drawing/2012/chart" uri="{CE6537A1-D6FC-4f65-9D91-7224C49458BB}">
+                <c15:showLeaderLines val="1"/>
+                <c15:leaderLines>
+                  <c:spPr>
+                    <a:ln w="9525">
+                      <a:solidFill>
+                        <a:schemeClr val="tx1">
+                          <a:lumMod val="35000"/>
+                          <a:lumOff val="65000"/>
+                        </a:schemeClr>
+                      </a:solidFill>
+                    </a:ln>
+                    <a:effectLst/>
+                  </c:spPr>
+                </c15:leaderLines>
+              </c:ext>
+            </c:extLst>
+          </c:dLbls>
           <c:cat>
             <c:strRef>
               <c:f>Sheet1!$B$1003:$E$1003</c:f>
@@ -2869,15 +3972,16 @@
           </c:extLst>
         </c:ser>
         <c:dLbls>
+          <c:dLblPos val="outEnd"/>
           <c:showLegendKey val="0"/>
-          <c:showVal val="0"/>
+          <c:showVal val="1"/>
           <c:showCatName val="0"/>
           <c:showSerName val="0"/>
           <c:showPercent val="0"/>
           <c:showBubbleSize val="0"/>
         </c:dLbls>
-        <c:gapWidth val="219"/>
-        <c:overlap val="-27"/>
+        <c:gapWidth val="444"/>
+        <c:overlap val="-90"/>
         <c:axId val="1956303120"/>
         <c:axId val="2010494464"/>
       </c:barChart>
@@ -2888,6 +3992,20 @@
         </c:scaling>
         <c:delete val="0"/>
         <c:axPos val="b"/>
+        <c:majorGridlines>
+          <c:spPr>
+            <a:ln w="9525" cap="flat" cmpd="sng" algn="ctr">
+              <a:solidFill>
+                <a:schemeClr val="tx1">
+                  <a:lumMod val="15000"/>
+                  <a:lumOff val="85000"/>
+                </a:schemeClr>
+              </a:solidFill>
+              <a:round/>
+            </a:ln>
+            <a:effectLst/>
+          </c:spPr>
+        </c:majorGridlines>
         <c:numFmt formatCode="General" sourceLinked="1"/>
         <c:majorTickMark val="none"/>
         <c:minorTickMark val="none"/>
@@ -2910,7 +4028,7 @@
           <a:lstStyle/>
           <a:p>
             <a:pPr>
-              <a:defRPr sz="900" b="0" i="0" u="none" strike="noStrike" kern="1200" baseline="0">
+              <a:defRPr sz="800" b="0" i="0" u="none" strike="noStrike" kern="1200" cap="all" spc="120" normalizeH="0" baseline="0">
                 <a:solidFill>
                   <a:schemeClr val="tx1">
                     <a:lumMod val="65000"/>
@@ -2937,22 +4055,8 @@
         <c:scaling>
           <c:orientation val="minMax"/>
         </c:scaling>
-        <c:delete val="0"/>
+        <c:delete val="1"/>
         <c:axPos val="l"/>
-        <c:majorGridlines>
-          <c:spPr>
-            <a:ln w="9525" cap="flat" cmpd="sng" algn="ctr">
-              <a:solidFill>
-                <a:schemeClr val="tx1">
-                  <a:lumMod val="15000"/>
-                  <a:lumOff val="85000"/>
-                </a:schemeClr>
-              </a:solidFill>
-              <a:round/>
-            </a:ln>
-            <a:effectLst/>
-          </c:spPr>
-        </c:majorGridlines>
         <c:title>
           <c:tx>
             <c:rich>
@@ -2960,7 +4064,7 @@
               <a:lstStyle/>
               <a:p>
                 <a:pPr>
-                  <a:defRPr sz="1000" b="0" i="0" u="none" strike="noStrike" kern="1200" baseline="0">
+                  <a:defRPr sz="900" b="0" i="0" u="none" strike="noStrike" kern="1200" cap="all" baseline="0">
                     <a:solidFill>
                       <a:schemeClr val="tx1">
                         <a:lumMod val="65000"/>
@@ -2992,7 +4096,7 @@
             <a:lstStyle/>
             <a:p>
               <a:pPr>
-                <a:defRPr sz="1000" b="0" i="0" u="none" strike="noStrike" kern="1200" baseline="0">
+                <a:defRPr sz="900" b="0" i="0" u="none" strike="noStrike" kern="1200" cap="all" baseline="0">
                   <a:solidFill>
                     <a:schemeClr val="tx1">
                       <a:lumMod val="65000"/>
@@ -3012,33 +4116,6 @@
         <c:majorTickMark val="none"/>
         <c:minorTickMark val="none"/>
         <c:tickLblPos val="nextTo"/>
-        <c:spPr>
-          <a:noFill/>
-          <a:ln>
-            <a:noFill/>
-          </a:ln>
-          <a:effectLst/>
-        </c:spPr>
-        <c:txPr>
-          <a:bodyPr rot="-60000000" spcFirstLastPara="1" vertOverflow="ellipsis" vert="horz" wrap="square" anchor="ctr" anchorCtr="1"/>
-          <a:lstStyle/>
-          <a:p>
-            <a:pPr>
-              <a:defRPr sz="900" b="0" i="0" u="none" strike="noStrike" kern="1200" baseline="0">
-                <a:solidFill>
-                  <a:schemeClr val="tx1">
-                    <a:lumMod val="65000"/>
-                    <a:lumOff val="35000"/>
-                  </a:schemeClr>
-                </a:solidFill>
-                <a:latin typeface="+mn-lt"/>
-                <a:ea typeface="+mn-ea"/>
-                <a:cs typeface="+mn-cs"/>
-              </a:defRPr>
-            </a:pPr>
-            <a:endParaRPr lang="en-US"/>
-          </a:p>
-        </c:txPr>
         <c:crossAx val="1956303120"/>
         <c:crosses val="autoZero"/>
         <c:crossBetween val="between"/>
@@ -3064,7 +4141,7 @@
   </c:chart>
   <c:spPr>
     <a:solidFill>
-      <a:schemeClr val="bg1"/>
+      <a:schemeClr val="lt1"/>
     </a:solidFill>
     <a:ln w="9525" cap="flat" cmpd="sng" algn="ctr">
       <a:solidFill>
@@ -3213,6 +4290,46 @@
 </cs:colorStyle>
 </file>
 
+<file path=word/charts/colors4.xml><?xml version="1.0" encoding="utf-8"?>
+<cs:colorStyle xmlns:cs="http://schemas.microsoft.com/office/drawing/2012/chartStyle" xmlns:a="http://schemas.openxmlformats.org/drawingml/2006/main" meth="cycle" id="10">
+  <a:schemeClr val="accent1"/>
+  <a:schemeClr val="accent2"/>
+  <a:schemeClr val="accent3"/>
+  <a:schemeClr val="accent4"/>
+  <a:schemeClr val="accent5"/>
+  <a:schemeClr val="accent6"/>
+  <cs:variation/>
+  <cs:variation>
+    <a:lumMod val="60000"/>
+  </cs:variation>
+  <cs:variation>
+    <a:lumMod val="80000"/>
+    <a:lumOff val="20000"/>
+  </cs:variation>
+  <cs:variation>
+    <a:lumMod val="80000"/>
+  </cs:variation>
+  <cs:variation>
+    <a:lumMod val="60000"/>
+    <a:lumOff val="40000"/>
+  </cs:variation>
+  <cs:variation>
+    <a:lumMod val="50000"/>
+  </cs:variation>
+  <cs:variation>
+    <a:lumMod val="70000"/>
+    <a:lumOff val="30000"/>
+  </cs:variation>
+  <cs:variation>
+    <a:lumMod val="70000"/>
+  </cs:variation>
+  <cs:variation>
+    <a:lumMod val="50000"/>
+    <a:lumOff val="50000"/>
+  </cs:variation>
+</cs:colorStyle>
+</file>
+
 <file path=word/charts/style1.xml><?xml version="1.0" encoding="utf-8"?>
 <cs:chartStyle xmlns:cs="http://schemas.microsoft.com/office/drawing/2012/chartStyle" xmlns:a="http://schemas.openxmlformats.org/drawingml/2006/main" id="201">
   <cs:axisTitle>
@@ -3717,7 +4834,7 @@
 </file>
 
 <file path=word/charts/style2.xml><?xml version="1.0" encoding="utf-8"?>
-<cs:chartStyle xmlns:cs="http://schemas.microsoft.com/office/drawing/2012/chartStyle" xmlns:a="http://schemas.openxmlformats.org/drawingml/2006/main" id="201">
+<cs:chartStyle xmlns:cs="http://schemas.microsoft.com/office/drawing/2012/chartStyle" xmlns:a="http://schemas.openxmlformats.org/drawingml/2006/main" id="227">
   <cs:axisTitle>
     <cs:lnRef idx="0"/>
     <cs:fillRef idx="0"/>
@@ -3825,6 +4942,11 @@
     <cs:fontRef idx="minor">
       <a:schemeClr val="tx1"/>
     </cs:fontRef>
+    <cs:spPr>
+      <a:solidFill>
+        <a:schemeClr val="phClr"/>
+      </a:solidFill>
+    </cs:spPr>
   </cs:dataPoint>
   <cs:dataPoint3D>
     <cs:lnRef idx="0"/>
@@ -3835,6 +4957,11 @@
     <cs:fontRef idx="minor">
       <a:schemeClr val="tx1"/>
     </cs:fontRef>
+    <cs:spPr>
+      <a:solidFill>
+        <a:schemeClr val="phClr"/>
+      </a:solidFill>
+    </cs:spPr>
   </cs:dataPoint3D>
   <cs:dataPointLine>
     <cs:lnRef idx="0">
@@ -3866,6 +4993,9 @@
       <a:schemeClr val="tx1"/>
     </cs:fontRef>
     <cs:spPr>
+      <a:solidFill>
+        <a:schemeClr val="phClr"/>
+      </a:solidFill>
       <a:ln w="9525">
         <a:solidFill>
           <a:schemeClr val="phClr"/>
@@ -4718,6 +5848,530 @@
         <a:noFill/>
       </a:ln>
     </cs:spPr>
+  </cs:wall>
+</cs:chartStyle>
+</file>
+
+<file path=word/charts/style4.xml><?xml version="1.0" encoding="utf-8"?>
+<cs:chartStyle xmlns:cs="http://schemas.microsoft.com/office/drawing/2012/chartStyle" xmlns:a="http://schemas.openxmlformats.org/drawingml/2006/main" id="202">
+  <cs:axisTitle>
+    <cs:lnRef idx="0"/>
+    <cs:fillRef idx="0"/>
+    <cs:effectRef idx="0"/>
+    <cs:fontRef idx="minor">
+      <a:schemeClr val="tx1">
+        <a:lumMod val="65000"/>
+        <a:lumOff val="35000"/>
+      </a:schemeClr>
+    </cs:fontRef>
+    <cs:defRPr sz="900" kern="1200" cap="all"/>
+  </cs:axisTitle>
+  <cs:categoryAxis>
+    <cs:lnRef idx="0"/>
+    <cs:fillRef idx="0"/>
+    <cs:effectRef idx="0"/>
+    <cs:fontRef idx="minor">
+      <a:schemeClr val="tx1">
+        <a:lumMod val="65000"/>
+        <a:lumOff val="35000"/>
+      </a:schemeClr>
+    </cs:fontRef>
+    <cs:spPr>
+      <a:ln w="9525" cap="flat" cmpd="sng" algn="ctr">
+        <a:solidFill>
+          <a:schemeClr val="tx1">
+            <a:lumMod val="15000"/>
+            <a:lumOff val="85000"/>
+          </a:schemeClr>
+        </a:solidFill>
+        <a:round/>
+      </a:ln>
+    </cs:spPr>
+    <cs:defRPr sz="800" kern="1200" cap="all" spc="120" normalizeH="0" baseline="0"/>
+  </cs:categoryAxis>
+  <cs:chartArea mods="allowNoFillOverride allowNoLineOverride">
+    <cs:lnRef idx="0"/>
+    <cs:fillRef idx="0"/>
+    <cs:effectRef idx="0"/>
+    <cs:fontRef idx="minor">
+      <a:schemeClr val="dk1"/>
+    </cs:fontRef>
+    <cs:spPr>
+      <a:solidFill>
+        <a:schemeClr val="lt1"/>
+      </a:solidFill>
+      <a:ln w="9525" cap="flat" cmpd="sng" algn="ctr">
+        <a:solidFill>
+          <a:schemeClr val="tx1">
+            <a:lumMod val="15000"/>
+            <a:lumOff val="85000"/>
+          </a:schemeClr>
+        </a:solidFill>
+        <a:round/>
+      </a:ln>
+    </cs:spPr>
+    <cs:defRPr sz="900" kern="1200"/>
+  </cs:chartArea>
+  <cs:dataLabel>
+    <cs:lnRef idx="0"/>
+    <cs:fillRef idx="0"/>
+    <cs:effectRef idx="0"/>
+    <cs:fontRef idx="minor">
+      <a:schemeClr val="tx1">
+        <a:lumMod val="50000"/>
+        <a:lumOff val="50000"/>
+      </a:schemeClr>
+    </cs:fontRef>
+    <cs:defRPr sz="800" b="0" i="0" u="none" strike="noStrike" kern="1200" baseline="0"/>
+    <cs:bodyPr rot="-5400000" spcFirstLastPara="1" vertOverflow="clip" horzOverflow="clip" vert="horz" wrap="square" lIns="38100" tIns="19050" rIns="38100" bIns="19050" anchor="ctr" anchorCtr="1">
+      <a:spAutoFit/>
+    </cs:bodyPr>
+  </cs:dataLabel>
+  <cs:dataLabelCallout>
+    <cs:lnRef idx="0"/>
+    <cs:fillRef idx="0"/>
+    <cs:effectRef idx="0"/>
+    <cs:fontRef idx="minor">
+      <a:schemeClr val="dk1">
+        <a:lumMod val="65000"/>
+        <a:lumOff val="35000"/>
+      </a:schemeClr>
+    </cs:fontRef>
+    <cs:spPr>
+      <a:solidFill>
+        <a:schemeClr val="lt1"/>
+      </a:solidFill>
+      <a:ln>
+        <a:solidFill>
+          <a:schemeClr val="dk1">
+            <a:lumMod val="25000"/>
+            <a:lumOff val="75000"/>
+          </a:schemeClr>
+        </a:solidFill>
+      </a:ln>
+    </cs:spPr>
+    <cs:defRPr sz="900" kern="1200"/>
+    <cs:bodyPr rot="0" spcFirstLastPara="1" vertOverflow="clip" horzOverflow="clip" vert="horz" wrap="square" lIns="36576" tIns="18288" rIns="36576" bIns="18288" anchor="ctr" anchorCtr="1">
+      <a:spAutoFit/>
+    </cs:bodyPr>
+  </cs:dataLabelCallout>
+  <cs:dataPoint>
+    <cs:lnRef idx="0"/>
+    <cs:fillRef idx="0">
+      <cs:styleClr val="auto"/>
+    </cs:fillRef>
+    <cs:effectRef idx="0"/>
+    <cs:fontRef idx="minor">
+      <a:schemeClr val="dk1"/>
+    </cs:fontRef>
+    <cs:spPr>
+      <a:solidFill>
+        <a:schemeClr val="phClr"/>
+      </a:solidFill>
+    </cs:spPr>
+  </cs:dataPoint>
+  <cs:dataPoint3D>
+    <cs:lnRef idx="0"/>
+    <cs:fillRef idx="0">
+      <cs:styleClr val="auto"/>
+    </cs:fillRef>
+    <cs:effectRef idx="0"/>
+    <cs:fontRef idx="minor">
+      <a:schemeClr val="dk1"/>
+    </cs:fontRef>
+    <cs:spPr>
+      <a:solidFill>
+        <a:schemeClr val="phClr"/>
+      </a:solidFill>
+    </cs:spPr>
+  </cs:dataPoint3D>
+  <cs:dataPointLine>
+    <cs:lnRef idx="0">
+      <cs:styleClr val="auto"/>
+    </cs:lnRef>
+    <cs:fillRef idx="0"/>
+    <cs:effectRef idx="0"/>
+    <cs:fontRef idx="minor">
+      <a:schemeClr val="dk1"/>
+    </cs:fontRef>
+    <cs:spPr>
+      <a:ln w="22225" cap="rnd">
+        <a:solidFill>
+          <a:schemeClr val="phClr"/>
+        </a:solidFill>
+        <a:round/>
+      </a:ln>
+    </cs:spPr>
+  </cs:dataPointLine>
+  <cs:dataPointMarker>
+    <cs:lnRef idx="0">
+      <cs:styleClr val="auto"/>
+    </cs:lnRef>
+    <cs:fillRef idx="0">
+      <cs:styleClr val="auto"/>
+    </cs:fillRef>
+    <cs:effectRef idx="0"/>
+    <cs:fontRef idx="minor">
+      <a:schemeClr val="dk1"/>
+    </cs:fontRef>
+    <cs:spPr>
+      <a:solidFill>
+        <a:schemeClr val="phClr"/>
+      </a:solidFill>
+      <a:ln w="9525">
+        <a:solidFill>
+          <a:schemeClr val="phClr"/>
+        </a:solidFill>
+        <a:round/>
+      </a:ln>
+    </cs:spPr>
+  </cs:dataPointMarker>
+  <cs:dataPointMarkerLayout size="6"/>
+  <cs:dataPointWireframe>
+    <cs:lnRef idx="0">
+      <cs:styleClr val="auto"/>
+    </cs:lnRef>
+    <cs:fillRef idx="0"/>
+    <cs:effectRef idx="0"/>
+    <cs:fontRef idx="minor">
+      <a:schemeClr val="dk1"/>
+    </cs:fontRef>
+    <cs:spPr>
+      <a:ln w="9525" cap="rnd">
+        <a:solidFill>
+          <a:schemeClr val="phClr"/>
+        </a:solidFill>
+        <a:round/>
+      </a:ln>
+    </cs:spPr>
+  </cs:dataPointWireframe>
+  <cs:dataTable>
+    <cs:lnRef idx="0"/>
+    <cs:fillRef idx="0"/>
+    <cs:effectRef idx="0"/>
+    <cs:fontRef idx="minor">
+      <a:schemeClr val="tx1">
+        <a:lumMod val="65000"/>
+        <a:lumOff val="35000"/>
+      </a:schemeClr>
+    </cs:fontRef>
+    <cs:spPr>
+      <a:ln w="9525">
+        <a:solidFill>
+          <a:schemeClr val="tx1">
+            <a:lumMod val="15000"/>
+            <a:lumOff val="85000"/>
+          </a:schemeClr>
+        </a:solidFill>
+      </a:ln>
+    </cs:spPr>
+    <cs:defRPr sz="900" kern="1200"/>
+  </cs:dataTable>
+  <cs:downBar>
+    <cs:lnRef idx="0"/>
+    <cs:fillRef idx="0"/>
+    <cs:effectRef idx="0"/>
+    <cs:fontRef idx="minor">
+      <a:schemeClr val="dk1"/>
+    </cs:fontRef>
+    <cs:spPr>
+      <a:solidFill>
+        <a:schemeClr val="dk1">
+          <a:lumMod val="75000"/>
+          <a:lumOff val="25000"/>
+        </a:schemeClr>
+      </a:solidFill>
+      <a:ln w="9525">
+        <a:solidFill>
+          <a:schemeClr val="tx1">
+            <a:lumMod val="15000"/>
+            <a:lumOff val="85000"/>
+          </a:schemeClr>
+        </a:solidFill>
+      </a:ln>
+    </cs:spPr>
+  </cs:downBar>
+  <cs:dropLine>
+    <cs:lnRef idx="0"/>
+    <cs:fillRef idx="0"/>
+    <cs:effectRef idx="0"/>
+    <cs:fontRef idx="minor">
+      <a:schemeClr val="dk1"/>
+    </cs:fontRef>
+    <cs:spPr>
+      <a:ln w="9525">
+        <a:solidFill>
+          <a:schemeClr val="tx1">
+            <a:lumMod val="35000"/>
+            <a:lumOff val="65000"/>
+          </a:schemeClr>
+        </a:solidFill>
+      </a:ln>
+    </cs:spPr>
+  </cs:dropLine>
+  <cs:errorBar>
+    <cs:lnRef idx="0"/>
+    <cs:fillRef idx="0"/>
+    <cs:effectRef idx="0"/>
+    <cs:fontRef idx="minor">
+      <a:schemeClr val="dk1"/>
+    </cs:fontRef>
+    <cs:spPr>
+      <a:ln w="9525">
+        <a:solidFill>
+          <a:schemeClr val="tx1">
+            <a:lumMod val="65000"/>
+            <a:lumOff val="35000"/>
+          </a:schemeClr>
+        </a:solidFill>
+        <a:round/>
+      </a:ln>
+    </cs:spPr>
+  </cs:errorBar>
+  <cs:floor>
+    <cs:lnRef idx="0"/>
+    <cs:fillRef idx="0"/>
+    <cs:effectRef idx="0"/>
+    <cs:fontRef idx="minor">
+      <a:schemeClr val="dk1"/>
+    </cs:fontRef>
+  </cs:floor>
+  <cs:gridlineMajor>
+    <cs:lnRef idx="0"/>
+    <cs:fillRef idx="0"/>
+    <cs:effectRef idx="0"/>
+    <cs:fontRef idx="minor">
+      <a:schemeClr val="dk1"/>
+    </cs:fontRef>
+    <cs:spPr>
+      <a:ln w="9525" cap="flat" cmpd="sng" algn="ctr">
+        <a:solidFill>
+          <a:schemeClr val="tx1">
+            <a:lumMod val="15000"/>
+            <a:lumOff val="85000"/>
+          </a:schemeClr>
+        </a:solidFill>
+        <a:round/>
+      </a:ln>
+    </cs:spPr>
+  </cs:gridlineMajor>
+  <cs:gridlineMinor>
+    <cs:lnRef idx="0"/>
+    <cs:fillRef idx="0"/>
+    <cs:effectRef idx="0"/>
+    <cs:fontRef idx="minor">
+      <a:schemeClr val="dk1"/>
+    </cs:fontRef>
+    <cs:spPr>
+      <a:ln>
+        <a:solidFill>
+          <a:schemeClr val="tx1">
+            <a:lumMod val="5000"/>
+            <a:lumOff val="95000"/>
+          </a:schemeClr>
+        </a:solidFill>
+      </a:ln>
+    </cs:spPr>
+  </cs:gridlineMinor>
+  <cs:hiLoLine>
+    <cs:lnRef idx="0"/>
+    <cs:fillRef idx="0"/>
+    <cs:effectRef idx="0"/>
+    <cs:fontRef idx="minor">
+      <a:schemeClr val="dk1"/>
+    </cs:fontRef>
+    <cs:spPr>
+      <a:ln w="9525">
+        <a:solidFill>
+          <a:schemeClr val="tx1">
+            <a:lumMod val="50000"/>
+            <a:lumOff val="50000"/>
+          </a:schemeClr>
+        </a:solidFill>
+      </a:ln>
+    </cs:spPr>
+  </cs:hiLoLine>
+  <cs:leaderLine>
+    <cs:lnRef idx="0"/>
+    <cs:fillRef idx="0"/>
+    <cs:effectRef idx="0"/>
+    <cs:fontRef idx="minor">
+      <a:schemeClr val="dk1"/>
+    </cs:fontRef>
+    <cs:spPr>
+      <a:ln w="9525">
+        <a:solidFill>
+          <a:schemeClr val="tx1">
+            <a:lumMod val="35000"/>
+            <a:lumOff val="65000"/>
+          </a:schemeClr>
+        </a:solidFill>
+      </a:ln>
+    </cs:spPr>
+  </cs:leaderLine>
+  <cs:legend>
+    <cs:lnRef idx="0"/>
+    <cs:fillRef idx="0"/>
+    <cs:effectRef idx="0"/>
+    <cs:fontRef idx="minor">
+      <a:schemeClr val="tx1">
+        <a:lumMod val="65000"/>
+        <a:lumOff val="35000"/>
+      </a:schemeClr>
+    </cs:fontRef>
+    <cs:defRPr sz="900" kern="1200"/>
+  </cs:legend>
+  <cs:plotArea mods="allowNoFillOverride allowNoLineOverride">
+    <cs:lnRef idx="0"/>
+    <cs:fillRef idx="0"/>
+    <cs:effectRef idx="0"/>
+    <cs:fontRef idx="minor">
+      <a:schemeClr val="dk1"/>
+    </cs:fontRef>
+  </cs:plotArea>
+  <cs:plotArea3D mods="allowNoFillOverride allowNoLineOverride">
+    <cs:lnRef idx="0"/>
+    <cs:fillRef idx="0"/>
+    <cs:effectRef idx="0"/>
+    <cs:fontRef idx="minor">
+      <a:schemeClr val="dk1"/>
+    </cs:fontRef>
+  </cs:plotArea3D>
+  <cs:seriesAxis>
+    <cs:lnRef idx="0"/>
+    <cs:fillRef idx="0"/>
+    <cs:effectRef idx="0"/>
+    <cs:fontRef idx="minor">
+      <a:schemeClr val="tx1">
+        <a:lumMod val="65000"/>
+        <a:lumOff val="35000"/>
+      </a:schemeClr>
+    </cs:fontRef>
+    <cs:spPr>
+      <a:ln w="9525" cap="flat" cmpd="sng" algn="ctr">
+        <a:solidFill>
+          <a:schemeClr val="tx1">
+            <a:lumMod val="15000"/>
+            <a:lumOff val="85000"/>
+          </a:schemeClr>
+        </a:solidFill>
+        <a:round/>
+      </a:ln>
+    </cs:spPr>
+    <cs:defRPr sz="900" kern="1200"/>
+  </cs:seriesAxis>
+  <cs:seriesLine>
+    <cs:lnRef idx="0"/>
+    <cs:fillRef idx="0"/>
+    <cs:effectRef idx="0"/>
+    <cs:fontRef idx="minor">
+      <a:schemeClr val="dk1"/>
+    </cs:fontRef>
+    <cs:spPr>
+      <a:ln w="9525">
+        <a:solidFill>
+          <a:schemeClr val="tx1">
+            <a:lumMod val="35000"/>
+            <a:lumOff val="65000"/>
+          </a:schemeClr>
+        </a:solidFill>
+        <a:round/>
+      </a:ln>
+    </cs:spPr>
+  </cs:seriesLine>
+  <cs:title>
+    <cs:lnRef idx="0"/>
+    <cs:fillRef idx="0"/>
+    <cs:effectRef idx="0"/>
+    <cs:fontRef idx="minor">
+      <a:schemeClr val="tx1">
+        <a:lumMod val="65000"/>
+        <a:lumOff val="35000"/>
+      </a:schemeClr>
+    </cs:fontRef>
+    <cs:defRPr sz="1600" b="1" kern="1200" cap="all" spc="120" normalizeH="0" baseline="0"/>
+  </cs:title>
+  <cs:trendline>
+    <cs:lnRef idx="0">
+      <cs:styleClr val="auto"/>
+    </cs:lnRef>
+    <cs:fillRef idx="0"/>
+    <cs:effectRef idx="0"/>
+    <cs:fontRef idx="minor">
+      <a:schemeClr val="dk1"/>
+    </cs:fontRef>
+    <cs:spPr>
+      <a:ln w="19050" cap="rnd">
+        <a:solidFill>
+          <a:schemeClr val="phClr"/>
+        </a:solidFill>
+        <a:prstDash val="sysDash"/>
+      </a:ln>
+    </cs:spPr>
+  </cs:trendline>
+  <cs:trendlineLabel>
+    <cs:lnRef idx="0"/>
+    <cs:fillRef idx="0"/>
+    <cs:effectRef idx="0"/>
+    <cs:fontRef idx="minor">
+      <a:schemeClr val="tx1">
+        <a:lumMod val="65000"/>
+        <a:lumOff val="35000"/>
+      </a:schemeClr>
+    </cs:fontRef>
+    <cs:defRPr sz="800" kern="1200"/>
+  </cs:trendlineLabel>
+  <cs:upBar>
+    <cs:lnRef idx="0"/>
+    <cs:fillRef idx="0"/>
+    <cs:effectRef idx="0"/>
+    <cs:fontRef idx="minor">
+      <a:schemeClr val="dk1"/>
+    </cs:fontRef>
+    <cs:spPr>
+      <a:solidFill>
+        <a:schemeClr val="lt1"/>
+      </a:solidFill>
+      <a:ln w="9525">
+        <a:solidFill>
+          <a:schemeClr val="tx1">
+            <a:lumMod val="65000"/>
+            <a:lumOff val="35000"/>
+          </a:schemeClr>
+        </a:solidFill>
+      </a:ln>
+    </cs:spPr>
+  </cs:upBar>
+  <cs:valueAxis>
+    <cs:lnRef idx="0"/>
+    <cs:fillRef idx="0"/>
+    <cs:effectRef idx="0"/>
+    <cs:fontRef idx="minor">
+      <a:schemeClr val="tx1">
+        <a:lumMod val="65000"/>
+        <a:lumOff val="35000"/>
+      </a:schemeClr>
+    </cs:fontRef>
+    <cs:spPr>
+      <a:ln w="9525" cap="flat" cmpd="sng" algn="ctr">
+        <a:solidFill>
+          <a:schemeClr val="dk1">
+            <a:lumMod val="15000"/>
+            <a:lumOff val="85000"/>
+          </a:schemeClr>
+        </a:solidFill>
+        <a:round/>
+      </a:ln>
+    </cs:spPr>
+    <cs:defRPr sz="900" kern="1200"/>
+  </cs:valueAxis>
+  <cs:wall>
+    <cs:lnRef idx="0"/>
+    <cs:fillRef idx="0"/>
+    <cs:effectRef idx="0"/>
+    <cs:fontRef idx="minor">
+      <a:schemeClr val="dk1"/>
+    </cs:fontRef>
   </cs:wall>
 </cs:chartStyle>
 </file>

</xml_diff>